<commit_message>
Trabalho 5 com solução numérica 1D
</commit_message>
<xml_diff>
--- a/Trabalho 5/Trabalho 5.docx
+++ b/Trabalho 5/Trabalho 5.docx
@@ -1,6 +1,6 @@
 
 <file path=word/document.xml><?xml version="1.0" encoding="utf-8"?>
-<w:document xmlns:wpc="http://schemas.microsoft.com/office/word/2010/wordprocessingCanvas" xmlns:mc="http://schemas.openxmlformats.org/markup-compatibility/2006" xmlns:o="urn:schemas-microsoft-com:office:office" xmlns:r="http://schemas.openxmlformats.org/officeDocument/2006/relationships" xmlns:m="http://schemas.openxmlformats.org/officeDocument/2006/math" xmlns:v="urn:schemas-microsoft-com:vml" xmlns:wp14="http://schemas.microsoft.com/office/word/2010/wordprocessingDrawing" xmlns:wp="http://schemas.openxmlformats.org/drawingml/2006/wordprocessingDrawing" xmlns:w10="urn:schemas-microsoft-com:office:word" xmlns:w="http://schemas.openxmlformats.org/wordprocessingml/2006/main" xmlns:w14="http://schemas.microsoft.com/office/word/2010/wordml" xmlns:w15="http://schemas.microsoft.com/office/word/2012/wordml" xmlns:wpg="http://schemas.microsoft.com/office/word/2010/wordprocessingGroup" xmlns:wpi="http://schemas.microsoft.com/office/word/2010/wordprocessingInk" xmlns:wne="http://schemas.microsoft.com/office/word/2006/wordml" xmlns:wps="http://schemas.microsoft.com/office/word/2010/wordprocessingShape" mc:Ignorable="w14 w15 wp14">
+<w:document xmlns:wpc="http://schemas.microsoft.com/office/word/2010/wordprocessingCanvas" xmlns:mc="http://schemas.openxmlformats.org/markup-compatibility/2006" xmlns:o="urn:schemas-microsoft-com:office:office" xmlns:r="http://schemas.openxmlformats.org/officeDocument/2006/relationships" xmlns:m="http://schemas.openxmlformats.org/officeDocument/2006/math" xmlns:v="urn:schemas-microsoft-com:vml" xmlns:wp14="http://schemas.microsoft.com/office/word/2010/wordprocessingDrawing" xmlns:wp="http://schemas.openxmlformats.org/drawingml/2006/wordprocessingDrawing" xmlns:w10="urn:schemas-microsoft-com:office:word" xmlns:w="http://schemas.openxmlformats.org/wordprocessingml/2006/main" xmlns:w14="http://schemas.microsoft.com/office/word/2010/wordml" xmlns:wpg="http://schemas.microsoft.com/office/word/2010/wordprocessingGroup" xmlns:wpi="http://schemas.microsoft.com/office/word/2010/wordprocessingInk" xmlns:wne="http://schemas.microsoft.com/office/word/2006/wordml" xmlns:wps="http://schemas.microsoft.com/office/word/2010/wordprocessingShape" mc:Ignorable="w14 wp14">
   <w:body>
     <w:p>
       <w:pPr>
@@ -610,18 +610,18 @@
     </w:p>
     <w:p>
       <w:pPr>
-        <w:pStyle w:val="Title"/>
+        <w:pStyle w:val="Ttulo"/>
         <w:numPr>
           <w:ilvl w:val="0"/>
           <w:numId w:val="5"/>
         </w:numPr>
         <w:rPr>
-          <w:rStyle w:val="Emphasis"/>
+          <w:rStyle w:val="nfase"/>
         </w:rPr>
       </w:pPr>
       <w:r>
         <w:rPr>
-          <w:rStyle w:val="Emphasis"/>
+          <w:rStyle w:val="nfase"/>
         </w:rPr>
         <w:lastRenderedPageBreak/>
         <w:t>Aleta 1D</w:t>
@@ -1269,15 +1269,7 @@
                       <w:sz w:val="24"/>
                       <w:szCs w:val="24"/>
                     </w:rPr>
-                    <m:t>k</m:t>
-                  </m:r>
-                  <m:r>
-                    <w:rPr>
-                      <w:rFonts w:ascii="Cambria Math" w:hAnsi="Cambria Math"/>
-                      <w:sz w:val="24"/>
-                      <w:szCs w:val="24"/>
-                    </w:rPr>
-                    <m:t>t</m:t>
+                    <m:t>kt</m:t>
                   </m:r>
                 </m:den>
               </m:f>
@@ -1448,7 +1440,7 @@
     </w:p>
     <w:tbl>
       <w:tblPr>
-        <w:tblStyle w:val="TableGrid"/>
+        <w:tblStyle w:val="Tabelacomgrelha"/>
         <w:tblW w:w="0" w:type="auto"/>
         <w:tblInd w:w="1526" w:type="dxa"/>
         <w:tblLook w:val="04A0" w:firstRow="1" w:lastRow="0" w:firstColumn="1" w:lastColumn="0" w:noHBand="0" w:noVBand="1"/>
@@ -2029,18 +2021,18 @@
     </w:p>
     <w:p>
       <w:pPr>
-        <w:pStyle w:val="Title"/>
+        <w:pStyle w:val="Ttulo"/>
         <w:numPr>
           <w:ilvl w:val="0"/>
           <w:numId w:val="5"/>
         </w:numPr>
         <w:rPr>
-          <w:rStyle w:val="Emphasis"/>
+          <w:rStyle w:val="nfase"/>
         </w:rPr>
       </w:pPr>
       <w:r>
         <w:rPr>
-          <w:rStyle w:val="Emphasis"/>
+          <w:rStyle w:val="nfase"/>
         </w:rPr>
         <w:lastRenderedPageBreak/>
         <w:t>Aleta 2D</w:t>
@@ -2104,16 +2096,6 @@
         </w:rPr>
         <w:t>pode ser descrita pela seguinte equação:</w:t>
       </w:r>
-    </w:p>
-    <w:p>
-      <w:pPr>
-        <w:ind w:firstLine="708"/>
-        <w:jc w:val="both"/>
-        <w:rPr>
-          <w:sz w:val="24"/>
-          <w:szCs w:val="24"/>
-        </w:rPr>
-      </w:pPr>
     </w:p>
     <w:p>
       <w:pPr>
@@ -2601,22 +2583,32 @@
           <w:sz w:val="24"/>
           <w:szCs w:val="24"/>
         </w:rPr>
-        <w:t>Para a resolução deste problema são adotadas as seguinte hipóteses:</w:t>
+        <w:t xml:space="preserve">Para a resolução deste problema são adotadas as </w:t>
+      </w:r>
+      <w:proofErr w:type="gramStart"/>
+      <w:r>
+        <w:rPr>
+          <w:sz w:val="24"/>
+          <w:szCs w:val="24"/>
+        </w:rPr>
+        <w:t>seguinte</w:t>
+      </w:r>
+      <w:proofErr w:type="gramEnd"/>
+      <w:r>
+        <w:rPr>
+          <w:sz w:val="24"/>
+          <w:szCs w:val="24"/>
+        </w:rPr>
+        <w:t xml:space="preserve"> hipóteses:</w:t>
       </w:r>
     </w:p>
     <w:p>
       <w:pPr>
-        <w:ind w:firstLine="708"/>
-        <w:jc w:val="both"/>
-        <w:rPr>
-          <w:sz w:val="24"/>
-          <w:szCs w:val="24"/>
-        </w:rPr>
-      </w:pPr>
-    </w:p>
-    <w:p>
-      <w:pPr>
-        <w:ind w:firstLine="708"/>
+        <w:pStyle w:val="PargrafodaLista"/>
+        <w:numPr>
+          <w:ilvl w:val="0"/>
+          <w:numId w:val="9"/>
+        </w:numPr>
         <w:jc w:val="both"/>
         <w:rPr>
           <w:sz w:val="24"/>
@@ -2675,7 +2667,11 @@
     </w:p>
     <w:p>
       <w:pPr>
-        <w:ind w:firstLine="708"/>
+        <w:pStyle w:val="PargrafodaLista"/>
+        <w:numPr>
+          <w:ilvl w:val="0"/>
+          <w:numId w:val="9"/>
+        </w:numPr>
         <w:jc w:val="both"/>
         <w:rPr>
           <w:sz w:val="24"/>
@@ -2741,7 +2737,11 @@
     </w:p>
     <w:p>
       <w:pPr>
-        <w:ind w:firstLine="708"/>
+        <w:pStyle w:val="PargrafodaLista"/>
+        <w:numPr>
+          <w:ilvl w:val="0"/>
+          <w:numId w:val="9"/>
+        </w:numPr>
         <w:jc w:val="both"/>
         <w:rPr>
           <w:sz w:val="24"/>
@@ -2758,7 +2758,11 @@
     </w:p>
     <w:p>
       <w:pPr>
-        <w:ind w:firstLine="708"/>
+        <w:pStyle w:val="PargrafodaLista"/>
+        <w:numPr>
+          <w:ilvl w:val="0"/>
+          <w:numId w:val="9"/>
+        </w:numPr>
         <w:jc w:val="both"/>
         <w:rPr>
           <w:sz w:val="24"/>
@@ -4376,7 +4380,7 @@
       <w:r>
         <w:rPr>
           <w:noProof/>
-          <w:lang w:val="en-US"/>
+          <w:lang w:eastAsia="pt-BR"/>
         </w:rPr>
         <w:lastRenderedPageBreak/>
         <w:drawing>
@@ -4395,7 +4399,7 @@
                     <pic:cNvPicPr/>
                   </pic:nvPicPr>
                   <pic:blipFill>
-                    <a:blip r:embed="rId8"/>
+                    <a:blip r:embed="rId9"/>
                     <a:stretch>
                       <a:fillRect/>
                     </a:stretch>
@@ -4483,7 +4487,11 @@
     </w:p>
     <w:p>
       <w:pPr>
-        <w:ind w:firstLine="708"/>
+        <w:pStyle w:val="PargrafodaLista"/>
+        <w:numPr>
+          <w:ilvl w:val="0"/>
+          <w:numId w:val="10"/>
+        </w:numPr>
         <w:jc w:val="both"/>
         <w:rPr>
           <w:sz w:val="24"/>
@@ -4500,24 +4508,41 @@
     </w:p>
     <w:p>
       <w:pPr>
-        <w:ind w:firstLine="708"/>
+        <w:pStyle w:val="PargrafodaLista"/>
+        <w:numPr>
+          <w:ilvl w:val="0"/>
+          <w:numId w:val="10"/>
+        </w:numPr>
         <w:jc w:val="both"/>
         <w:rPr>
           <w:sz w:val="24"/>
           <w:szCs w:val="24"/>
         </w:rPr>
       </w:pPr>
+      <w:proofErr w:type="gramStart"/>
       <w:r>
         <w:rPr>
           <w:sz w:val="24"/>
           <w:szCs w:val="24"/>
         </w:rPr>
-        <w:t>Adiabática  na face direita;</w:t>
+        <w:t>Adiabática  na</w:t>
+      </w:r>
+      <w:proofErr w:type="gramEnd"/>
+      <w:r>
+        <w:rPr>
+          <w:sz w:val="24"/>
+          <w:szCs w:val="24"/>
+        </w:rPr>
+        <w:t xml:space="preserve"> face direita;</w:t>
       </w:r>
     </w:p>
     <w:p>
       <w:pPr>
-        <w:ind w:firstLine="708"/>
+        <w:pStyle w:val="PargrafodaLista"/>
+        <w:numPr>
+          <w:ilvl w:val="0"/>
+          <w:numId w:val="10"/>
+        </w:numPr>
         <w:jc w:val="both"/>
         <w:rPr>
           <w:sz w:val="24"/>
@@ -4534,7 +4559,11 @@
     </w:p>
     <w:p>
       <w:pPr>
-        <w:ind w:firstLine="708"/>
+        <w:pStyle w:val="PargrafodaLista"/>
+        <w:numPr>
+          <w:ilvl w:val="0"/>
+          <w:numId w:val="10"/>
+        </w:numPr>
         <w:jc w:val="both"/>
         <w:rPr>
           <w:sz w:val="24"/>
@@ -4812,18 +4841,7 @@
               <w:sz w:val="24"/>
               <w:szCs w:val="24"/>
             </w:rPr>
-            <m:t>=</m:t>
-          </m:r>
-          <m:r>
-            <m:rPr>
-              <m:sty m:val="p"/>
-            </m:rPr>
-            <w:rPr>
-              <w:rFonts w:ascii="Cambria Math" w:hAnsi="Cambria Math"/>
-              <w:sz w:val="24"/>
-              <w:szCs w:val="24"/>
-            </w:rPr>
-            <m:t>0</m:t>
+            <m:t>=0</m:t>
           </m:r>
         </m:oMath>
       </m:oMathPara>
@@ -6063,29 +6081,7 @@
               <w:sz w:val="24"/>
               <w:szCs w:val="24"/>
             </w:rPr>
-            <m:t xml:space="preserve">= </m:t>
-          </m:r>
-          <m:r>
-            <m:rPr>
-              <m:sty m:val="p"/>
-            </m:rPr>
-            <w:rPr>
-              <w:rFonts w:ascii="Cambria Math" w:hAnsi="Cambria Math"/>
-              <w:sz w:val="24"/>
-              <w:szCs w:val="24"/>
-            </w:rPr>
-            <m:t>0</m:t>
-          </m:r>
-          <m:r>
-            <m:rPr>
-              <m:sty m:val="p"/>
-            </m:rPr>
-            <w:rPr>
-              <w:rFonts w:ascii="Cambria Math" w:hAnsi="Cambria Math"/>
-              <w:sz w:val="24"/>
-              <w:szCs w:val="24"/>
-            </w:rPr>
-            <m:t xml:space="preserve">                                              </m:t>
+            <m:t xml:space="preserve">= 0                                              </m:t>
           </m:r>
           <m:sSub>
             <m:sSubPr>
@@ -6987,18 +6983,7 @@
               <w:sz w:val="24"/>
               <w:szCs w:val="24"/>
             </w:rPr>
-            <m:t xml:space="preserve"> </m:t>
-          </m:r>
-          <m:r>
-            <m:rPr>
-              <m:sty m:val="p"/>
-            </m:rPr>
-            <w:rPr>
-              <w:rFonts w:ascii="Cambria Math" w:hAnsi="Cambria Math"/>
-              <w:sz w:val="24"/>
-              <w:szCs w:val="24"/>
-            </w:rPr>
-            <m:t xml:space="preserve">                                              </m:t>
+            <m:t xml:space="preserve">                                               </m:t>
           </m:r>
           <m:sSub>
             <m:sSubPr>
@@ -9223,18 +9208,7 @@
                   <w:sz w:val="24"/>
                   <w:szCs w:val="24"/>
                 </w:rPr>
-                <m:t>.</m:t>
-              </m:r>
-              <m:r>
-                <m:rPr>
-                  <m:sty m:val="p"/>
-                </m:rPr>
-                <w:rPr>
-                  <w:rFonts w:ascii="Cambria Math" w:hAnsi="Cambria Math"/>
-                  <w:sz w:val="24"/>
-                  <w:szCs w:val="24"/>
-                </w:rPr>
-                <m:t>∆</m:t>
+                <m:t>.∆</m:t>
               </m:r>
               <m:r>
                 <w:rPr>
@@ -12284,18 +12258,18 @@
     </w:p>
     <w:p>
       <w:pPr>
-        <w:pStyle w:val="Title"/>
+        <w:pStyle w:val="Ttulo"/>
         <w:numPr>
           <w:ilvl w:val="0"/>
           <w:numId w:val="5"/>
         </w:numPr>
         <w:rPr>
-          <w:rStyle w:val="Emphasis"/>
+          <w:rStyle w:val="nfase"/>
         </w:rPr>
       </w:pPr>
       <w:r>
         <w:rPr>
-          <w:rStyle w:val="Emphasis"/>
+          <w:rStyle w:val="nfase"/>
         </w:rPr>
         <w:t>Resultados</w:t>
       </w:r>
@@ -12324,7 +12298,7 @@
       <w:r>
         <w:rPr>
           <w:noProof/>
-          <w:lang w:val="en-US"/>
+          <w:lang w:eastAsia="pt-BR"/>
         </w:rPr>
         <w:drawing>
           <wp:inline distT="0" distB="0" distL="0" distR="0" wp14:anchorId="06632139" wp14:editId="43A05733">
@@ -12342,7 +12316,7 @@
                     <pic:cNvPicPr/>
                   </pic:nvPicPr>
                   <pic:blipFill>
-                    <a:blip r:embed="rId9"/>
+                    <a:blip r:embed="rId10"/>
                     <a:stretch>
                       <a:fillRect/>
                     </a:stretch>
@@ -12399,7 +12373,7 @@
       <w:r>
         <w:rPr>
           <w:noProof/>
-          <w:lang w:val="en-US"/>
+          <w:lang w:eastAsia="pt-BR"/>
         </w:rPr>
         <w:drawing>
           <wp:inline distT="0" distB="0" distL="0" distR="0" wp14:anchorId="16E47A28" wp14:editId="67E70DCC">
@@ -12417,7 +12391,7 @@
                     <pic:cNvPicPr/>
                   </pic:nvPicPr>
                   <pic:blipFill>
-                    <a:blip r:embed="rId10"/>
+                    <a:blip r:embed="rId11"/>
                     <a:stretch>
                       <a:fillRect/>
                     </a:stretch>
@@ -12583,7 +12557,7 @@
     </w:p>
     <w:tbl>
       <w:tblPr>
-        <w:tblStyle w:val="TableGrid"/>
+        <w:tblStyle w:val="Tabelacomgrelha"/>
         <w:tblW w:w="0" w:type="auto"/>
         <w:tblLook w:val="04A0" w:firstRow="1" w:lastRow="0" w:firstColumn="1" w:lastColumn="0" w:noHBand="0" w:noVBand="1"/>
       </w:tblPr>
@@ -12772,8 +12746,6 @@
             </w:r>
           </w:p>
         </w:tc>
-        <w:bookmarkStart w:id="0" w:name="_GoBack"/>
-        <w:bookmarkEnd w:id="0"/>
       </w:tr>
       <w:tr>
         <w:tc>
@@ -13199,7 +13171,7 @@
       <w:r>
         <w:rPr>
           <w:noProof/>
-          <w:lang w:val="en-US"/>
+          <w:lang w:eastAsia="pt-BR"/>
         </w:rPr>
         <w:drawing>
           <wp:inline distT="0" distB="0" distL="0" distR="0" wp14:anchorId="1927E0C7" wp14:editId="6515EA34">
@@ -13217,7 +13189,7 @@
                     <pic:cNvPicPr/>
                   </pic:nvPicPr>
                   <pic:blipFill>
-                    <a:blip r:embed="rId11"/>
+                    <a:blip r:embed="rId12"/>
                     <a:stretch>
                       <a:fillRect/>
                     </a:stretch>
@@ -13439,7 +13411,7 @@
       <w:r>
         <w:rPr>
           <w:noProof/>
-          <w:lang w:val="en-US"/>
+          <w:lang w:eastAsia="pt-BR"/>
         </w:rPr>
         <w:drawing>
           <wp:inline distT="0" distB="0" distL="0" distR="0" wp14:anchorId="2736C96F" wp14:editId="2B723EBB">
@@ -13457,7 +13429,7 @@
                     <pic:cNvPicPr/>
                   </pic:nvPicPr>
                   <pic:blipFill>
-                    <a:blip r:embed="rId12"/>
+                    <a:blip r:embed="rId13"/>
                     <a:stretch>
                       <a:fillRect/>
                     </a:stretch>
@@ -13520,7 +13492,6 @@
             <m:ctrlPr>
               <w:rPr>
                 <w:rFonts w:ascii="Cambria Math" w:eastAsiaTheme="minorEastAsia" w:hAnsi="Cambria Math"/>
-                <w:b/>
                 <w:sz w:val="20"/>
                 <w:szCs w:val="20"/>
               </w:rPr>
@@ -13528,9 +13499,6 @@
           </m:sSubPr>
           <m:e>
             <m:r>
-              <m:rPr>
-                <m:sty m:val="bi"/>
-              </m:rPr>
               <w:rPr>
                 <w:rFonts w:ascii="Cambria Math" w:eastAsiaTheme="minorEastAsia" w:hAnsi="Cambria Math"/>
                 <w:sz w:val="20"/>
@@ -13541,9 +13509,6 @@
           </m:e>
           <m:sub>
             <m:r>
-              <m:rPr>
-                <m:sty m:val="bi"/>
-              </m:rPr>
               <w:rPr>
                 <w:rFonts w:ascii="Cambria Math" w:eastAsiaTheme="minorEastAsia" w:hAnsi="Cambria Math"/>
                 <w:sz w:val="20"/>
@@ -13555,7 +13520,7 @@
         </m:sSub>
         <m:r>
           <m:rPr>
-            <m:sty m:val="b"/>
+            <m:sty m:val="p"/>
           </m:rPr>
           <w:rPr>
             <w:rFonts w:ascii="Cambria Math" w:eastAsiaTheme="minorEastAsia" w:hAnsi="Cambria Math"/>
@@ -13569,7 +13534,6 @@
             <m:ctrlPr>
               <w:rPr>
                 <w:rFonts w:ascii="Cambria Math" w:eastAsiaTheme="minorEastAsia" w:hAnsi="Cambria Math"/>
-                <w:b/>
                 <w:sz w:val="20"/>
                 <w:szCs w:val="20"/>
               </w:rPr>
@@ -13577,9 +13541,6 @@
           </m:sSubPr>
           <m:e>
             <m:r>
-              <m:rPr>
-                <m:sty m:val="bi"/>
-              </m:rPr>
               <w:rPr>
                 <w:rFonts w:ascii="Cambria Math" w:eastAsiaTheme="minorEastAsia" w:hAnsi="Cambria Math"/>
                 <w:sz w:val="20"/>
@@ -13590,9 +13551,6 @@
           </m:e>
           <m:sub>
             <m:r>
-              <m:rPr>
-                <m:sty m:val="bi"/>
-              </m:rPr>
               <w:rPr>
                 <w:rFonts w:ascii="Cambria Math" w:eastAsiaTheme="minorEastAsia" w:hAnsi="Cambria Math"/>
                 <w:sz w:val="20"/>
@@ -13604,7 +13562,7 @@
         </m:sSub>
         <m:r>
           <m:rPr>
-            <m:sty m:val="b"/>
+            <m:sty m:val="p"/>
           </m:rPr>
           <w:rPr>
             <w:rFonts w:ascii="Cambria Math" w:eastAsiaTheme="minorEastAsia" w:hAnsi="Cambria Math"/>
@@ -13647,7 +13605,7 @@
       <w:r>
         <w:rPr>
           <w:noProof/>
-          <w:lang w:val="en-US"/>
+          <w:lang w:eastAsia="pt-BR"/>
         </w:rPr>
         <w:drawing>
           <wp:inline distT="0" distB="0" distL="0" distR="0" wp14:anchorId="667C0C67" wp14:editId="3C875956">
@@ -13665,7 +13623,7 @@
                     <pic:cNvPicPr/>
                   </pic:nvPicPr>
                   <pic:blipFill>
-                    <a:blip r:embed="rId13"/>
+                    <a:blip r:embed="rId14"/>
                     <a:stretch>
                       <a:fillRect/>
                     </a:stretch>
@@ -13713,6 +13671,7 @@
     </w:p>
     <w:p>
       <w:pPr>
+        <w:ind w:firstLine="708"/>
         <w:rPr>
           <w:sz w:val="24"/>
           <w:szCs w:val="24"/>
@@ -13729,11 +13688,1303 @@
     <w:p>
       <w:pPr>
         <w:ind w:firstLine="708"/>
+        <w:rPr>
+          <w:sz w:val="24"/>
+          <w:szCs w:val="24"/>
+        </w:rPr>
+      </w:pPr>
+      <w:r>
+        <w:rPr>
+          <w:sz w:val="24"/>
+          <w:szCs w:val="24"/>
+        </w:rPr>
+        <w:t>Vale ressaltar que na tabela 4 só é mostrado malhas quadrad</w:t>
+      </w:r>
+      <w:r>
+        <w:rPr>
+          <w:sz w:val="24"/>
+          <w:szCs w:val="24"/>
+        </w:rPr>
+        <w:t>a</w:t>
+      </w:r>
+      <w:bookmarkStart w:id="0" w:name="_GoBack"/>
+      <w:bookmarkEnd w:id="0"/>
+      <w:r>
+        <w:rPr>
+          <w:sz w:val="24"/>
+          <w:szCs w:val="24"/>
+        </w:rPr>
+        <w:t>s. Entretanto não é necessário uma malha em y tão refinada, pois a espessura da aleta costuma ser menor que o comprimento.</w:t>
+      </w:r>
+    </w:p>
+    <w:p>
+      <w:r>
+        <w:br w:type="page"/>
+      </w:r>
+    </w:p>
+    <w:p>
+      <w:pPr>
+        <w:pStyle w:val="Ttulo"/>
+        <w:numPr>
+          <w:ilvl w:val="0"/>
+          <w:numId w:val="5"/>
+        </w:numPr>
+        <w:rPr>
+          <w:rStyle w:val="nfase"/>
+        </w:rPr>
+      </w:pPr>
+      <w:r>
+        <w:rPr>
+          <w:rStyle w:val="nfase"/>
+        </w:rPr>
+        <w:lastRenderedPageBreak/>
+        <w:t>Resultados Numéricos 1D</w:t>
+      </w:r>
+    </w:p>
+    <w:p>
+      <w:pPr>
+        <w:ind w:firstLine="708"/>
+        <w:rPr>
+          <w:sz w:val="24"/>
+          <w:szCs w:val="24"/>
+        </w:rPr>
+      </w:pPr>
+      <w:r>
+        <w:rPr>
+          <w:sz w:val="24"/>
+          <w:szCs w:val="24"/>
+        </w:rPr>
+        <w:t xml:space="preserve">Como atividade extra foi desenvolvido um código numérico em 1D. Como em uma malha 1D não se troca calor por convecção no sul e no </w:t>
+      </w:r>
+      <w:r>
+        <w:rPr>
+          <w:sz w:val="24"/>
+          <w:szCs w:val="24"/>
+        </w:rPr>
+        <w:t>norte</w:t>
+      </w:r>
+      <w:r>
+        <w:rPr>
+          <w:sz w:val="24"/>
+          <w:szCs w:val="24"/>
+        </w:rPr>
+        <w:t>, este calor trocado entrou no termo fonte. Assim a equação do calor discretizado é:</w:t>
+      </w:r>
+    </w:p>
+    <w:p>
+      <w:pPr>
+        <w:ind w:firstLine="708"/>
+        <w:rPr>
+          <w:rFonts w:eastAsiaTheme="minorEastAsia"/>
+          <w:sz w:val="24"/>
+          <w:szCs w:val="24"/>
+        </w:rPr>
+      </w:pPr>
+      <m:oMathPara>
+        <m:oMath>
+          <m:sSub>
+            <m:sSubPr>
+              <m:ctrlPr>
+                <w:rPr>
+                  <w:rFonts w:ascii="Cambria Math" w:hAnsi="Cambria Math"/>
+                  <w:sz w:val="24"/>
+                  <w:szCs w:val="24"/>
+                </w:rPr>
+              </m:ctrlPr>
+            </m:sSubPr>
+            <m:e>
+              <m:r>
+                <m:rPr>
+                  <m:sty m:val="p"/>
+                </m:rPr>
+                <w:rPr>
+                  <w:rFonts w:ascii="Cambria Math" w:hAnsi="Cambria Math"/>
+                  <w:sz w:val="24"/>
+                  <w:szCs w:val="24"/>
+                </w:rPr>
+                <m:t>a</m:t>
+              </m:r>
+            </m:e>
+            <m:sub>
+              <m:r>
+                <m:rPr>
+                  <m:sty m:val="p"/>
+                </m:rPr>
+                <w:rPr>
+                  <w:rFonts w:ascii="Cambria Math" w:hAnsi="Cambria Math"/>
+                  <w:sz w:val="24"/>
+                  <w:szCs w:val="24"/>
+                </w:rPr>
+                <m:t>p</m:t>
+              </m:r>
+            </m:sub>
+          </m:sSub>
+          <m:r>
+            <m:rPr>
+              <m:sty m:val="p"/>
+            </m:rPr>
+            <w:rPr>
+              <w:rFonts w:ascii="Cambria Math" w:hAnsi="Cambria Math"/>
+              <w:sz w:val="24"/>
+              <w:szCs w:val="24"/>
+            </w:rPr>
+            <m:t xml:space="preserve">. </m:t>
+          </m:r>
+          <m:sSub>
+            <m:sSubPr>
+              <m:ctrlPr>
+                <w:rPr>
+                  <w:rFonts w:ascii="Cambria Math" w:hAnsi="Cambria Math"/>
+                  <w:sz w:val="24"/>
+                  <w:szCs w:val="24"/>
+                </w:rPr>
+              </m:ctrlPr>
+            </m:sSubPr>
+            <m:e>
+              <m:r>
+                <m:rPr>
+                  <m:sty m:val="p"/>
+                </m:rPr>
+                <w:rPr>
+                  <w:rFonts w:ascii="Cambria Math" w:hAnsi="Cambria Math"/>
+                  <w:sz w:val="24"/>
+                  <w:szCs w:val="24"/>
+                </w:rPr>
+                <m:t>T</m:t>
+              </m:r>
+            </m:e>
+            <m:sub>
+              <m:r>
+                <w:rPr>
+                  <w:rFonts w:ascii="Cambria Math" w:hAnsi="Cambria Math"/>
+                  <w:sz w:val="24"/>
+                  <w:szCs w:val="24"/>
+                </w:rPr>
+                <m:t>P</m:t>
+              </m:r>
+            </m:sub>
+          </m:sSub>
+          <m:r>
+            <m:rPr>
+              <m:sty m:val="p"/>
+            </m:rPr>
+            <w:rPr>
+              <w:rFonts w:ascii="Cambria Math" w:hAnsi="Cambria Math"/>
+              <w:sz w:val="24"/>
+              <w:szCs w:val="24"/>
+            </w:rPr>
+            <m:t>=</m:t>
+          </m:r>
+          <m:sSub>
+            <m:sSubPr>
+              <m:ctrlPr>
+                <w:rPr>
+                  <w:rFonts w:ascii="Cambria Math" w:hAnsi="Cambria Math"/>
+                  <w:sz w:val="24"/>
+                  <w:szCs w:val="24"/>
+                </w:rPr>
+              </m:ctrlPr>
+            </m:sSubPr>
+            <m:e>
+              <m:r>
+                <m:rPr>
+                  <m:sty m:val="p"/>
+                </m:rPr>
+                <w:rPr>
+                  <w:rFonts w:ascii="Cambria Math" w:hAnsi="Cambria Math"/>
+                  <w:sz w:val="24"/>
+                  <w:szCs w:val="24"/>
+                </w:rPr>
+                <m:t>a</m:t>
+              </m:r>
+            </m:e>
+            <m:sub>
+              <m:r>
+                <m:rPr>
+                  <m:sty m:val="p"/>
+                </m:rPr>
+                <w:rPr>
+                  <w:rFonts w:ascii="Cambria Math" w:hAnsi="Cambria Math"/>
+                  <w:sz w:val="24"/>
+                  <w:szCs w:val="24"/>
+                </w:rPr>
+                <m:t>e</m:t>
+              </m:r>
+            </m:sub>
+          </m:sSub>
+          <m:r>
+            <m:rPr>
+              <m:sty m:val="p"/>
+            </m:rPr>
+            <w:rPr>
+              <w:rFonts w:ascii="Cambria Math" w:hAnsi="Cambria Math"/>
+              <w:sz w:val="24"/>
+              <w:szCs w:val="24"/>
+            </w:rPr>
+            <m:t xml:space="preserve">. </m:t>
+          </m:r>
+          <m:sSub>
+            <m:sSubPr>
+              <m:ctrlPr>
+                <w:rPr>
+                  <w:rFonts w:ascii="Cambria Math" w:hAnsi="Cambria Math"/>
+                  <w:sz w:val="24"/>
+                  <w:szCs w:val="24"/>
+                </w:rPr>
+              </m:ctrlPr>
+            </m:sSubPr>
+            <m:e>
+              <m:r>
+                <m:rPr>
+                  <m:sty m:val="p"/>
+                </m:rPr>
+                <w:rPr>
+                  <w:rFonts w:ascii="Cambria Math" w:hAnsi="Cambria Math"/>
+                  <w:sz w:val="24"/>
+                  <w:szCs w:val="24"/>
+                </w:rPr>
+                <m:t>T</m:t>
+              </m:r>
+            </m:e>
+            <m:sub>
+              <m:r>
+                <m:rPr>
+                  <m:sty m:val="p"/>
+                </m:rPr>
+                <w:rPr>
+                  <w:rFonts w:ascii="Cambria Math" w:hAnsi="Cambria Math"/>
+                  <w:sz w:val="24"/>
+                  <w:szCs w:val="24"/>
+                </w:rPr>
+                <m:t>E</m:t>
+              </m:r>
+            </m:sub>
+          </m:sSub>
+          <m:r>
+            <m:rPr>
+              <m:sty m:val="p"/>
+            </m:rPr>
+            <w:rPr>
+              <w:rFonts w:ascii="Cambria Math" w:hAnsi="Cambria Math"/>
+              <w:sz w:val="24"/>
+              <w:szCs w:val="24"/>
+            </w:rPr>
+            <m:t>+</m:t>
+          </m:r>
+          <m:sSub>
+            <m:sSubPr>
+              <m:ctrlPr>
+                <w:rPr>
+                  <w:rFonts w:ascii="Cambria Math" w:hAnsi="Cambria Math"/>
+                  <w:sz w:val="24"/>
+                  <w:szCs w:val="24"/>
+                </w:rPr>
+              </m:ctrlPr>
+            </m:sSubPr>
+            <m:e>
+              <m:r>
+                <m:rPr>
+                  <m:sty m:val="p"/>
+                </m:rPr>
+                <w:rPr>
+                  <w:rFonts w:ascii="Cambria Math" w:hAnsi="Cambria Math"/>
+                  <w:sz w:val="24"/>
+                  <w:szCs w:val="24"/>
+                </w:rPr>
+                <m:t>a</m:t>
+              </m:r>
+            </m:e>
+            <m:sub>
+              <m:r>
+                <m:rPr>
+                  <m:sty m:val="p"/>
+                </m:rPr>
+                <w:rPr>
+                  <w:rFonts w:ascii="Cambria Math" w:hAnsi="Cambria Math"/>
+                  <w:sz w:val="24"/>
+                  <w:szCs w:val="24"/>
+                </w:rPr>
+                <m:t>w</m:t>
+              </m:r>
+            </m:sub>
+          </m:sSub>
+          <m:r>
+            <m:rPr>
+              <m:sty m:val="p"/>
+            </m:rPr>
+            <w:rPr>
+              <w:rFonts w:ascii="Cambria Math" w:hAnsi="Cambria Math"/>
+              <w:sz w:val="24"/>
+              <w:szCs w:val="24"/>
+            </w:rPr>
+            <m:t xml:space="preserve">. </m:t>
+          </m:r>
+          <m:sSub>
+            <m:sSubPr>
+              <m:ctrlPr>
+                <w:rPr>
+                  <w:rFonts w:ascii="Cambria Math" w:hAnsi="Cambria Math"/>
+                  <w:sz w:val="24"/>
+                  <w:szCs w:val="24"/>
+                </w:rPr>
+              </m:ctrlPr>
+            </m:sSubPr>
+            <m:e>
+              <m:r>
+                <m:rPr>
+                  <m:sty m:val="p"/>
+                </m:rPr>
+                <w:rPr>
+                  <w:rFonts w:ascii="Cambria Math" w:hAnsi="Cambria Math"/>
+                  <w:sz w:val="24"/>
+                  <w:szCs w:val="24"/>
+                </w:rPr>
+                <m:t>T</m:t>
+              </m:r>
+            </m:e>
+            <m:sub>
+              <m:r>
+                <m:rPr>
+                  <m:sty m:val="p"/>
+                </m:rPr>
+                <w:rPr>
+                  <w:rFonts w:ascii="Cambria Math" w:hAnsi="Cambria Math"/>
+                  <w:sz w:val="24"/>
+                  <w:szCs w:val="24"/>
+                </w:rPr>
+                <m:t>W</m:t>
+              </m:r>
+            </m:sub>
+          </m:sSub>
+          <m:r>
+            <w:rPr>
+              <w:rFonts w:ascii="Cambria Math" w:hAnsi="Cambria Math"/>
+              <w:sz w:val="24"/>
+              <w:szCs w:val="24"/>
+            </w:rPr>
+            <m:t>+b</m:t>
+          </m:r>
+        </m:oMath>
+      </m:oMathPara>
+    </w:p>
+    <w:p>
+      <w:pPr>
+        <w:ind w:firstLine="708"/>
+        <w:rPr>
+          <w:rFonts w:eastAsiaTheme="minorEastAsia"/>
+          <w:sz w:val="24"/>
+          <w:szCs w:val="24"/>
+        </w:rPr>
+      </w:pPr>
+      <w:proofErr w:type="gramStart"/>
+      <w:r>
+        <w:rPr>
+          <w:rFonts w:eastAsiaTheme="minorEastAsia"/>
+          <w:sz w:val="24"/>
+          <w:szCs w:val="24"/>
+        </w:rPr>
+        <w:t>onde</w:t>
+      </w:r>
+      <w:proofErr w:type="gramEnd"/>
+      <w:r>
+        <w:rPr>
+          <w:rFonts w:eastAsiaTheme="minorEastAsia"/>
+          <w:sz w:val="24"/>
+          <w:szCs w:val="24"/>
+        </w:rPr>
+        <w:t>:</w:t>
+      </w:r>
+    </w:p>
+    <w:p>
+      <w:pPr>
+        <w:ind w:firstLine="708"/>
+        <w:rPr>
+          <w:rFonts w:eastAsiaTheme="minorEastAsia"/>
+          <w:sz w:val="24"/>
+          <w:szCs w:val="24"/>
+        </w:rPr>
+      </w:pPr>
+      <m:oMathPara>
+        <m:oMath>
+          <m:sSub>
+            <m:sSubPr>
+              <m:ctrlPr>
+                <w:rPr>
+                  <w:rFonts w:ascii="Cambria Math" w:hAnsi="Cambria Math"/>
+                  <w:sz w:val="24"/>
+                  <w:szCs w:val="24"/>
+                </w:rPr>
+              </m:ctrlPr>
+            </m:sSubPr>
+            <m:e>
+              <m:r>
+                <m:rPr>
+                  <m:sty m:val="p"/>
+                </m:rPr>
+                <w:rPr>
+                  <w:rFonts w:ascii="Cambria Math" w:hAnsi="Cambria Math"/>
+                  <w:sz w:val="24"/>
+                  <w:szCs w:val="24"/>
+                </w:rPr>
+                <m:t>a</m:t>
+              </m:r>
+            </m:e>
+            <m:sub>
+              <m:r>
+                <m:rPr>
+                  <m:sty m:val="p"/>
+                </m:rPr>
+                <w:rPr>
+                  <w:rFonts w:ascii="Cambria Math" w:hAnsi="Cambria Math"/>
+                  <w:sz w:val="24"/>
+                  <w:szCs w:val="24"/>
+                </w:rPr>
+                <m:t>e</m:t>
+              </m:r>
+            </m:sub>
+          </m:sSub>
+          <m:r>
+            <m:rPr>
+              <m:sty m:val="p"/>
+            </m:rPr>
+            <w:rPr>
+              <w:rFonts w:ascii="Cambria Math" w:hAnsi="Cambria Math"/>
+              <w:sz w:val="24"/>
+              <w:szCs w:val="24"/>
+            </w:rPr>
+            <m:t>=</m:t>
+          </m:r>
+          <m:f>
+            <m:fPr>
+              <m:ctrlPr>
+                <w:rPr>
+                  <w:rFonts w:ascii="Cambria Math" w:hAnsi="Cambria Math"/>
+                  <w:sz w:val="24"/>
+                  <w:szCs w:val="24"/>
+                </w:rPr>
+              </m:ctrlPr>
+            </m:fPr>
+            <m:num>
+              <m:sSub>
+                <m:sSubPr>
+                  <m:ctrlPr>
+                    <w:rPr>
+                      <w:rFonts w:ascii="Cambria Math" w:hAnsi="Cambria Math"/>
+                      <w:sz w:val="24"/>
+                      <w:szCs w:val="24"/>
+                    </w:rPr>
+                  </m:ctrlPr>
+                </m:sSubPr>
+                <m:e>
+                  <m:r>
+                    <m:rPr>
+                      <m:sty m:val="p"/>
+                    </m:rPr>
+                    <w:rPr>
+                      <w:rFonts w:ascii="Cambria Math" w:hAnsi="Cambria Math"/>
+                      <w:sz w:val="24"/>
+                      <w:szCs w:val="24"/>
+                    </w:rPr>
+                    <m:t>k</m:t>
+                  </m:r>
+                </m:e>
+                <m:sub>
+                  <m:r>
+                    <m:rPr>
+                      <m:sty m:val="p"/>
+                    </m:rPr>
+                    <w:rPr>
+                      <w:rFonts w:ascii="Cambria Math" w:hAnsi="Cambria Math"/>
+                      <w:sz w:val="24"/>
+                      <w:szCs w:val="24"/>
+                    </w:rPr>
+                    <m:t>e</m:t>
+                  </m:r>
+                </m:sub>
+              </m:sSub>
+              <m:r>
+                <m:rPr>
+                  <m:sty m:val="p"/>
+                </m:rPr>
+                <w:rPr>
+                  <w:rFonts w:ascii="Cambria Math" w:hAnsi="Cambria Math"/>
+                  <w:sz w:val="24"/>
+                  <w:szCs w:val="24"/>
+                </w:rPr>
+                <m:t>.A</m:t>
+              </m:r>
+            </m:num>
+            <m:den>
+              <m:sSub>
+                <m:sSubPr>
+                  <m:ctrlPr>
+                    <w:rPr>
+                      <w:rFonts w:ascii="Cambria Math" w:hAnsi="Cambria Math"/>
+                      <w:sz w:val="24"/>
+                      <w:szCs w:val="24"/>
+                    </w:rPr>
+                  </m:ctrlPr>
+                </m:sSubPr>
+                <m:e>
+                  <m:d>
+                    <m:dPr>
+                      <m:ctrlPr>
+                        <w:rPr>
+                          <w:rFonts w:ascii="Cambria Math" w:hAnsi="Cambria Math"/>
+                          <w:sz w:val="24"/>
+                          <w:szCs w:val="24"/>
+                        </w:rPr>
+                      </m:ctrlPr>
+                    </m:dPr>
+                    <m:e>
+                      <m:r>
+                        <m:rPr>
+                          <m:sty m:val="p"/>
+                        </m:rPr>
+                        <w:rPr>
+                          <w:rFonts w:ascii="Cambria Math" w:hAnsi="Cambria Math"/>
+                          <w:sz w:val="24"/>
+                          <w:szCs w:val="24"/>
+                        </w:rPr>
+                        <m:t>δx</m:t>
+                      </m:r>
+                    </m:e>
+                  </m:d>
+                </m:e>
+                <m:sub>
+                  <m:r>
+                    <m:rPr>
+                      <m:sty m:val="p"/>
+                    </m:rPr>
+                    <w:rPr>
+                      <w:rFonts w:ascii="Cambria Math" w:hAnsi="Cambria Math"/>
+                      <w:sz w:val="24"/>
+                      <w:szCs w:val="24"/>
+                    </w:rPr>
+                    <m:t>e</m:t>
+                  </m:r>
+                </m:sub>
+              </m:sSub>
+            </m:den>
+          </m:f>
+          <m:r>
+            <m:rPr>
+              <m:sty m:val="p"/>
+            </m:rPr>
+            <w:rPr>
+              <w:rFonts w:ascii="Cambria Math" w:hAnsi="Cambria Math"/>
+              <w:sz w:val="24"/>
+              <w:szCs w:val="24"/>
+            </w:rPr>
+            <m:t xml:space="preserve">                 </m:t>
+          </m:r>
+          <m:sSub>
+            <m:sSubPr>
+              <m:ctrlPr>
+                <w:rPr>
+                  <w:rFonts w:ascii="Cambria Math" w:hAnsi="Cambria Math"/>
+                  <w:sz w:val="24"/>
+                  <w:szCs w:val="24"/>
+                </w:rPr>
+              </m:ctrlPr>
+            </m:sSubPr>
+            <m:e>
+              <m:r>
+                <m:rPr>
+                  <m:sty m:val="p"/>
+                </m:rPr>
+                <w:rPr>
+                  <w:rFonts w:ascii="Cambria Math" w:hAnsi="Cambria Math"/>
+                  <w:sz w:val="24"/>
+                  <w:szCs w:val="24"/>
+                </w:rPr>
+                <m:t>a</m:t>
+              </m:r>
+            </m:e>
+            <m:sub>
+              <m:r>
+                <m:rPr>
+                  <m:sty m:val="p"/>
+                </m:rPr>
+                <w:rPr>
+                  <w:rFonts w:ascii="Cambria Math" w:hAnsi="Cambria Math"/>
+                  <w:sz w:val="24"/>
+                  <w:szCs w:val="24"/>
+                </w:rPr>
+                <m:t>w</m:t>
+              </m:r>
+            </m:sub>
+          </m:sSub>
+          <m:r>
+            <m:rPr>
+              <m:sty m:val="p"/>
+            </m:rPr>
+            <w:rPr>
+              <w:rFonts w:ascii="Cambria Math" w:hAnsi="Cambria Math"/>
+              <w:sz w:val="24"/>
+              <w:szCs w:val="24"/>
+            </w:rPr>
+            <m:t>=</m:t>
+          </m:r>
+          <m:f>
+            <m:fPr>
+              <m:ctrlPr>
+                <w:rPr>
+                  <w:rFonts w:ascii="Cambria Math" w:hAnsi="Cambria Math"/>
+                  <w:sz w:val="24"/>
+                  <w:szCs w:val="24"/>
+                </w:rPr>
+              </m:ctrlPr>
+            </m:fPr>
+            <m:num>
+              <m:sSub>
+                <m:sSubPr>
+                  <m:ctrlPr>
+                    <w:rPr>
+                      <w:rFonts w:ascii="Cambria Math" w:hAnsi="Cambria Math"/>
+                      <w:sz w:val="24"/>
+                      <w:szCs w:val="24"/>
+                    </w:rPr>
+                  </m:ctrlPr>
+                </m:sSubPr>
+                <m:e>
+                  <m:r>
+                    <m:rPr>
+                      <m:sty m:val="p"/>
+                    </m:rPr>
+                    <w:rPr>
+                      <w:rFonts w:ascii="Cambria Math" w:hAnsi="Cambria Math"/>
+                      <w:sz w:val="24"/>
+                      <w:szCs w:val="24"/>
+                    </w:rPr>
+                    <m:t>k</m:t>
+                  </m:r>
+                </m:e>
+                <m:sub>
+                  <m:r>
+                    <m:rPr>
+                      <m:sty m:val="p"/>
+                    </m:rPr>
+                    <w:rPr>
+                      <w:rFonts w:ascii="Cambria Math" w:hAnsi="Cambria Math"/>
+                      <w:sz w:val="24"/>
+                      <w:szCs w:val="24"/>
+                    </w:rPr>
+                    <m:t>w</m:t>
+                  </m:r>
+                </m:sub>
+              </m:sSub>
+              <m:r>
+                <m:rPr>
+                  <m:sty m:val="p"/>
+                </m:rPr>
+                <w:rPr>
+                  <w:rFonts w:ascii="Cambria Math" w:hAnsi="Cambria Math"/>
+                  <w:sz w:val="24"/>
+                  <w:szCs w:val="24"/>
+                </w:rPr>
+                <m:t>.A</m:t>
+              </m:r>
+            </m:num>
+            <m:den>
+              <m:sSub>
+                <m:sSubPr>
+                  <m:ctrlPr>
+                    <w:rPr>
+                      <w:rFonts w:ascii="Cambria Math" w:hAnsi="Cambria Math"/>
+                      <w:sz w:val="24"/>
+                      <w:szCs w:val="24"/>
+                    </w:rPr>
+                  </m:ctrlPr>
+                </m:sSubPr>
+                <m:e>
+                  <m:d>
+                    <m:dPr>
+                      <m:ctrlPr>
+                        <w:rPr>
+                          <w:rFonts w:ascii="Cambria Math" w:hAnsi="Cambria Math"/>
+                          <w:sz w:val="24"/>
+                          <w:szCs w:val="24"/>
+                        </w:rPr>
+                      </m:ctrlPr>
+                    </m:dPr>
+                    <m:e>
+                      <m:r>
+                        <m:rPr>
+                          <m:sty m:val="p"/>
+                        </m:rPr>
+                        <w:rPr>
+                          <w:rFonts w:ascii="Cambria Math" w:hAnsi="Cambria Math"/>
+                          <w:sz w:val="24"/>
+                          <w:szCs w:val="24"/>
+                        </w:rPr>
+                        <m:t>δx</m:t>
+                      </m:r>
+                    </m:e>
+                  </m:d>
+                </m:e>
+                <m:sub>
+                  <m:r>
+                    <m:rPr>
+                      <m:sty m:val="p"/>
+                    </m:rPr>
+                    <w:rPr>
+                      <w:rFonts w:ascii="Cambria Math" w:hAnsi="Cambria Math"/>
+                      <w:sz w:val="24"/>
+                      <w:szCs w:val="24"/>
+                    </w:rPr>
+                    <m:t>w</m:t>
+                  </m:r>
+                </m:sub>
+              </m:sSub>
+            </m:den>
+          </m:f>
+          <m:r>
+            <w:rPr>
+              <w:rFonts w:ascii="Cambria Math" w:hAnsi="Cambria Math"/>
+              <w:sz w:val="24"/>
+              <w:szCs w:val="24"/>
+            </w:rPr>
+            <m:t xml:space="preserve"> </m:t>
+          </m:r>
+          <m:r>
+            <m:rPr>
+              <m:sty m:val="p"/>
+            </m:rPr>
+            <w:rPr>
+              <w:rFonts w:ascii="Cambria Math" w:hAnsi="Cambria Math"/>
+              <w:sz w:val="24"/>
+              <w:szCs w:val="24"/>
+            </w:rPr>
+            <m:t xml:space="preserve">                 </m:t>
+          </m:r>
+          <m:sSub>
+            <m:sSubPr>
+              <m:ctrlPr>
+                <w:rPr>
+                  <w:rFonts w:ascii="Cambria Math" w:hAnsi="Cambria Math"/>
+                  <w:sz w:val="24"/>
+                  <w:szCs w:val="24"/>
+                </w:rPr>
+              </m:ctrlPr>
+            </m:sSubPr>
+            <m:e>
+              <m:r>
+                <m:rPr>
+                  <m:sty m:val="p"/>
+                </m:rPr>
+                <w:rPr>
+                  <w:rFonts w:ascii="Cambria Math" w:hAnsi="Cambria Math"/>
+                  <w:sz w:val="24"/>
+                  <w:szCs w:val="24"/>
+                </w:rPr>
+                <m:t>a</m:t>
+              </m:r>
+            </m:e>
+            <m:sub>
+              <m:r>
+                <m:rPr>
+                  <m:sty m:val="p"/>
+                </m:rPr>
+                <w:rPr>
+                  <w:rFonts w:ascii="Cambria Math" w:hAnsi="Cambria Math"/>
+                  <w:sz w:val="24"/>
+                  <w:szCs w:val="24"/>
+                </w:rPr>
+                <m:t>p</m:t>
+              </m:r>
+            </m:sub>
+          </m:sSub>
+          <m:r>
+            <w:rPr>
+              <w:rFonts w:ascii="Cambria Math" w:hAnsi="Cambria Math"/>
+              <w:sz w:val="24"/>
+              <w:szCs w:val="24"/>
+            </w:rPr>
+            <m:t>=</m:t>
+          </m:r>
+          <m:sSub>
+            <m:sSubPr>
+              <m:ctrlPr>
+                <w:rPr>
+                  <w:rFonts w:ascii="Cambria Math" w:hAnsi="Cambria Math"/>
+                  <w:sz w:val="24"/>
+                  <w:szCs w:val="24"/>
+                </w:rPr>
+              </m:ctrlPr>
+            </m:sSubPr>
+            <m:e>
+              <m:r>
+                <m:rPr>
+                  <m:sty m:val="p"/>
+                </m:rPr>
+                <w:rPr>
+                  <w:rFonts w:ascii="Cambria Math" w:hAnsi="Cambria Math"/>
+                  <w:sz w:val="24"/>
+                  <w:szCs w:val="24"/>
+                </w:rPr>
+                <m:t>a</m:t>
+              </m:r>
+            </m:e>
+            <m:sub>
+              <m:r>
+                <m:rPr>
+                  <m:sty m:val="p"/>
+                </m:rPr>
+                <w:rPr>
+                  <w:rFonts w:ascii="Cambria Math" w:hAnsi="Cambria Math"/>
+                  <w:sz w:val="24"/>
+                  <w:szCs w:val="24"/>
+                </w:rPr>
+                <m:t>e</m:t>
+              </m:r>
+            </m:sub>
+          </m:sSub>
+          <m:r>
+            <w:rPr>
+              <w:rFonts w:ascii="Cambria Math" w:hAnsi="Cambria Math"/>
+              <w:sz w:val="24"/>
+              <w:szCs w:val="24"/>
+            </w:rPr>
+            <m:t>+</m:t>
+          </m:r>
+          <m:sSub>
+            <m:sSubPr>
+              <m:ctrlPr>
+                <w:rPr>
+                  <w:rFonts w:ascii="Cambria Math" w:hAnsi="Cambria Math"/>
+                  <w:sz w:val="24"/>
+                  <w:szCs w:val="24"/>
+                </w:rPr>
+              </m:ctrlPr>
+            </m:sSubPr>
+            <m:e>
+              <m:r>
+                <m:rPr>
+                  <m:sty m:val="p"/>
+                </m:rPr>
+                <w:rPr>
+                  <w:rFonts w:ascii="Cambria Math" w:hAnsi="Cambria Math"/>
+                  <w:sz w:val="24"/>
+                  <w:szCs w:val="24"/>
+                </w:rPr>
+                <m:t>a</m:t>
+              </m:r>
+            </m:e>
+            <m:sub>
+              <m:r>
+                <m:rPr>
+                  <m:sty m:val="p"/>
+                </m:rPr>
+                <w:rPr>
+                  <w:rFonts w:ascii="Cambria Math" w:hAnsi="Cambria Math"/>
+                  <w:sz w:val="24"/>
+                  <w:szCs w:val="24"/>
+                </w:rPr>
+                <m:t>w</m:t>
+              </m:r>
+            </m:sub>
+          </m:sSub>
+          <m:r>
+            <w:rPr>
+              <w:rFonts w:ascii="Cambria Math" w:hAnsi="Cambria Math"/>
+              <w:sz w:val="24"/>
+              <w:szCs w:val="24"/>
+            </w:rPr>
+            <m:t>+2.</m:t>
+          </m:r>
+          <m:r>
+            <w:rPr>
+              <w:rFonts w:ascii="Cambria Math" w:hAnsi="Cambria Math"/>
+              <w:sz w:val="24"/>
+              <w:szCs w:val="24"/>
+            </w:rPr>
+            <m:t xml:space="preserve">h.∆x.w </m:t>
+          </m:r>
+          <m:r>
+            <m:rPr>
+              <m:sty m:val="p"/>
+            </m:rPr>
+            <w:rPr>
+              <w:rFonts w:ascii="Cambria Math" w:hAnsi="Cambria Math"/>
+              <w:sz w:val="24"/>
+              <w:szCs w:val="24"/>
+            </w:rPr>
+            <m:t xml:space="preserve">                </m:t>
+          </m:r>
+        </m:oMath>
+      </m:oMathPara>
+    </w:p>
+    <w:p>
+      <w:pPr>
+        <w:ind w:firstLine="708"/>
+        <w:rPr>
+          <w:rFonts w:eastAsiaTheme="minorEastAsia"/>
+          <w:sz w:val="24"/>
+          <w:szCs w:val="24"/>
+        </w:rPr>
+      </w:pPr>
+      <m:oMathPara>
+        <m:oMath>
+          <m:r>
+            <m:rPr>
+              <m:sty m:val="p"/>
+            </m:rPr>
+            <w:rPr>
+              <w:rFonts w:ascii="Cambria Math" w:hAnsi="Cambria Math"/>
+              <w:sz w:val="24"/>
+              <w:szCs w:val="24"/>
+            </w:rPr>
+            <m:t xml:space="preserve"> b=</m:t>
+          </m:r>
+          <m:r>
+            <w:rPr>
+              <w:rFonts w:ascii="Cambria Math" w:hAnsi="Cambria Math"/>
+              <w:sz w:val="24"/>
+              <w:szCs w:val="24"/>
+            </w:rPr>
+            <m:t>2.</m:t>
+          </m:r>
+          <m:r>
+            <w:rPr>
+              <w:rFonts w:ascii="Cambria Math" w:hAnsi="Cambria Math"/>
+              <w:sz w:val="24"/>
+              <w:szCs w:val="24"/>
+            </w:rPr>
+            <m:t>h.∆x.w(</m:t>
+          </m:r>
+          <m:sSub>
+            <m:sSubPr>
+              <m:ctrlPr>
+                <w:rPr>
+                  <w:rFonts w:ascii="Cambria Math" w:hAnsi="Cambria Math"/>
+                  <w:i/>
+                  <w:sz w:val="24"/>
+                  <w:szCs w:val="24"/>
+                </w:rPr>
+              </m:ctrlPr>
+            </m:sSubPr>
+            <m:e>
+              <m:r>
+                <w:rPr>
+                  <w:rFonts w:ascii="Cambria Math" w:hAnsi="Cambria Math"/>
+                  <w:sz w:val="24"/>
+                  <w:szCs w:val="24"/>
+                </w:rPr>
+                <m:t>T</m:t>
+              </m:r>
+            </m:e>
+            <m:sub>
+              <m:r>
+                <w:rPr>
+                  <w:rFonts w:ascii="Cambria Math" w:hAnsi="Cambria Math"/>
+                  <w:sz w:val="24"/>
+                  <w:szCs w:val="24"/>
+                </w:rPr>
+                <m:t>p</m:t>
+              </m:r>
+            </m:sub>
+          </m:sSub>
+          <m:r>
+            <w:rPr>
+              <w:rFonts w:ascii="Cambria Math" w:hAnsi="Cambria Math"/>
+              <w:sz w:val="24"/>
+              <w:szCs w:val="24"/>
+            </w:rPr>
+            <m:t>-</m:t>
+          </m:r>
+          <m:sSub>
+            <m:sSubPr>
+              <m:ctrlPr>
+                <w:rPr>
+                  <w:rFonts w:ascii="Cambria Math" w:hAnsi="Cambria Math"/>
+                  <w:i/>
+                  <w:sz w:val="24"/>
+                  <w:szCs w:val="24"/>
+                </w:rPr>
+              </m:ctrlPr>
+            </m:sSubPr>
+            <m:e>
+              <m:r>
+                <w:rPr>
+                  <w:rFonts w:ascii="Cambria Math" w:hAnsi="Cambria Math"/>
+                  <w:sz w:val="24"/>
+                  <w:szCs w:val="24"/>
+                </w:rPr>
+                <m:t>T</m:t>
+              </m:r>
+            </m:e>
+            <m:sub>
+              <m:r>
+                <w:rPr>
+                  <w:rFonts w:ascii="Cambria Math" w:hAnsi="Cambria Math"/>
+                  <w:sz w:val="24"/>
+                  <w:szCs w:val="24"/>
+                </w:rPr>
+                <m:t>∞</m:t>
+              </m:r>
+            </m:sub>
+          </m:sSub>
+          <m:r>
+            <w:rPr>
+              <w:rFonts w:ascii="Cambria Math" w:hAnsi="Cambria Math"/>
+              <w:sz w:val="24"/>
+              <w:szCs w:val="24"/>
+            </w:rPr>
+            <m:t>)</m:t>
+          </m:r>
+        </m:oMath>
+      </m:oMathPara>
+    </w:p>
+    <w:p>
+      <w:pPr>
+        <w:ind w:firstLine="708"/>
+        <w:rPr>
+          <w:rFonts w:eastAsiaTheme="minorEastAsia"/>
+          <w:sz w:val="24"/>
+          <w:szCs w:val="24"/>
+        </w:rPr>
+      </w:pPr>
+      <w:r>
+        <w:rPr>
+          <w:rFonts w:eastAsiaTheme="minorEastAsia"/>
+          <w:sz w:val="24"/>
+          <w:szCs w:val="24"/>
+        </w:rPr>
+        <w:t>Contudo, nesta equação existem</w:t>
+      </w:r>
+    </w:p>
+    <w:p>
+      <w:pPr>
+        <w:ind w:firstLine="708"/>
+        <w:rPr>
+          <w:rFonts w:eastAsiaTheme="minorEastAsia"/>
+          <w:sz w:val="24"/>
+          <w:szCs w:val="24"/>
+        </w:rPr>
+      </w:pPr>
+      <w:r>
+        <w:rPr>
+          <w:rFonts w:eastAsiaTheme="minorEastAsia"/>
+          <w:sz w:val="24"/>
+          <w:szCs w:val="24"/>
+        </w:rPr>
+        <w:t>Os resultados para os casos 1 e 2 podem ser visualizados nas figuras 5 e 6, respectivamente.</w:t>
+      </w:r>
+    </w:p>
+    <w:p>
+      <w:pPr>
+        <w:ind w:firstLine="708"/>
+        <w:rPr>
+          <w:rFonts w:eastAsiaTheme="minorEastAsia"/>
+          <w:sz w:val="24"/>
+          <w:szCs w:val="24"/>
+        </w:rPr>
+      </w:pPr>
+      <w:r>
+        <w:rPr>
+          <w:noProof/>
+          <w:lang w:eastAsia="pt-BR"/>
+        </w:rPr>
+        <w:drawing>
+          <wp:inline distT="0" distB="0" distL="0" distR="0" wp14:anchorId="7763E33B" wp14:editId="06733274">
+            <wp:extent cx="4762500" cy="3571875"/>
+            <wp:effectExtent l="0" t="0" r="0" b="9525"/>
+            <wp:docPr id="4" name="Imagem 4"/>
+            <wp:cNvGraphicFramePr>
+              <a:graphicFrameLocks xmlns:a="http://schemas.openxmlformats.org/drawingml/2006/main" noChangeAspect="1"/>
+            </wp:cNvGraphicFramePr>
+            <a:graphic xmlns:a="http://schemas.openxmlformats.org/drawingml/2006/main">
+              <a:graphicData uri="http://schemas.openxmlformats.org/drawingml/2006/picture">
+                <pic:pic xmlns:pic="http://schemas.openxmlformats.org/drawingml/2006/picture">
+                  <pic:nvPicPr>
+                    <pic:cNvPr id="0" name=""/>
+                    <pic:cNvPicPr/>
+                  </pic:nvPicPr>
+                  <pic:blipFill>
+                    <a:blip r:embed="rId15"/>
+                    <a:stretch>
+                      <a:fillRect/>
+                    </a:stretch>
+                  </pic:blipFill>
+                  <pic:spPr>
+                    <a:xfrm>
+                      <a:off x="0" y="0"/>
+                      <a:ext cx="4762500" cy="3571875"/>
+                    </a:xfrm>
+                    <a:prstGeom prst="rect">
+                      <a:avLst/>
+                    </a:prstGeom>
+                  </pic:spPr>
+                </pic:pic>
+              </a:graphicData>
+            </a:graphic>
+          </wp:inline>
+        </w:drawing>
+      </w:r>
+    </w:p>
+    <w:p>
+      <w:pPr>
+        <w:ind w:firstLine="708"/>
         <w:jc w:val="center"/>
+        <w:rPr>
+          <w:rFonts w:eastAsiaTheme="minorEastAsia"/>
+          <w:sz w:val="24"/>
+          <w:szCs w:val="24"/>
+        </w:rPr>
+      </w:pPr>
+      <w:r>
+        <w:rPr>
+          <w:rFonts w:eastAsiaTheme="minorEastAsia"/>
+          <w:b/>
+          <w:sz w:val="20"/>
+          <w:szCs w:val="20"/>
+        </w:rPr>
+        <w:t xml:space="preserve">Figura </w:t>
+      </w:r>
+      <w:r>
+        <w:rPr>
+          <w:rFonts w:eastAsiaTheme="minorEastAsia"/>
+          <w:b/>
+          <w:sz w:val="20"/>
+          <w:szCs w:val="20"/>
+        </w:rPr>
+        <w:t>5</w:t>
+      </w:r>
+      <w:r>
+        <w:rPr>
+          <w:rFonts w:eastAsiaTheme="minorEastAsia"/>
+          <w:b/>
+          <w:sz w:val="20"/>
+          <w:szCs w:val="20"/>
+        </w:rPr>
+        <w:t xml:space="preserve"> – </w:t>
+      </w:r>
+      <w:r>
+        <w:rPr>
+          <w:rFonts w:eastAsiaTheme="minorEastAsia"/>
+          <w:sz w:val="20"/>
+          <w:szCs w:val="20"/>
+        </w:rPr>
+        <w:t>Comparação da solução numérica 1D com a exata para o primeiro caso</w:t>
+      </w:r>
+    </w:p>
+    <w:p>
+      <w:pPr>
+        <w:ind w:firstLine="708"/>
+      </w:pPr>
+      <w:r>
+        <w:rPr>
+          <w:noProof/>
+          <w:lang w:eastAsia="pt-BR"/>
+        </w:rPr>
+        <w:lastRenderedPageBreak/>
+        <w:drawing>
+          <wp:inline distT="0" distB="0" distL="0" distR="0" wp14:anchorId="455A99BF" wp14:editId="20E5A537">
+            <wp:extent cx="4867275" cy="3581400"/>
+            <wp:effectExtent l="0" t="0" r="9525" b="0"/>
+            <wp:docPr id="2" name="Imagem 2"/>
+            <wp:cNvGraphicFramePr>
+              <a:graphicFrameLocks xmlns:a="http://schemas.openxmlformats.org/drawingml/2006/main" noChangeAspect="1"/>
+            </wp:cNvGraphicFramePr>
+            <a:graphic xmlns:a="http://schemas.openxmlformats.org/drawingml/2006/main">
+              <a:graphicData uri="http://schemas.openxmlformats.org/drawingml/2006/picture">
+                <pic:pic xmlns:pic="http://schemas.openxmlformats.org/drawingml/2006/picture">
+                  <pic:nvPicPr>
+                    <pic:cNvPr id="0" name=""/>
+                    <pic:cNvPicPr/>
+                  </pic:nvPicPr>
+                  <pic:blipFill>
+                    <a:blip r:embed="rId16"/>
+                    <a:stretch>
+                      <a:fillRect/>
+                    </a:stretch>
+                  </pic:blipFill>
+                  <pic:spPr>
+                    <a:xfrm>
+                      <a:off x="0" y="0"/>
+                      <a:ext cx="4867275" cy="3581400"/>
+                    </a:xfrm>
+                    <a:prstGeom prst="rect">
+                      <a:avLst/>
+                    </a:prstGeom>
+                  </pic:spPr>
+                </pic:pic>
+              </a:graphicData>
+            </a:graphic>
+          </wp:inline>
+        </w:drawing>
+      </w:r>
+    </w:p>
+    <w:p>
+      <w:pPr>
+        <w:ind w:firstLine="708"/>
+        <w:jc w:val="center"/>
+        <w:rPr>
+          <w:rFonts w:eastAsiaTheme="minorEastAsia"/>
+          <w:sz w:val="24"/>
+          <w:szCs w:val="24"/>
+        </w:rPr>
+      </w:pPr>
+      <w:r>
+        <w:rPr>
+          <w:rFonts w:eastAsiaTheme="minorEastAsia"/>
+          <w:b/>
+          <w:sz w:val="20"/>
+          <w:szCs w:val="20"/>
+        </w:rPr>
+        <w:t xml:space="preserve">Figura </w:t>
+      </w:r>
+      <w:r>
+        <w:rPr>
+          <w:rFonts w:eastAsiaTheme="minorEastAsia"/>
+          <w:b/>
+          <w:sz w:val="20"/>
+          <w:szCs w:val="20"/>
+        </w:rPr>
+        <w:t>6</w:t>
+      </w:r>
+      <w:r>
+        <w:rPr>
+          <w:rFonts w:eastAsiaTheme="minorEastAsia"/>
+          <w:b/>
+          <w:sz w:val="20"/>
+          <w:szCs w:val="20"/>
+        </w:rPr>
+        <w:t xml:space="preserve"> – </w:t>
+      </w:r>
+      <w:r>
+        <w:rPr>
+          <w:rFonts w:eastAsiaTheme="minorEastAsia"/>
+          <w:sz w:val="20"/>
+          <w:szCs w:val="20"/>
+        </w:rPr>
+        <w:t xml:space="preserve">Comparação da solução numérica 1D com a exata para o </w:t>
+      </w:r>
+      <w:r>
+        <w:rPr>
+          <w:rFonts w:eastAsiaTheme="minorEastAsia"/>
+          <w:sz w:val="20"/>
+          <w:szCs w:val="20"/>
+        </w:rPr>
+        <w:t>segundo</w:t>
+      </w:r>
+      <w:r>
+        <w:rPr>
+          <w:rFonts w:eastAsiaTheme="minorEastAsia"/>
+          <w:sz w:val="20"/>
+          <w:szCs w:val="20"/>
+        </w:rPr>
+        <w:t xml:space="preserve"> caso</w:t>
+      </w:r>
+    </w:p>
+    <w:p>
+      <w:pPr>
+        <w:ind w:firstLine="708"/>
       </w:pPr>
     </w:p>
     <w:sectPr>
-      <w:footerReference w:type="default" r:id="rId14"/>
+      <w:footerReference w:type="default" r:id="rId17"/>
       <w:pgSz w:w="11906" w:h="16838"/>
       <w:pgMar w:top="1417" w:right="1701" w:bottom="1417" w:left="1701" w:header="708" w:footer="708" w:gutter="0"/>
       <w:cols w:space="708"/>
@@ -13745,7 +14996,7 @@
 </file>
 
 <file path=word/endnotes.xml><?xml version="1.0" encoding="utf-8"?>
-<w:endnotes xmlns:wpc="http://schemas.microsoft.com/office/word/2010/wordprocessingCanvas" xmlns:mc="http://schemas.openxmlformats.org/markup-compatibility/2006" xmlns:o="urn:schemas-microsoft-com:office:office" xmlns:r="http://schemas.openxmlformats.org/officeDocument/2006/relationships" xmlns:m="http://schemas.openxmlformats.org/officeDocument/2006/math" xmlns:v="urn:schemas-microsoft-com:vml" xmlns:wp14="http://schemas.microsoft.com/office/word/2010/wordprocessingDrawing" xmlns:wp="http://schemas.openxmlformats.org/drawingml/2006/wordprocessingDrawing" xmlns:w10="urn:schemas-microsoft-com:office:word" xmlns:w="http://schemas.openxmlformats.org/wordprocessingml/2006/main" xmlns:w14="http://schemas.microsoft.com/office/word/2010/wordml" xmlns:w15="http://schemas.microsoft.com/office/word/2012/wordml" xmlns:wpg="http://schemas.microsoft.com/office/word/2010/wordprocessingGroup" xmlns:wpi="http://schemas.microsoft.com/office/word/2010/wordprocessingInk" xmlns:wne="http://schemas.microsoft.com/office/word/2006/wordml" xmlns:wps="http://schemas.microsoft.com/office/word/2010/wordprocessingShape" mc:Ignorable="w14 w15 wp14">
+<w:endnotes xmlns:wpc="http://schemas.microsoft.com/office/word/2010/wordprocessingCanvas" xmlns:mc="http://schemas.openxmlformats.org/markup-compatibility/2006" xmlns:o="urn:schemas-microsoft-com:office:office" xmlns:r="http://schemas.openxmlformats.org/officeDocument/2006/relationships" xmlns:m="http://schemas.openxmlformats.org/officeDocument/2006/math" xmlns:v="urn:schemas-microsoft-com:vml" xmlns:wp14="http://schemas.microsoft.com/office/word/2010/wordprocessingDrawing" xmlns:wp="http://schemas.openxmlformats.org/drawingml/2006/wordprocessingDrawing" xmlns:w10="urn:schemas-microsoft-com:office:word" xmlns:w="http://schemas.openxmlformats.org/wordprocessingml/2006/main" xmlns:w14="http://schemas.microsoft.com/office/word/2010/wordml" xmlns:wpg="http://schemas.microsoft.com/office/word/2010/wordprocessingGroup" xmlns:wpi="http://schemas.microsoft.com/office/word/2010/wordprocessingInk" xmlns:wne="http://schemas.microsoft.com/office/word/2006/wordml" xmlns:wps="http://schemas.microsoft.com/office/word/2010/wordprocessingShape" mc:Ignorable="w14 wp14">
   <w:endnote w:type="separator" w:id="-1">
     <w:p>
       <w:pPr>
@@ -13770,7 +15021,7 @@
 </file>
 
 <file path=word/footer1.xml><?xml version="1.0" encoding="utf-8"?>
-<w:ftr xmlns:wpc="http://schemas.microsoft.com/office/word/2010/wordprocessingCanvas" xmlns:mc="http://schemas.openxmlformats.org/markup-compatibility/2006" xmlns:o="urn:schemas-microsoft-com:office:office" xmlns:r="http://schemas.openxmlformats.org/officeDocument/2006/relationships" xmlns:m="http://schemas.openxmlformats.org/officeDocument/2006/math" xmlns:v="urn:schemas-microsoft-com:vml" xmlns:wp14="http://schemas.microsoft.com/office/word/2010/wordprocessingDrawing" xmlns:wp="http://schemas.openxmlformats.org/drawingml/2006/wordprocessingDrawing" xmlns:w10="urn:schemas-microsoft-com:office:word" xmlns:w="http://schemas.openxmlformats.org/wordprocessingml/2006/main" xmlns:w14="http://schemas.microsoft.com/office/word/2010/wordml" xmlns:w15="http://schemas.microsoft.com/office/word/2012/wordml" xmlns:wpg="http://schemas.microsoft.com/office/word/2010/wordprocessingGroup" xmlns:wpi="http://schemas.microsoft.com/office/word/2010/wordprocessingInk" xmlns:wne="http://schemas.microsoft.com/office/word/2006/wordml" xmlns:wps="http://schemas.microsoft.com/office/word/2010/wordprocessingShape" mc:Ignorable="w14 w15 wp14">
+<w:ftr xmlns:wpc="http://schemas.microsoft.com/office/word/2010/wordprocessingCanvas" xmlns:mc="http://schemas.openxmlformats.org/markup-compatibility/2006" xmlns:o="urn:schemas-microsoft-com:office:office" xmlns:r="http://schemas.openxmlformats.org/officeDocument/2006/relationships" xmlns:m="http://schemas.openxmlformats.org/officeDocument/2006/math" xmlns:v="urn:schemas-microsoft-com:vml" xmlns:wp14="http://schemas.microsoft.com/office/word/2010/wordprocessingDrawing" xmlns:wp="http://schemas.openxmlformats.org/drawingml/2006/wordprocessingDrawing" xmlns:w10="urn:schemas-microsoft-com:office:word" xmlns:w="http://schemas.openxmlformats.org/wordprocessingml/2006/main" xmlns:w14="http://schemas.microsoft.com/office/word/2010/wordml" xmlns:wpg="http://schemas.microsoft.com/office/word/2010/wordprocessingGroup" xmlns:wpi="http://schemas.microsoft.com/office/word/2010/wordprocessingInk" xmlns:wne="http://schemas.microsoft.com/office/word/2006/wordml" xmlns:wps="http://schemas.microsoft.com/office/word/2010/wordprocessingShape" mc:Ignorable="w14 wp14">
   <w:sdt>
     <w:sdtPr>
       <w:id w:val="-947463983"/>
@@ -13782,13 +15033,13 @@
     <w:sdtContent>
       <w:p>
         <w:pPr>
-          <w:pStyle w:val="Footer"/>
+          <w:pStyle w:val="Rodap"/>
           <w:jc w:val="right"/>
         </w:pPr>
       </w:p>
       <w:p>
         <w:pPr>
-          <w:pStyle w:val="Footer"/>
+          <w:pStyle w:val="Rodap"/>
           <w:jc w:val="right"/>
         </w:pPr>
         <w:r>
@@ -13805,7 +15056,7 @@
             <w:noProof/>
             <w:lang w:val="pt-PT"/>
           </w:rPr>
-          <w:t>8</w:t>
+          <w:t>10</w:t>
         </w:r>
         <w:r>
           <w:fldChar w:fldCharType="end"/>
@@ -13815,14 +15066,14 @@
   </w:sdt>
   <w:p>
     <w:pPr>
-      <w:pStyle w:val="Footer"/>
+      <w:pStyle w:val="Rodap"/>
     </w:pPr>
   </w:p>
 </w:ftr>
 </file>
 
 <file path=word/footnotes.xml><?xml version="1.0" encoding="utf-8"?>
-<w:footnotes xmlns:wpc="http://schemas.microsoft.com/office/word/2010/wordprocessingCanvas" xmlns:mc="http://schemas.openxmlformats.org/markup-compatibility/2006" xmlns:o="urn:schemas-microsoft-com:office:office" xmlns:r="http://schemas.openxmlformats.org/officeDocument/2006/relationships" xmlns:m="http://schemas.openxmlformats.org/officeDocument/2006/math" xmlns:v="urn:schemas-microsoft-com:vml" xmlns:wp14="http://schemas.microsoft.com/office/word/2010/wordprocessingDrawing" xmlns:wp="http://schemas.openxmlformats.org/drawingml/2006/wordprocessingDrawing" xmlns:w10="urn:schemas-microsoft-com:office:word" xmlns:w="http://schemas.openxmlformats.org/wordprocessingml/2006/main" xmlns:w14="http://schemas.microsoft.com/office/word/2010/wordml" xmlns:w15="http://schemas.microsoft.com/office/word/2012/wordml" xmlns:wpg="http://schemas.microsoft.com/office/word/2010/wordprocessingGroup" xmlns:wpi="http://schemas.microsoft.com/office/word/2010/wordprocessingInk" xmlns:wne="http://schemas.microsoft.com/office/word/2006/wordml" xmlns:wps="http://schemas.microsoft.com/office/word/2010/wordprocessingShape" mc:Ignorable="w14 w15 wp14">
+<w:footnotes xmlns:wpc="http://schemas.microsoft.com/office/word/2010/wordprocessingCanvas" xmlns:mc="http://schemas.openxmlformats.org/markup-compatibility/2006" xmlns:o="urn:schemas-microsoft-com:office:office" xmlns:r="http://schemas.openxmlformats.org/officeDocument/2006/relationships" xmlns:m="http://schemas.openxmlformats.org/officeDocument/2006/math" xmlns:v="urn:schemas-microsoft-com:vml" xmlns:wp14="http://schemas.microsoft.com/office/word/2010/wordprocessingDrawing" xmlns:wp="http://schemas.openxmlformats.org/drawingml/2006/wordprocessingDrawing" xmlns:w10="urn:schemas-microsoft-com:office:word" xmlns:w="http://schemas.openxmlformats.org/wordprocessingml/2006/main" xmlns:w14="http://schemas.microsoft.com/office/word/2010/wordml" xmlns:wpg="http://schemas.microsoft.com/office/word/2010/wordprocessingGroup" xmlns:wpi="http://schemas.microsoft.com/office/word/2010/wordprocessingInk" xmlns:wne="http://schemas.microsoft.com/office/word/2006/wordml" xmlns:wps="http://schemas.microsoft.com/office/word/2010/wordprocessingShape" mc:Ignorable="w14 wp14">
   <w:footnote w:type="separator" w:id="-1">
     <w:p>
       <w:pPr>
@@ -13847,8 +15098,121 @@
 </file>
 
 <file path=word/numbering.xml><?xml version="1.0" encoding="utf-8"?>
-<w:numbering xmlns:wpc="http://schemas.microsoft.com/office/word/2010/wordprocessingCanvas" xmlns:mc="http://schemas.openxmlformats.org/markup-compatibility/2006" xmlns:o="urn:schemas-microsoft-com:office:office" xmlns:r="http://schemas.openxmlformats.org/officeDocument/2006/relationships" xmlns:m="http://schemas.openxmlformats.org/officeDocument/2006/math" xmlns:v="urn:schemas-microsoft-com:vml" xmlns:wp14="http://schemas.microsoft.com/office/word/2010/wordprocessingDrawing" xmlns:wp="http://schemas.openxmlformats.org/drawingml/2006/wordprocessingDrawing" xmlns:w10="urn:schemas-microsoft-com:office:word" xmlns:w="http://schemas.openxmlformats.org/wordprocessingml/2006/main" xmlns:w14="http://schemas.microsoft.com/office/word/2010/wordml" xmlns:w15="http://schemas.microsoft.com/office/word/2012/wordml" xmlns:wpg="http://schemas.microsoft.com/office/word/2010/wordprocessingGroup" xmlns:wpi="http://schemas.microsoft.com/office/word/2010/wordprocessingInk" xmlns:wne="http://schemas.microsoft.com/office/word/2006/wordml" xmlns:wps="http://schemas.microsoft.com/office/word/2010/wordprocessingShape" mc:Ignorable="w14 w15 wp14">
+<w:numbering xmlns:wpc="http://schemas.microsoft.com/office/word/2010/wordprocessingCanvas" xmlns:mc="http://schemas.openxmlformats.org/markup-compatibility/2006" xmlns:o="urn:schemas-microsoft-com:office:office" xmlns:r="http://schemas.openxmlformats.org/officeDocument/2006/relationships" xmlns:m="http://schemas.openxmlformats.org/officeDocument/2006/math" xmlns:v="urn:schemas-microsoft-com:vml" xmlns:wp14="http://schemas.microsoft.com/office/word/2010/wordprocessingDrawing" xmlns:wp="http://schemas.openxmlformats.org/drawingml/2006/wordprocessingDrawing" xmlns:w10="urn:schemas-microsoft-com:office:word" xmlns:w="http://schemas.openxmlformats.org/wordprocessingml/2006/main" xmlns:w14="http://schemas.microsoft.com/office/word/2010/wordml" xmlns:wpg="http://schemas.microsoft.com/office/word/2010/wordprocessingGroup" xmlns:wpi="http://schemas.microsoft.com/office/word/2010/wordprocessingInk" xmlns:wne="http://schemas.microsoft.com/office/word/2006/wordml" xmlns:wps="http://schemas.microsoft.com/office/word/2010/wordprocessingShape" mc:Ignorable="w14 wp14">
   <w:abstractNum w:abstractNumId="0">
+    <w:nsid w:val="163B0DE4"/>
+    <w:multiLevelType w:val="hybridMultilevel"/>
+    <w:tmpl w:val="0DFE48A0"/>
+    <w:lvl w:ilvl="0" w:tplc="04160001">
+      <w:start w:val="1"/>
+      <w:numFmt w:val="bullet"/>
+      <w:lvlText w:val=""/>
+      <w:lvlJc w:val="left"/>
+      <w:pPr>
+        <w:ind w:left="1428" w:hanging="360"/>
+      </w:pPr>
+      <w:rPr>
+        <w:rFonts w:ascii="Symbol" w:hAnsi="Symbol" w:hint="default"/>
+      </w:rPr>
+    </w:lvl>
+    <w:lvl w:ilvl="1" w:tplc="04160003" w:tentative="1">
+      <w:start w:val="1"/>
+      <w:numFmt w:val="bullet"/>
+      <w:lvlText w:val="o"/>
+      <w:lvlJc w:val="left"/>
+      <w:pPr>
+        <w:ind w:left="2148" w:hanging="360"/>
+      </w:pPr>
+      <w:rPr>
+        <w:rFonts w:ascii="Courier New" w:hAnsi="Courier New" w:cs="Courier New" w:hint="default"/>
+      </w:rPr>
+    </w:lvl>
+    <w:lvl w:ilvl="2" w:tplc="04160005" w:tentative="1">
+      <w:start w:val="1"/>
+      <w:numFmt w:val="bullet"/>
+      <w:lvlText w:val=""/>
+      <w:lvlJc w:val="left"/>
+      <w:pPr>
+        <w:ind w:left="2868" w:hanging="360"/>
+      </w:pPr>
+      <w:rPr>
+        <w:rFonts w:ascii="Wingdings" w:hAnsi="Wingdings" w:hint="default"/>
+      </w:rPr>
+    </w:lvl>
+    <w:lvl w:ilvl="3" w:tplc="04160001" w:tentative="1">
+      <w:start w:val="1"/>
+      <w:numFmt w:val="bullet"/>
+      <w:lvlText w:val=""/>
+      <w:lvlJc w:val="left"/>
+      <w:pPr>
+        <w:ind w:left="3588" w:hanging="360"/>
+      </w:pPr>
+      <w:rPr>
+        <w:rFonts w:ascii="Symbol" w:hAnsi="Symbol" w:hint="default"/>
+      </w:rPr>
+    </w:lvl>
+    <w:lvl w:ilvl="4" w:tplc="04160003" w:tentative="1">
+      <w:start w:val="1"/>
+      <w:numFmt w:val="bullet"/>
+      <w:lvlText w:val="o"/>
+      <w:lvlJc w:val="left"/>
+      <w:pPr>
+        <w:ind w:left="4308" w:hanging="360"/>
+      </w:pPr>
+      <w:rPr>
+        <w:rFonts w:ascii="Courier New" w:hAnsi="Courier New" w:cs="Courier New" w:hint="default"/>
+      </w:rPr>
+    </w:lvl>
+    <w:lvl w:ilvl="5" w:tplc="04160005" w:tentative="1">
+      <w:start w:val="1"/>
+      <w:numFmt w:val="bullet"/>
+      <w:lvlText w:val=""/>
+      <w:lvlJc w:val="left"/>
+      <w:pPr>
+        <w:ind w:left="5028" w:hanging="360"/>
+      </w:pPr>
+      <w:rPr>
+        <w:rFonts w:ascii="Wingdings" w:hAnsi="Wingdings" w:hint="default"/>
+      </w:rPr>
+    </w:lvl>
+    <w:lvl w:ilvl="6" w:tplc="04160001" w:tentative="1">
+      <w:start w:val="1"/>
+      <w:numFmt w:val="bullet"/>
+      <w:lvlText w:val=""/>
+      <w:lvlJc w:val="left"/>
+      <w:pPr>
+        <w:ind w:left="5748" w:hanging="360"/>
+      </w:pPr>
+      <w:rPr>
+        <w:rFonts w:ascii="Symbol" w:hAnsi="Symbol" w:hint="default"/>
+      </w:rPr>
+    </w:lvl>
+    <w:lvl w:ilvl="7" w:tplc="04160003" w:tentative="1">
+      <w:start w:val="1"/>
+      <w:numFmt w:val="bullet"/>
+      <w:lvlText w:val="o"/>
+      <w:lvlJc w:val="left"/>
+      <w:pPr>
+        <w:ind w:left="6468" w:hanging="360"/>
+      </w:pPr>
+      <w:rPr>
+        <w:rFonts w:ascii="Courier New" w:hAnsi="Courier New" w:cs="Courier New" w:hint="default"/>
+      </w:rPr>
+    </w:lvl>
+    <w:lvl w:ilvl="8" w:tplc="04160005" w:tentative="1">
+      <w:start w:val="1"/>
+      <w:numFmt w:val="bullet"/>
+      <w:lvlText w:val=""/>
+      <w:lvlJc w:val="left"/>
+      <w:pPr>
+        <w:ind w:left="7188" w:hanging="360"/>
+      </w:pPr>
+      <w:rPr>
+        <w:rFonts w:ascii="Wingdings" w:hAnsi="Wingdings" w:hint="default"/>
+      </w:rPr>
+    </w:lvl>
+  </w:abstractNum>
+  <w:abstractNum w:abstractNumId="1">
     <w:nsid w:val="28DE0C27"/>
     <w:multiLevelType w:val="hybridMultilevel"/>
     <w:tmpl w:val="D9006F60"/>
@@ -13961,7 +15325,120 @@
       </w:rPr>
     </w:lvl>
   </w:abstractNum>
-  <w:abstractNum w:abstractNumId="1">
+  <w:abstractNum w:abstractNumId="2">
+    <w:nsid w:val="309F0007"/>
+    <w:multiLevelType w:val="hybridMultilevel"/>
+    <w:tmpl w:val="80EEBA2C"/>
+    <w:lvl w:ilvl="0" w:tplc="04160001">
+      <w:start w:val="1"/>
+      <w:numFmt w:val="bullet"/>
+      <w:lvlText w:val=""/>
+      <w:lvlJc w:val="left"/>
+      <w:pPr>
+        <w:ind w:left="1428" w:hanging="360"/>
+      </w:pPr>
+      <w:rPr>
+        <w:rFonts w:ascii="Symbol" w:hAnsi="Symbol" w:hint="default"/>
+      </w:rPr>
+    </w:lvl>
+    <w:lvl w:ilvl="1" w:tplc="04160003" w:tentative="1">
+      <w:start w:val="1"/>
+      <w:numFmt w:val="bullet"/>
+      <w:lvlText w:val="o"/>
+      <w:lvlJc w:val="left"/>
+      <w:pPr>
+        <w:ind w:left="2148" w:hanging="360"/>
+      </w:pPr>
+      <w:rPr>
+        <w:rFonts w:ascii="Courier New" w:hAnsi="Courier New" w:cs="Courier New" w:hint="default"/>
+      </w:rPr>
+    </w:lvl>
+    <w:lvl w:ilvl="2" w:tplc="04160005" w:tentative="1">
+      <w:start w:val="1"/>
+      <w:numFmt w:val="bullet"/>
+      <w:lvlText w:val=""/>
+      <w:lvlJc w:val="left"/>
+      <w:pPr>
+        <w:ind w:left="2868" w:hanging="360"/>
+      </w:pPr>
+      <w:rPr>
+        <w:rFonts w:ascii="Wingdings" w:hAnsi="Wingdings" w:hint="default"/>
+      </w:rPr>
+    </w:lvl>
+    <w:lvl w:ilvl="3" w:tplc="04160001" w:tentative="1">
+      <w:start w:val="1"/>
+      <w:numFmt w:val="bullet"/>
+      <w:lvlText w:val=""/>
+      <w:lvlJc w:val="left"/>
+      <w:pPr>
+        <w:ind w:left="3588" w:hanging="360"/>
+      </w:pPr>
+      <w:rPr>
+        <w:rFonts w:ascii="Symbol" w:hAnsi="Symbol" w:hint="default"/>
+      </w:rPr>
+    </w:lvl>
+    <w:lvl w:ilvl="4" w:tplc="04160003" w:tentative="1">
+      <w:start w:val="1"/>
+      <w:numFmt w:val="bullet"/>
+      <w:lvlText w:val="o"/>
+      <w:lvlJc w:val="left"/>
+      <w:pPr>
+        <w:ind w:left="4308" w:hanging="360"/>
+      </w:pPr>
+      <w:rPr>
+        <w:rFonts w:ascii="Courier New" w:hAnsi="Courier New" w:cs="Courier New" w:hint="default"/>
+      </w:rPr>
+    </w:lvl>
+    <w:lvl w:ilvl="5" w:tplc="04160005" w:tentative="1">
+      <w:start w:val="1"/>
+      <w:numFmt w:val="bullet"/>
+      <w:lvlText w:val=""/>
+      <w:lvlJc w:val="left"/>
+      <w:pPr>
+        <w:ind w:left="5028" w:hanging="360"/>
+      </w:pPr>
+      <w:rPr>
+        <w:rFonts w:ascii="Wingdings" w:hAnsi="Wingdings" w:hint="default"/>
+      </w:rPr>
+    </w:lvl>
+    <w:lvl w:ilvl="6" w:tplc="04160001" w:tentative="1">
+      <w:start w:val="1"/>
+      <w:numFmt w:val="bullet"/>
+      <w:lvlText w:val=""/>
+      <w:lvlJc w:val="left"/>
+      <w:pPr>
+        <w:ind w:left="5748" w:hanging="360"/>
+      </w:pPr>
+      <w:rPr>
+        <w:rFonts w:ascii="Symbol" w:hAnsi="Symbol" w:hint="default"/>
+      </w:rPr>
+    </w:lvl>
+    <w:lvl w:ilvl="7" w:tplc="04160003" w:tentative="1">
+      <w:start w:val="1"/>
+      <w:numFmt w:val="bullet"/>
+      <w:lvlText w:val="o"/>
+      <w:lvlJc w:val="left"/>
+      <w:pPr>
+        <w:ind w:left="6468" w:hanging="360"/>
+      </w:pPr>
+      <w:rPr>
+        <w:rFonts w:ascii="Courier New" w:hAnsi="Courier New" w:cs="Courier New" w:hint="default"/>
+      </w:rPr>
+    </w:lvl>
+    <w:lvl w:ilvl="8" w:tplc="04160005" w:tentative="1">
+      <w:start w:val="1"/>
+      <w:numFmt w:val="bullet"/>
+      <w:lvlText w:val=""/>
+      <w:lvlJc w:val="left"/>
+      <w:pPr>
+        <w:ind w:left="7188" w:hanging="360"/>
+      </w:pPr>
+      <w:rPr>
+        <w:rFonts w:ascii="Wingdings" w:hAnsi="Wingdings" w:hint="default"/>
+      </w:rPr>
+    </w:lvl>
+  </w:abstractNum>
+  <w:abstractNum w:abstractNumId="3">
     <w:nsid w:val="3F130B5E"/>
     <w:multiLevelType w:val="hybridMultilevel"/>
     <w:tmpl w:val="3B6AAECC"/>
@@ -14074,7 +15551,7 @@
       </w:rPr>
     </w:lvl>
   </w:abstractNum>
-  <w:abstractNum w:abstractNumId="2">
+  <w:abstractNum w:abstractNumId="4">
     <w:nsid w:val="43705A70"/>
     <w:multiLevelType w:val="hybridMultilevel"/>
     <w:tmpl w:val="8432E22C"/>
@@ -14160,7 +15637,7 @@
       </w:pPr>
     </w:lvl>
   </w:abstractNum>
-  <w:abstractNum w:abstractNumId="3">
+  <w:abstractNum w:abstractNumId="5">
     <w:nsid w:val="47875471"/>
     <w:multiLevelType w:val="hybridMultilevel"/>
     <w:tmpl w:val="52501E10"/>
@@ -14249,7 +15726,7 @@
       </w:pPr>
     </w:lvl>
   </w:abstractNum>
-  <w:abstractNum w:abstractNumId="4">
+  <w:abstractNum w:abstractNumId="6">
     <w:nsid w:val="47C103E0"/>
     <w:multiLevelType w:val="hybridMultilevel"/>
     <w:tmpl w:val="B1BAC318"/>
@@ -14362,7 +15839,7 @@
       </w:rPr>
     </w:lvl>
   </w:abstractNum>
-  <w:abstractNum w:abstractNumId="5">
+  <w:abstractNum w:abstractNumId="7">
     <w:nsid w:val="50FE72E6"/>
     <w:multiLevelType w:val="hybridMultilevel"/>
     <w:tmpl w:val="8A3EEE90"/>
@@ -14475,7 +15952,7 @@
       </w:rPr>
     </w:lvl>
   </w:abstractNum>
-  <w:abstractNum w:abstractNumId="6">
+  <w:abstractNum w:abstractNumId="8">
     <w:nsid w:val="69203D5C"/>
     <w:multiLevelType w:val="hybridMultilevel"/>
     <w:tmpl w:val="E3A0F8AA"/>
@@ -14564,7 +16041,7 @@
       </w:pPr>
     </w:lvl>
   </w:abstractNum>
-  <w:abstractNum w:abstractNumId="7">
+  <w:abstractNum w:abstractNumId="9">
     <w:nsid w:val="72950237"/>
     <w:multiLevelType w:val="hybridMultilevel"/>
     <w:tmpl w:val="30CA3B58"/>
@@ -14654,34 +16131,40 @@
     </w:lvl>
   </w:abstractNum>
   <w:num w:numId="1">
+    <w:abstractNumId w:val="8"/>
+  </w:num>
+  <w:num w:numId="2">
+    <w:abstractNumId w:val="4"/>
+  </w:num>
+  <w:num w:numId="3">
+    <w:abstractNumId w:val="5"/>
+  </w:num>
+  <w:num w:numId="4">
+    <w:abstractNumId w:val="7"/>
+  </w:num>
+  <w:num w:numId="5">
+    <w:abstractNumId w:val="9"/>
+  </w:num>
+  <w:num w:numId="6">
+    <w:abstractNumId w:val="3"/>
+  </w:num>
+  <w:num w:numId="7">
     <w:abstractNumId w:val="6"/>
   </w:num>
-  <w:num w:numId="2">
-    <w:abstractNumId w:val="2"/>
-  </w:num>
-  <w:num w:numId="3">
-    <w:abstractNumId w:val="3"/>
-  </w:num>
-  <w:num w:numId="4">
-    <w:abstractNumId w:val="5"/>
-  </w:num>
-  <w:num w:numId="5">
-    <w:abstractNumId w:val="7"/>
-  </w:num>
-  <w:num w:numId="6">
+  <w:num w:numId="8">
     <w:abstractNumId w:val="1"/>
   </w:num>
-  <w:num w:numId="7">
-    <w:abstractNumId w:val="4"/>
+  <w:num w:numId="9">
+    <w:abstractNumId w:val="0"/>
   </w:num>
-  <w:num w:numId="8">
-    <w:abstractNumId w:val="0"/>
+  <w:num w:numId="10">
+    <w:abstractNumId w:val="2"/>
   </w:num>
 </w:numbering>
 </file>
 
 <file path=word/styles.xml><?xml version="1.0" encoding="utf-8"?>
-<w:styles xmlns:mc="http://schemas.openxmlformats.org/markup-compatibility/2006" xmlns:r="http://schemas.openxmlformats.org/officeDocument/2006/relationships" xmlns:w="http://schemas.openxmlformats.org/wordprocessingml/2006/main" xmlns:w14="http://schemas.microsoft.com/office/word/2010/wordml" xmlns:w15="http://schemas.microsoft.com/office/word/2012/wordml" mc:Ignorable="w14 w15">
+<w:styles xmlns:mc="http://schemas.openxmlformats.org/markup-compatibility/2006" xmlns:r="http://schemas.openxmlformats.org/officeDocument/2006/relationships" xmlns:w="http://schemas.openxmlformats.org/wordprocessingml/2006/main" xmlns:w14="http://schemas.microsoft.com/office/word/2010/wordml" mc:Ignorable="w14">
   <w:docDefaults>
     <w:rPrDefault>
       <w:rPr>
@@ -14697,390 +16180,156 @@
       </w:pPr>
     </w:pPrDefault>
   </w:docDefaults>
-  <w:latentStyles w:defLockedState="0" w:defUIPriority="99" w:defSemiHidden="0" w:defUnhideWhenUsed="0" w:defQFormat="0" w:count="371">
-    <w:lsdException w:name="Normal" w:uiPriority="0" w:qFormat="1"/>
-    <w:lsdException w:name="heading 1" w:uiPriority="9" w:qFormat="1"/>
-    <w:lsdException w:name="heading 2" w:semiHidden="1" w:uiPriority="9" w:unhideWhenUsed="1" w:qFormat="1"/>
-    <w:lsdException w:name="heading 3" w:semiHidden="1" w:uiPriority="9" w:unhideWhenUsed="1" w:qFormat="1"/>
-    <w:lsdException w:name="heading 4" w:semiHidden="1" w:uiPriority="9" w:unhideWhenUsed="1" w:qFormat="1"/>
-    <w:lsdException w:name="heading 5" w:semiHidden="1" w:uiPriority="9" w:unhideWhenUsed="1" w:qFormat="1"/>
-    <w:lsdException w:name="heading 6" w:semiHidden="1" w:uiPriority="9" w:unhideWhenUsed="1" w:qFormat="1"/>
-    <w:lsdException w:name="heading 7" w:semiHidden="1" w:uiPriority="9" w:unhideWhenUsed="1" w:qFormat="1"/>
-    <w:lsdException w:name="heading 8" w:semiHidden="1" w:uiPriority="9" w:unhideWhenUsed="1" w:qFormat="1"/>
-    <w:lsdException w:name="heading 9" w:semiHidden="1" w:uiPriority="9" w:unhideWhenUsed="1" w:qFormat="1"/>
-    <w:lsdException w:name="index 1" w:semiHidden="1" w:unhideWhenUsed="1"/>
-    <w:lsdException w:name="index 2" w:semiHidden="1" w:unhideWhenUsed="1"/>
-    <w:lsdException w:name="index 3" w:semiHidden="1" w:unhideWhenUsed="1"/>
-    <w:lsdException w:name="index 4" w:semiHidden="1" w:unhideWhenUsed="1"/>
-    <w:lsdException w:name="index 5" w:semiHidden="1" w:unhideWhenUsed="1"/>
-    <w:lsdException w:name="index 6" w:semiHidden="1" w:unhideWhenUsed="1"/>
-    <w:lsdException w:name="index 7" w:semiHidden="1" w:unhideWhenUsed="1"/>
-    <w:lsdException w:name="index 8" w:semiHidden="1" w:unhideWhenUsed="1"/>
-    <w:lsdException w:name="index 9" w:semiHidden="1" w:unhideWhenUsed="1"/>
-    <w:lsdException w:name="toc 1" w:semiHidden="1" w:uiPriority="39" w:unhideWhenUsed="1"/>
-    <w:lsdException w:name="toc 2" w:semiHidden="1" w:uiPriority="39" w:unhideWhenUsed="1"/>
-    <w:lsdException w:name="toc 3" w:semiHidden="1" w:uiPriority="39" w:unhideWhenUsed="1"/>
-    <w:lsdException w:name="toc 4" w:semiHidden="1" w:uiPriority="39" w:unhideWhenUsed="1"/>
-    <w:lsdException w:name="toc 5" w:semiHidden="1" w:uiPriority="39" w:unhideWhenUsed="1"/>
-    <w:lsdException w:name="toc 6" w:semiHidden="1" w:uiPriority="39" w:unhideWhenUsed="1"/>
-    <w:lsdException w:name="toc 7" w:semiHidden="1" w:uiPriority="39" w:unhideWhenUsed="1"/>
-    <w:lsdException w:name="toc 8" w:semiHidden="1" w:uiPriority="39" w:unhideWhenUsed="1"/>
-    <w:lsdException w:name="toc 9" w:semiHidden="1" w:uiPriority="39" w:unhideWhenUsed="1"/>
-    <w:lsdException w:name="Normal Indent" w:semiHidden="1" w:unhideWhenUsed="1"/>
-    <w:lsdException w:name="footnote text" w:semiHidden="1" w:unhideWhenUsed="1"/>
-    <w:lsdException w:name="annotation text" w:semiHidden="1" w:unhideWhenUsed="1"/>
-    <w:lsdException w:name="header" w:semiHidden="1" w:unhideWhenUsed="1"/>
-    <w:lsdException w:name="footer" w:semiHidden="1" w:unhideWhenUsed="1"/>
-    <w:lsdException w:name="index heading" w:semiHidden="1" w:unhideWhenUsed="1"/>
-    <w:lsdException w:name="caption" w:semiHidden="1" w:uiPriority="35" w:unhideWhenUsed="1" w:qFormat="1"/>
-    <w:lsdException w:name="table of figures" w:semiHidden="1" w:unhideWhenUsed="1"/>
-    <w:lsdException w:name="envelope address" w:semiHidden="1" w:unhideWhenUsed="1"/>
-    <w:lsdException w:name="envelope return" w:semiHidden="1" w:unhideWhenUsed="1"/>
-    <w:lsdException w:name="footnote reference" w:semiHidden="1" w:unhideWhenUsed="1"/>
-    <w:lsdException w:name="annotation reference" w:semiHidden="1" w:unhideWhenUsed="1"/>
-    <w:lsdException w:name="line number" w:semiHidden="1" w:unhideWhenUsed="1"/>
-    <w:lsdException w:name="page number" w:semiHidden="1" w:unhideWhenUsed="1"/>
-    <w:lsdException w:name="endnote reference" w:semiHidden="1" w:unhideWhenUsed="1"/>
-    <w:lsdException w:name="endnote text" w:semiHidden="1" w:unhideWhenUsed="1"/>
-    <w:lsdException w:name="table of authorities" w:semiHidden="1" w:unhideWhenUsed="1"/>
-    <w:lsdException w:name="macro" w:semiHidden="1" w:unhideWhenUsed="1"/>
-    <w:lsdException w:name="toa heading" w:semiHidden="1" w:unhideWhenUsed="1"/>
-    <w:lsdException w:name="List" w:semiHidden="1" w:unhideWhenUsed="1"/>
-    <w:lsdException w:name="List Bullet" w:semiHidden="1" w:unhideWhenUsed="1"/>
-    <w:lsdException w:name="List Number" w:semiHidden="1" w:unhideWhenUsed="1"/>
-    <w:lsdException w:name="List 2" w:semiHidden="1" w:unhideWhenUsed="1"/>
-    <w:lsdException w:name="List 3" w:semiHidden="1" w:unhideWhenUsed="1"/>
-    <w:lsdException w:name="List 4" w:semiHidden="1" w:unhideWhenUsed="1"/>
-    <w:lsdException w:name="List 5" w:semiHidden="1" w:unhideWhenUsed="1"/>
-    <w:lsdException w:name="List Bullet 2" w:semiHidden="1" w:unhideWhenUsed="1"/>
-    <w:lsdException w:name="List Bullet 3" w:semiHidden="1" w:unhideWhenUsed="1"/>
-    <w:lsdException w:name="List Bullet 4" w:semiHidden="1" w:unhideWhenUsed="1"/>
-    <w:lsdException w:name="List Bullet 5" w:semiHidden="1" w:unhideWhenUsed="1"/>
-    <w:lsdException w:name="List Number 2" w:semiHidden="1" w:unhideWhenUsed="1"/>
-    <w:lsdException w:name="List Number 3" w:semiHidden="1" w:unhideWhenUsed="1"/>
-    <w:lsdException w:name="List Number 4" w:semiHidden="1" w:unhideWhenUsed="1"/>
-    <w:lsdException w:name="List Number 5" w:semiHidden="1" w:unhideWhenUsed="1"/>
-    <w:lsdException w:name="Title" w:uiPriority="10" w:qFormat="1"/>
-    <w:lsdException w:name="Closing" w:semiHidden="1" w:unhideWhenUsed="1"/>
-    <w:lsdException w:name="Signature" w:semiHidden="1" w:unhideWhenUsed="1"/>
-    <w:lsdException w:name="Default Paragraph Font" w:semiHidden="1" w:uiPriority="1" w:unhideWhenUsed="1"/>
-    <w:lsdException w:name="Body Text" w:semiHidden="1" w:unhideWhenUsed="1"/>
-    <w:lsdException w:name="Body Text Indent" w:semiHidden="1" w:unhideWhenUsed="1"/>
-    <w:lsdException w:name="List Continue" w:semiHidden="1" w:unhideWhenUsed="1"/>
-    <w:lsdException w:name="List Continue 2" w:semiHidden="1" w:unhideWhenUsed="1"/>
-    <w:lsdException w:name="List Continue 3" w:semiHidden="1" w:unhideWhenUsed="1"/>
-    <w:lsdException w:name="List Continue 4" w:semiHidden="1" w:unhideWhenUsed="1"/>
-    <w:lsdException w:name="List Continue 5" w:semiHidden="1" w:unhideWhenUsed="1"/>
-    <w:lsdException w:name="Message Header" w:semiHidden="1" w:unhideWhenUsed="1"/>
-    <w:lsdException w:name="Subtitle" w:uiPriority="11" w:qFormat="1"/>
-    <w:lsdException w:name="Salutation" w:semiHidden="1" w:unhideWhenUsed="1"/>
-    <w:lsdException w:name="Date" w:semiHidden="1" w:unhideWhenUsed="1"/>
-    <w:lsdException w:name="Body Text First Indent" w:semiHidden="1" w:unhideWhenUsed="1"/>
-    <w:lsdException w:name="Body Text First Indent 2" w:semiHidden="1" w:unhideWhenUsed="1"/>
-    <w:lsdException w:name="Note Heading" w:semiHidden="1" w:unhideWhenUsed="1"/>
-    <w:lsdException w:name="Body Text 2" w:semiHidden="1" w:unhideWhenUsed="1"/>
-    <w:lsdException w:name="Body Text 3" w:semiHidden="1" w:unhideWhenUsed="1"/>
-    <w:lsdException w:name="Body Text Indent 2" w:semiHidden="1" w:unhideWhenUsed="1"/>
-    <w:lsdException w:name="Body Text Indent 3" w:semiHidden="1" w:unhideWhenUsed="1"/>
-    <w:lsdException w:name="Block Text" w:semiHidden="1" w:unhideWhenUsed="1"/>
-    <w:lsdException w:name="Hyperlink" w:semiHidden="1" w:unhideWhenUsed="1"/>
-    <w:lsdException w:name="FollowedHyperlink" w:semiHidden="1" w:unhideWhenUsed="1"/>
-    <w:lsdException w:name="Strong" w:uiPriority="22" w:qFormat="1"/>
-    <w:lsdException w:name="Emphasis" w:uiPriority="20" w:qFormat="1"/>
-    <w:lsdException w:name="Document Map" w:semiHidden="1" w:unhideWhenUsed="1"/>
-    <w:lsdException w:name="Plain Text" w:semiHidden="1" w:unhideWhenUsed="1"/>
-    <w:lsdException w:name="E-mail Signature" w:semiHidden="1" w:unhideWhenUsed="1"/>
-    <w:lsdException w:name="HTML Top of Form" w:semiHidden="1" w:unhideWhenUsed="1"/>
-    <w:lsdException w:name="HTML Bottom of Form" w:semiHidden="1" w:unhideWhenUsed="1"/>
-    <w:lsdException w:name="Normal (Web)" w:semiHidden="1" w:unhideWhenUsed="1"/>
-    <w:lsdException w:name="HTML Acronym" w:semiHidden="1" w:unhideWhenUsed="1"/>
-    <w:lsdException w:name="HTML Address" w:semiHidden="1" w:unhideWhenUsed="1"/>
-    <w:lsdException w:name="HTML Cite" w:semiHidden="1" w:unhideWhenUsed="1"/>
-    <w:lsdException w:name="HTML Code" w:semiHidden="1" w:unhideWhenUsed="1"/>
-    <w:lsdException w:name="HTML Definition" w:semiHidden="1" w:unhideWhenUsed="1"/>
-    <w:lsdException w:name="HTML Keyboard" w:semiHidden="1" w:unhideWhenUsed="1"/>
-    <w:lsdException w:name="HTML Preformatted" w:semiHidden="1" w:unhideWhenUsed="1"/>
-    <w:lsdException w:name="HTML Sample" w:semiHidden="1" w:unhideWhenUsed="1"/>
-    <w:lsdException w:name="HTML Typewriter" w:semiHidden="1" w:unhideWhenUsed="1"/>
-    <w:lsdException w:name="HTML Variable" w:semiHidden="1" w:unhideWhenUsed="1"/>
-    <w:lsdException w:name="Normal Table" w:semiHidden="1" w:unhideWhenUsed="1"/>
-    <w:lsdException w:name="annotation subject" w:semiHidden="1" w:unhideWhenUsed="1"/>
-    <w:lsdException w:name="No List" w:semiHidden="1" w:unhideWhenUsed="1"/>
-    <w:lsdException w:name="Outline List 1" w:semiHidden="1" w:unhideWhenUsed="1"/>
-    <w:lsdException w:name="Outline List 2" w:semiHidden="1" w:unhideWhenUsed="1"/>
-    <w:lsdException w:name="Outline List 3" w:semiHidden="1" w:unhideWhenUsed="1"/>
-    <w:lsdException w:name="Table Simple 1" w:semiHidden="1" w:unhideWhenUsed="1"/>
-    <w:lsdException w:name="Table Simple 2" w:semiHidden="1" w:unhideWhenUsed="1"/>
-    <w:lsdException w:name="Table Simple 3" w:semiHidden="1" w:unhideWhenUsed="1"/>
-    <w:lsdException w:name="Table Classic 1" w:semiHidden="1" w:unhideWhenUsed="1"/>
-    <w:lsdException w:name="Table Classic 2" w:semiHidden="1" w:unhideWhenUsed="1"/>
-    <w:lsdException w:name="Table Classic 3" w:semiHidden="1" w:unhideWhenUsed="1"/>
-    <w:lsdException w:name="Table Classic 4" w:semiHidden="1" w:unhideWhenUsed="1"/>
-    <w:lsdException w:name="Table Colorful 1" w:semiHidden="1" w:unhideWhenUsed="1"/>
-    <w:lsdException w:name="Table Colorful 2" w:semiHidden="1" w:unhideWhenUsed="1"/>
-    <w:lsdException w:name="Table Colorful 3" w:semiHidden="1" w:unhideWhenUsed="1"/>
-    <w:lsdException w:name="Table Columns 1" w:semiHidden="1" w:unhideWhenUsed="1"/>
-    <w:lsdException w:name="Table Columns 2" w:semiHidden="1" w:unhideWhenUsed="1"/>
-    <w:lsdException w:name="Table Columns 3" w:semiHidden="1" w:unhideWhenUsed="1"/>
-    <w:lsdException w:name="Table Columns 4" w:semiHidden="1" w:unhideWhenUsed="1"/>
-    <w:lsdException w:name="Table Columns 5" w:semiHidden="1" w:unhideWhenUsed="1"/>
-    <w:lsdException w:name="Table Grid 1" w:semiHidden="1" w:unhideWhenUsed="1"/>
-    <w:lsdException w:name="Table Grid 2" w:semiHidden="1" w:unhideWhenUsed="1"/>
-    <w:lsdException w:name="Table Grid 3" w:semiHidden="1" w:unhideWhenUsed="1"/>
-    <w:lsdException w:name="Table Grid 4" w:semiHidden="1" w:unhideWhenUsed="1"/>
-    <w:lsdException w:name="Table Grid 5" w:semiHidden="1" w:unhideWhenUsed="1"/>
-    <w:lsdException w:name="Table Grid 6" w:semiHidden="1" w:unhideWhenUsed="1"/>
-    <w:lsdException w:name="Table Grid 7" w:semiHidden="1" w:unhideWhenUsed="1"/>
-    <w:lsdException w:name="Table Grid 8" w:semiHidden="1" w:unhideWhenUsed="1"/>
-    <w:lsdException w:name="Table List 1" w:semiHidden="1" w:unhideWhenUsed="1"/>
-    <w:lsdException w:name="Table List 2" w:semiHidden="1" w:unhideWhenUsed="1"/>
-    <w:lsdException w:name="Table List 3" w:semiHidden="1" w:unhideWhenUsed="1"/>
-    <w:lsdException w:name="Table List 4" w:semiHidden="1" w:unhideWhenUsed="1"/>
-    <w:lsdException w:name="Table List 5" w:semiHidden="1" w:unhideWhenUsed="1"/>
-    <w:lsdException w:name="Table List 6" w:semiHidden="1" w:unhideWhenUsed="1"/>
-    <w:lsdException w:name="Table List 7" w:semiHidden="1" w:unhideWhenUsed="1"/>
-    <w:lsdException w:name="Table List 8" w:semiHidden="1" w:unhideWhenUsed="1"/>
-    <w:lsdException w:name="Table 3D effects 1" w:semiHidden="1" w:unhideWhenUsed="1"/>
-    <w:lsdException w:name="Table 3D effects 2" w:semiHidden="1" w:unhideWhenUsed="1"/>
-    <w:lsdException w:name="Table 3D effects 3" w:semiHidden="1" w:unhideWhenUsed="1"/>
-    <w:lsdException w:name="Table Contemporary" w:semiHidden="1" w:unhideWhenUsed="1"/>
-    <w:lsdException w:name="Table Elegant" w:semiHidden="1" w:unhideWhenUsed="1"/>
-    <w:lsdException w:name="Table Professional" w:semiHidden="1" w:unhideWhenUsed="1"/>
-    <w:lsdException w:name="Table Subtle 1" w:semiHidden="1" w:unhideWhenUsed="1"/>
-    <w:lsdException w:name="Table Subtle 2" w:semiHidden="1" w:unhideWhenUsed="1"/>
-    <w:lsdException w:name="Table Web 1" w:semiHidden="1" w:unhideWhenUsed="1"/>
-    <w:lsdException w:name="Table Web 2" w:semiHidden="1" w:unhideWhenUsed="1"/>
-    <w:lsdException w:name="Table Web 3" w:semiHidden="1" w:unhideWhenUsed="1"/>
-    <w:lsdException w:name="Balloon Text" w:semiHidden="1" w:unhideWhenUsed="1"/>
-    <w:lsdException w:name="Table Grid" w:uiPriority="59"/>
-    <w:lsdException w:name="Table Theme" w:semiHidden="1" w:unhideWhenUsed="1"/>
-    <w:lsdException w:name="Placeholder Text" w:semiHidden="1"/>
-    <w:lsdException w:name="No Spacing" w:uiPriority="1" w:qFormat="1"/>
-    <w:lsdException w:name="Light Shading" w:uiPriority="60"/>
-    <w:lsdException w:name="Light List" w:uiPriority="61"/>
-    <w:lsdException w:name="Light Grid" w:uiPriority="62"/>
-    <w:lsdException w:name="Medium Shading 1" w:uiPriority="63"/>
-    <w:lsdException w:name="Medium Shading 2" w:uiPriority="64"/>
-    <w:lsdException w:name="Medium List 1" w:uiPriority="65"/>
-    <w:lsdException w:name="Medium List 2" w:uiPriority="66"/>
-    <w:lsdException w:name="Medium Grid 1" w:uiPriority="67"/>
-    <w:lsdException w:name="Medium Grid 2" w:uiPriority="68"/>
-    <w:lsdException w:name="Medium Grid 3" w:uiPriority="69"/>
-    <w:lsdException w:name="Dark List" w:uiPriority="70"/>
-    <w:lsdException w:name="Colorful Shading" w:uiPriority="71"/>
-    <w:lsdException w:name="Colorful List" w:uiPriority="72"/>
-    <w:lsdException w:name="Colorful Grid" w:uiPriority="73"/>
-    <w:lsdException w:name="Light Shading Accent 1" w:uiPriority="60"/>
-    <w:lsdException w:name="Light List Accent 1" w:uiPriority="61"/>
-    <w:lsdException w:name="Light Grid Accent 1" w:uiPriority="62"/>
-    <w:lsdException w:name="Medium Shading 1 Accent 1" w:uiPriority="63"/>
-    <w:lsdException w:name="Medium Shading 2 Accent 1" w:uiPriority="64"/>
-    <w:lsdException w:name="Medium List 1 Accent 1" w:uiPriority="65"/>
-    <w:lsdException w:name="Revision" w:semiHidden="1"/>
-    <w:lsdException w:name="List Paragraph" w:uiPriority="34" w:qFormat="1"/>
-    <w:lsdException w:name="Quote" w:uiPriority="29" w:qFormat="1"/>
-    <w:lsdException w:name="Intense Quote" w:uiPriority="30" w:qFormat="1"/>
-    <w:lsdException w:name="Medium List 2 Accent 1" w:uiPriority="66"/>
-    <w:lsdException w:name="Medium Grid 1 Accent 1" w:uiPriority="67"/>
-    <w:lsdException w:name="Medium Grid 2 Accent 1" w:uiPriority="68"/>
-    <w:lsdException w:name="Medium Grid 3 Accent 1" w:uiPriority="69"/>
-    <w:lsdException w:name="Dark List Accent 1" w:uiPriority="70"/>
-    <w:lsdException w:name="Colorful Shading Accent 1" w:uiPriority="71"/>
-    <w:lsdException w:name="Colorful List Accent 1" w:uiPriority="72"/>
-    <w:lsdException w:name="Colorful Grid Accent 1" w:uiPriority="73"/>
-    <w:lsdException w:name="Light Shading Accent 2" w:uiPriority="60"/>
-    <w:lsdException w:name="Light List Accent 2" w:uiPriority="61"/>
-    <w:lsdException w:name="Light Grid Accent 2" w:uiPriority="62"/>
-    <w:lsdException w:name="Medium Shading 1 Accent 2" w:uiPriority="63"/>
-    <w:lsdException w:name="Medium Shading 2 Accent 2" w:uiPriority="64"/>
-    <w:lsdException w:name="Medium List 1 Accent 2" w:uiPriority="65"/>
-    <w:lsdException w:name="Medium List 2 Accent 2" w:uiPriority="66"/>
-    <w:lsdException w:name="Medium Grid 1 Accent 2" w:uiPriority="67"/>
-    <w:lsdException w:name="Medium Grid 2 Accent 2" w:uiPriority="68"/>
-    <w:lsdException w:name="Medium Grid 3 Accent 2" w:uiPriority="69"/>
-    <w:lsdException w:name="Dark List Accent 2" w:uiPriority="70"/>
-    <w:lsdException w:name="Colorful Shading Accent 2" w:uiPriority="71"/>
-    <w:lsdException w:name="Colorful List Accent 2" w:uiPriority="72"/>
-    <w:lsdException w:name="Colorful Grid Accent 2" w:uiPriority="73"/>
-    <w:lsdException w:name="Light Shading Accent 3" w:uiPriority="60"/>
-    <w:lsdException w:name="Light List Accent 3" w:uiPriority="61"/>
-    <w:lsdException w:name="Light Grid Accent 3" w:uiPriority="62"/>
-    <w:lsdException w:name="Medium Shading 1 Accent 3" w:uiPriority="63"/>
-    <w:lsdException w:name="Medium Shading 2 Accent 3" w:uiPriority="64"/>
-    <w:lsdException w:name="Medium List 1 Accent 3" w:uiPriority="65"/>
-    <w:lsdException w:name="Medium List 2 Accent 3" w:uiPriority="66"/>
-    <w:lsdException w:name="Medium Grid 1 Accent 3" w:uiPriority="67"/>
-    <w:lsdException w:name="Medium Grid 2 Accent 3" w:uiPriority="68"/>
-    <w:lsdException w:name="Medium Grid 3 Accent 3" w:uiPriority="69"/>
-    <w:lsdException w:name="Dark List Accent 3" w:uiPriority="70"/>
-    <w:lsdException w:name="Colorful Shading Accent 3" w:uiPriority="71"/>
-    <w:lsdException w:name="Colorful List Accent 3" w:uiPriority="72"/>
-    <w:lsdException w:name="Colorful Grid Accent 3" w:uiPriority="73"/>
-    <w:lsdException w:name="Light Shading Accent 4" w:uiPriority="60"/>
-    <w:lsdException w:name="Light List Accent 4" w:uiPriority="61"/>
-    <w:lsdException w:name="Light Grid Accent 4" w:uiPriority="62"/>
-    <w:lsdException w:name="Medium Shading 1 Accent 4" w:uiPriority="63"/>
-    <w:lsdException w:name="Medium Shading 2 Accent 4" w:uiPriority="64"/>
-    <w:lsdException w:name="Medium List 1 Accent 4" w:uiPriority="65"/>
-    <w:lsdException w:name="Medium List 2 Accent 4" w:uiPriority="66"/>
-    <w:lsdException w:name="Medium Grid 1 Accent 4" w:uiPriority="67"/>
-    <w:lsdException w:name="Medium Grid 2 Accent 4" w:uiPriority="68"/>
-    <w:lsdException w:name="Medium Grid 3 Accent 4" w:uiPriority="69"/>
-    <w:lsdException w:name="Dark List Accent 4" w:uiPriority="70"/>
-    <w:lsdException w:name="Colorful Shading Accent 4" w:uiPriority="71"/>
-    <w:lsdException w:name="Colorful List Accent 4" w:uiPriority="72"/>
-    <w:lsdException w:name="Colorful Grid Accent 4" w:uiPriority="73"/>
-    <w:lsdException w:name="Light Shading Accent 5" w:uiPriority="60"/>
-    <w:lsdException w:name="Light List Accent 5" w:uiPriority="61"/>
-    <w:lsdException w:name="Light Grid Accent 5" w:uiPriority="62"/>
-    <w:lsdException w:name="Medium Shading 1 Accent 5" w:uiPriority="63"/>
-    <w:lsdException w:name="Medium Shading 2 Accent 5" w:uiPriority="64"/>
-    <w:lsdException w:name="Medium List 1 Accent 5" w:uiPriority="65"/>
-    <w:lsdException w:name="Medium List 2 Accent 5" w:uiPriority="66"/>
-    <w:lsdException w:name="Medium Grid 1 Accent 5" w:uiPriority="67"/>
-    <w:lsdException w:name="Medium Grid 2 Accent 5" w:uiPriority="68"/>
-    <w:lsdException w:name="Medium Grid 3 Accent 5" w:uiPriority="69"/>
-    <w:lsdException w:name="Dark List Accent 5" w:uiPriority="70"/>
-    <w:lsdException w:name="Colorful Shading Accent 5" w:uiPriority="71"/>
-    <w:lsdException w:name="Colorful List Accent 5" w:uiPriority="72"/>
-    <w:lsdException w:name="Colorful Grid Accent 5" w:uiPriority="73"/>
-    <w:lsdException w:name="Light Shading Accent 6" w:uiPriority="60"/>
-    <w:lsdException w:name="Light List Accent 6" w:uiPriority="61"/>
-    <w:lsdException w:name="Light Grid Accent 6" w:uiPriority="62"/>
-    <w:lsdException w:name="Medium Shading 1 Accent 6" w:uiPriority="63"/>
-    <w:lsdException w:name="Medium Shading 2 Accent 6" w:uiPriority="64"/>
-    <w:lsdException w:name="Medium List 1 Accent 6" w:uiPriority="65"/>
-    <w:lsdException w:name="Medium List 2 Accent 6" w:uiPriority="66"/>
-    <w:lsdException w:name="Medium Grid 1 Accent 6" w:uiPriority="67"/>
-    <w:lsdException w:name="Medium Grid 2 Accent 6" w:uiPriority="68"/>
-    <w:lsdException w:name="Medium Grid 3 Accent 6" w:uiPriority="69"/>
-    <w:lsdException w:name="Dark List Accent 6" w:uiPriority="70"/>
-    <w:lsdException w:name="Colorful Shading Accent 6" w:uiPriority="71"/>
-    <w:lsdException w:name="Colorful List Accent 6" w:uiPriority="72"/>
-    <w:lsdException w:name="Colorful Grid Accent 6" w:uiPriority="73"/>
-    <w:lsdException w:name="Subtle Emphasis" w:uiPriority="19" w:qFormat="1"/>
-    <w:lsdException w:name="Intense Emphasis" w:uiPriority="21" w:qFormat="1"/>
-    <w:lsdException w:name="Subtle Reference" w:uiPriority="31" w:qFormat="1"/>
-    <w:lsdException w:name="Intense Reference" w:uiPriority="32" w:qFormat="1"/>
-    <w:lsdException w:name="Book Title" w:uiPriority="33" w:qFormat="1"/>
-    <w:lsdException w:name="Bibliography" w:semiHidden="1" w:uiPriority="37" w:unhideWhenUsed="1"/>
-    <w:lsdException w:name="TOC Heading" w:semiHidden="1" w:uiPriority="39" w:unhideWhenUsed="1" w:qFormat="1"/>
-    <w:lsdException w:name="Plain Table 1" w:uiPriority="41"/>
-    <w:lsdException w:name="Plain Table 2" w:uiPriority="42"/>
-    <w:lsdException w:name="Plain Table 3" w:uiPriority="43"/>
-    <w:lsdException w:name="Plain Table 4" w:uiPriority="44"/>
-    <w:lsdException w:name="Plain Table 5" w:uiPriority="45"/>
-    <w:lsdException w:name="Grid Table Light" w:uiPriority="40"/>
-    <w:lsdException w:name="Grid Table 1 Light" w:uiPriority="46"/>
-    <w:lsdException w:name="Grid Table 2" w:uiPriority="47"/>
-    <w:lsdException w:name="Grid Table 3" w:uiPriority="48"/>
-    <w:lsdException w:name="Grid Table 4" w:uiPriority="49"/>
-    <w:lsdException w:name="Grid Table 5 Dark" w:uiPriority="50"/>
-    <w:lsdException w:name="Grid Table 6 Colorful" w:uiPriority="51"/>
-    <w:lsdException w:name="Grid Table 7 Colorful" w:uiPriority="52"/>
-    <w:lsdException w:name="Grid Table 1 Light Accent 1" w:uiPriority="46"/>
-    <w:lsdException w:name="Grid Table 2 Accent 1" w:uiPriority="47"/>
-    <w:lsdException w:name="Grid Table 3 Accent 1" w:uiPriority="48"/>
-    <w:lsdException w:name="Grid Table 4 Accent 1" w:uiPriority="49"/>
-    <w:lsdException w:name="Grid Table 5 Dark Accent 1" w:uiPriority="50"/>
-    <w:lsdException w:name="Grid Table 6 Colorful Accent 1" w:uiPriority="51"/>
-    <w:lsdException w:name="Grid Table 7 Colorful Accent 1" w:uiPriority="52"/>
-    <w:lsdException w:name="Grid Table 1 Light Accent 2" w:uiPriority="46"/>
-    <w:lsdException w:name="Grid Table 2 Accent 2" w:uiPriority="47"/>
-    <w:lsdException w:name="Grid Table 3 Accent 2" w:uiPriority="48"/>
-    <w:lsdException w:name="Grid Table 4 Accent 2" w:uiPriority="49"/>
-    <w:lsdException w:name="Grid Table 5 Dark Accent 2" w:uiPriority="50"/>
-    <w:lsdException w:name="Grid Table 6 Colorful Accent 2" w:uiPriority="51"/>
-    <w:lsdException w:name="Grid Table 7 Colorful Accent 2" w:uiPriority="52"/>
-    <w:lsdException w:name="Grid Table 1 Light Accent 3" w:uiPriority="46"/>
-    <w:lsdException w:name="Grid Table 2 Accent 3" w:uiPriority="47"/>
-    <w:lsdException w:name="Grid Table 3 Accent 3" w:uiPriority="48"/>
-    <w:lsdException w:name="Grid Table 4 Accent 3" w:uiPriority="49"/>
-    <w:lsdException w:name="Grid Table 5 Dark Accent 3" w:uiPriority="50"/>
-    <w:lsdException w:name="Grid Table 6 Colorful Accent 3" w:uiPriority="51"/>
-    <w:lsdException w:name="Grid Table 7 Colorful Accent 3" w:uiPriority="52"/>
-    <w:lsdException w:name="Grid Table 1 Light Accent 4" w:uiPriority="46"/>
-    <w:lsdException w:name="Grid Table 2 Accent 4" w:uiPriority="47"/>
-    <w:lsdException w:name="Grid Table 3 Accent 4" w:uiPriority="48"/>
-    <w:lsdException w:name="Grid Table 4 Accent 4" w:uiPriority="49"/>
-    <w:lsdException w:name="Grid Table 5 Dark Accent 4" w:uiPriority="50"/>
-    <w:lsdException w:name="Grid Table 6 Colorful Accent 4" w:uiPriority="51"/>
-    <w:lsdException w:name="Grid Table 7 Colorful Accent 4" w:uiPriority="52"/>
-    <w:lsdException w:name="Grid Table 1 Light Accent 5" w:uiPriority="46"/>
-    <w:lsdException w:name="Grid Table 2 Accent 5" w:uiPriority="47"/>
-    <w:lsdException w:name="Grid Table 3 Accent 5" w:uiPriority="48"/>
-    <w:lsdException w:name="Grid Table 4 Accent 5" w:uiPriority="49"/>
-    <w:lsdException w:name="Grid Table 5 Dark Accent 5" w:uiPriority="50"/>
-    <w:lsdException w:name="Grid Table 6 Colorful Accent 5" w:uiPriority="51"/>
-    <w:lsdException w:name="Grid Table 7 Colorful Accent 5" w:uiPriority="52"/>
-    <w:lsdException w:name="Grid Table 1 Light Accent 6" w:uiPriority="46"/>
-    <w:lsdException w:name="Grid Table 2 Accent 6" w:uiPriority="47"/>
-    <w:lsdException w:name="Grid Table 3 Accent 6" w:uiPriority="48"/>
-    <w:lsdException w:name="Grid Table 4 Accent 6" w:uiPriority="49"/>
-    <w:lsdException w:name="Grid Table 5 Dark Accent 6" w:uiPriority="50"/>
-    <w:lsdException w:name="Grid Table 6 Colorful Accent 6" w:uiPriority="51"/>
-    <w:lsdException w:name="Grid Table 7 Colorful Accent 6" w:uiPriority="52"/>
-    <w:lsdException w:name="List Table 1 Light" w:uiPriority="46"/>
-    <w:lsdException w:name="List Table 2" w:uiPriority="47"/>
-    <w:lsdException w:name="List Table 3" w:uiPriority="48"/>
-    <w:lsdException w:name="List Table 4" w:uiPriority="49"/>
-    <w:lsdException w:name="List Table 5 Dark" w:uiPriority="50"/>
-    <w:lsdException w:name="List Table 6 Colorful" w:uiPriority="51"/>
-    <w:lsdException w:name="List Table 7 Colorful" w:uiPriority="52"/>
-    <w:lsdException w:name="List Table 1 Light Accent 1" w:uiPriority="46"/>
-    <w:lsdException w:name="List Table 2 Accent 1" w:uiPriority="47"/>
-    <w:lsdException w:name="List Table 3 Accent 1" w:uiPriority="48"/>
-    <w:lsdException w:name="List Table 4 Accent 1" w:uiPriority="49"/>
-    <w:lsdException w:name="List Table 5 Dark Accent 1" w:uiPriority="50"/>
-    <w:lsdException w:name="List Table 6 Colorful Accent 1" w:uiPriority="51"/>
-    <w:lsdException w:name="List Table 7 Colorful Accent 1" w:uiPriority="52"/>
-    <w:lsdException w:name="List Table 1 Light Accent 2" w:uiPriority="46"/>
-    <w:lsdException w:name="List Table 2 Accent 2" w:uiPriority="47"/>
-    <w:lsdException w:name="List Table 3 Accent 2" w:uiPriority="48"/>
-    <w:lsdException w:name="List Table 4 Accent 2" w:uiPriority="49"/>
-    <w:lsdException w:name="List Table 5 Dark Accent 2" w:uiPriority="50"/>
-    <w:lsdException w:name="List Table 6 Colorful Accent 2" w:uiPriority="51"/>
-    <w:lsdException w:name="List Table 7 Colorful Accent 2" w:uiPriority="52"/>
-    <w:lsdException w:name="List Table 1 Light Accent 3" w:uiPriority="46"/>
-    <w:lsdException w:name="List Table 2 Accent 3" w:uiPriority="47"/>
-    <w:lsdException w:name="List Table 3 Accent 3" w:uiPriority="48"/>
-    <w:lsdException w:name="List Table 4 Accent 3" w:uiPriority="49"/>
-    <w:lsdException w:name="List Table 5 Dark Accent 3" w:uiPriority="50"/>
-    <w:lsdException w:name="List Table 6 Colorful Accent 3" w:uiPriority="51"/>
-    <w:lsdException w:name="List Table 7 Colorful Accent 3" w:uiPriority="52"/>
-    <w:lsdException w:name="List Table 1 Light Accent 4" w:uiPriority="46"/>
-    <w:lsdException w:name="List Table 2 Accent 4" w:uiPriority="47"/>
-    <w:lsdException w:name="List Table 3 Accent 4" w:uiPriority="48"/>
-    <w:lsdException w:name="List Table 4 Accent 4" w:uiPriority="49"/>
-    <w:lsdException w:name="List Table 5 Dark Accent 4" w:uiPriority="50"/>
-    <w:lsdException w:name="List Table 6 Colorful Accent 4" w:uiPriority="51"/>
-    <w:lsdException w:name="List Table 7 Colorful Accent 4" w:uiPriority="52"/>
-    <w:lsdException w:name="List Table 1 Light Accent 5" w:uiPriority="46"/>
-    <w:lsdException w:name="List Table 2 Accent 5" w:uiPriority="47"/>
-    <w:lsdException w:name="List Table 3 Accent 5" w:uiPriority="48"/>
-    <w:lsdException w:name="List Table 4 Accent 5" w:uiPriority="49"/>
-    <w:lsdException w:name="List Table 5 Dark Accent 5" w:uiPriority="50"/>
-    <w:lsdException w:name="List Table 6 Colorful Accent 5" w:uiPriority="51"/>
-    <w:lsdException w:name="List Table 7 Colorful Accent 5" w:uiPriority="52"/>
-    <w:lsdException w:name="List Table 1 Light Accent 6" w:uiPriority="46"/>
-    <w:lsdException w:name="List Table 2 Accent 6" w:uiPriority="47"/>
-    <w:lsdException w:name="List Table 3 Accent 6" w:uiPriority="48"/>
-    <w:lsdException w:name="List Table 4 Accent 6" w:uiPriority="49"/>
-    <w:lsdException w:name="List Table 5 Dark Accent 6" w:uiPriority="50"/>
-    <w:lsdException w:name="List Table 6 Colorful Accent 6" w:uiPriority="51"/>
-    <w:lsdException w:name="List Table 7 Colorful Accent 6" w:uiPriority="52"/>
+  <w:latentStyles w:defLockedState="0" w:defUIPriority="99" w:defSemiHidden="1" w:defUnhideWhenUsed="1" w:defQFormat="0" w:count="267">
+    <w:lsdException w:name="Normal" w:semiHidden="0" w:uiPriority="0" w:unhideWhenUsed="0" w:qFormat="1"/>
+    <w:lsdException w:name="heading 1" w:semiHidden="0" w:uiPriority="9" w:unhideWhenUsed="0" w:qFormat="1"/>
+    <w:lsdException w:name="heading 2" w:uiPriority="9" w:qFormat="1"/>
+    <w:lsdException w:name="heading 3" w:uiPriority="9" w:qFormat="1"/>
+    <w:lsdException w:name="heading 4" w:uiPriority="9" w:qFormat="1"/>
+    <w:lsdException w:name="heading 5" w:uiPriority="9" w:qFormat="1"/>
+    <w:lsdException w:name="heading 6" w:uiPriority="9" w:qFormat="1"/>
+    <w:lsdException w:name="heading 7" w:uiPriority="9" w:qFormat="1"/>
+    <w:lsdException w:name="heading 8" w:uiPriority="9" w:qFormat="1"/>
+    <w:lsdException w:name="heading 9" w:uiPriority="9" w:qFormat="1"/>
+    <w:lsdException w:name="toc 1" w:uiPriority="39"/>
+    <w:lsdException w:name="toc 2" w:uiPriority="39"/>
+    <w:lsdException w:name="toc 3" w:uiPriority="39"/>
+    <w:lsdException w:name="toc 4" w:uiPriority="39"/>
+    <w:lsdException w:name="toc 5" w:uiPriority="39"/>
+    <w:lsdException w:name="toc 6" w:uiPriority="39"/>
+    <w:lsdException w:name="toc 7" w:uiPriority="39"/>
+    <w:lsdException w:name="toc 8" w:uiPriority="39"/>
+    <w:lsdException w:name="toc 9" w:uiPriority="39"/>
+    <w:lsdException w:name="caption" w:uiPriority="35" w:qFormat="1"/>
+    <w:lsdException w:name="Title" w:semiHidden="0" w:uiPriority="10" w:unhideWhenUsed="0" w:qFormat="1"/>
+    <w:lsdException w:name="Default Paragraph Font" w:uiPriority="1"/>
+    <w:lsdException w:name="Subtitle" w:semiHidden="0" w:uiPriority="11" w:unhideWhenUsed="0" w:qFormat="1"/>
+    <w:lsdException w:name="Strong" w:semiHidden="0" w:uiPriority="22" w:unhideWhenUsed="0" w:qFormat="1"/>
+    <w:lsdException w:name="Emphasis" w:semiHidden="0" w:uiPriority="20" w:unhideWhenUsed="0" w:qFormat="1"/>
+    <w:lsdException w:name="Table Grid" w:semiHidden="0" w:uiPriority="59" w:unhideWhenUsed="0"/>
+    <w:lsdException w:name="Placeholder Text" w:unhideWhenUsed="0"/>
+    <w:lsdException w:name="No Spacing" w:semiHidden="0" w:uiPriority="1" w:unhideWhenUsed="0" w:qFormat="1"/>
+    <w:lsdException w:name="Light Shading" w:semiHidden="0" w:uiPriority="60" w:unhideWhenUsed="0"/>
+    <w:lsdException w:name="Light List" w:semiHidden="0" w:uiPriority="61" w:unhideWhenUsed="0"/>
+    <w:lsdException w:name="Light Grid" w:semiHidden="0" w:uiPriority="62" w:unhideWhenUsed="0"/>
+    <w:lsdException w:name="Medium Shading 1" w:semiHidden="0" w:uiPriority="63" w:unhideWhenUsed="0"/>
+    <w:lsdException w:name="Medium Shading 2" w:semiHidden="0" w:uiPriority="64" w:unhideWhenUsed="0"/>
+    <w:lsdException w:name="Medium List 1" w:semiHidden="0" w:uiPriority="65" w:unhideWhenUsed="0"/>
+    <w:lsdException w:name="Medium List 2" w:semiHidden="0" w:uiPriority="66" w:unhideWhenUsed="0"/>
+    <w:lsdException w:name="Medium Grid 1" w:semiHidden="0" w:uiPriority="67" w:unhideWhenUsed="0"/>
+    <w:lsdException w:name="Medium Grid 2" w:semiHidden="0" w:uiPriority="68" w:unhideWhenUsed="0"/>
+    <w:lsdException w:name="Medium Grid 3" w:semiHidden="0" w:uiPriority="69" w:unhideWhenUsed="0"/>
+    <w:lsdException w:name="Dark List" w:semiHidden="0" w:uiPriority="70" w:unhideWhenUsed="0"/>
+    <w:lsdException w:name="Colorful Shading" w:semiHidden="0" w:uiPriority="71" w:unhideWhenUsed="0"/>
+    <w:lsdException w:name="Colorful List" w:semiHidden="0" w:uiPriority="72" w:unhideWhenUsed="0"/>
+    <w:lsdException w:name="Colorful Grid" w:semiHidden="0" w:uiPriority="73" w:unhideWhenUsed="0"/>
+    <w:lsdException w:name="Light Shading Accent 1" w:semiHidden="0" w:uiPriority="60" w:unhideWhenUsed="0"/>
+    <w:lsdException w:name="Light List Accent 1" w:semiHidden="0" w:uiPriority="61" w:unhideWhenUsed="0"/>
+    <w:lsdException w:name="Light Grid Accent 1" w:semiHidden="0" w:uiPriority="62" w:unhideWhenUsed="0"/>
+    <w:lsdException w:name="Medium Shading 1 Accent 1" w:semiHidden="0" w:uiPriority="63" w:unhideWhenUsed="0"/>
+    <w:lsdException w:name="Medium Shading 2 Accent 1" w:semiHidden="0" w:uiPriority="64" w:unhideWhenUsed="0"/>
+    <w:lsdException w:name="Medium List 1 Accent 1" w:semiHidden="0" w:uiPriority="65" w:unhideWhenUsed="0"/>
+    <w:lsdException w:name="Revision" w:unhideWhenUsed="0"/>
+    <w:lsdException w:name="List Paragraph" w:semiHidden="0" w:uiPriority="34" w:unhideWhenUsed="0" w:qFormat="1"/>
+    <w:lsdException w:name="Quote" w:semiHidden="0" w:uiPriority="29" w:unhideWhenUsed="0" w:qFormat="1"/>
+    <w:lsdException w:name="Intense Quote" w:semiHidden="0" w:uiPriority="30" w:unhideWhenUsed="0" w:qFormat="1"/>
+    <w:lsdException w:name="Medium List 2 Accent 1" w:semiHidden="0" w:uiPriority="66" w:unhideWhenUsed="0"/>
+    <w:lsdException w:name="Medium Grid 1 Accent 1" w:semiHidden="0" w:uiPriority="67" w:unhideWhenUsed="0"/>
+    <w:lsdException w:name="Medium Grid 2 Accent 1" w:semiHidden="0" w:uiPriority="68" w:unhideWhenUsed="0"/>
+    <w:lsdException w:name="Medium Grid 3 Accent 1" w:semiHidden="0" w:uiPriority="69" w:unhideWhenUsed="0"/>
+    <w:lsdException w:name="Dark List Accent 1" w:semiHidden="0" w:uiPriority="70" w:unhideWhenUsed="0"/>
+    <w:lsdException w:name="Colorful Shading Accent 1" w:semiHidden="0" w:uiPriority="71" w:unhideWhenUsed="0"/>
+    <w:lsdException w:name="Colorful List Accent 1" w:semiHidden="0" w:uiPriority="72" w:unhideWhenUsed="0"/>
+    <w:lsdException w:name="Colorful Grid Accent 1" w:semiHidden="0" w:uiPriority="73" w:unhideWhenUsed="0"/>
+    <w:lsdException w:name="Light Shading Accent 2" w:semiHidden="0" w:uiPriority="60" w:unhideWhenUsed="0"/>
+    <w:lsdException w:name="Light List Accent 2" w:semiHidden="0" w:uiPriority="61" w:unhideWhenUsed="0"/>
+    <w:lsdException w:name="Light Grid Accent 2" w:semiHidden="0" w:uiPriority="62" w:unhideWhenUsed="0"/>
+    <w:lsdException w:name="Medium Shading 1 Accent 2" w:semiHidden="0" w:uiPriority="63" w:unhideWhenUsed="0"/>
+    <w:lsdException w:name="Medium Shading 2 Accent 2" w:semiHidden="0" w:uiPriority="64" w:unhideWhenUsed="0"/>
+    <w:lsdException w:name="Medium List 1 Accent 2" w:semiHidden="0" w:uiPriority="65" w:unhideWhenUsed="0"/>
+    <w:lsdException w:name="Medium List 2 Accent 2" w:semiHidden="0" w:uiPriority="66" w:unhideWhenUsed="0"/>
+    <w:lsdException w:name="Medium Grid 1 Accent 2" w:semiHidden="0" w:uiPriority="67" w:unhideWhenUsed="0"/>
+    <w:lsdException w:name="Medium Grid 2 Accent 2" w:semiHidden="0" w:uiPriority="68" w:unhideWhenUsed="0"/>
+    <w:lsdException w:name="Medium Grid 3 Accent 2" w:semiHidden="0" w:uiPriority="69" w:unhideWhenUsed="0"/>
+    <w:lsdException w:name="Dark List Accent 2" w:semiHidden="0" w:uiPriority="70" w:unhideWhenUsed="0"/>
+    <w:lsdException w:name="Colorful Shading Accent 2" w:semiHidden="0" w:uiPriority="71" w:unhideWhenUsed="0"/>
+    <w:lsdException w:name="Colorful List Accent 2" w:semiHidden="0" w:uiPriority="72" w:unhideWhenUsed="0"/>
+    <w:lsdException w:name="Colorful Grid Accent 2" w:semiHidden="0" w:uiPriority="73" w:unhideWhenUsed="0"/>
+    <w:lsdException w:name="Light Shading Accent 3" w:semiHidden="0" w:uiPriority="60" w:unhideWhenUsed="0"/>
+    <w:lsdException w:name="Light List Accent 3" w:semiHidden="0" w:uiPriority="61" w:unhideWhenUsed="0"/>
+    <w:lsdException w:name="Light Grid Accent 3" w:semiHidden="0" w:uiPriority="62" w:unhideWhenUsed="0"/>
+    <w:lsdException w:name="Medium Shading 1 Accent 3" w:semiHidden="0" w:uiPriority="63" w:unhideWhenUsed="0"/>
+    <w:lsdException w:name="Medium Shading 2 Accent 3" w:semiHidden="0" w:uiPriority="64" w:unhideWhenUsed="0"/>
+    <w:lsdException w:name="Medium List 1 Accent 3" w:semiHidden="0" w:uiPriority="65" w:unhideWhenUsed="0"/>
+    <w:lsdException w:name="Medium List 2 Accent 3" w:semiHidden="0" w:uiPriority="66" w:unhideWhenUsed="0"/>
+    <w:lsdException w:name="Medium Grid 1 Accent 3" w:semiHidden="0" w:uiPriority="67" w:unhideWhenUsed="0"/>
+    <w:lsdException w:name="Medium Grid 2 Accent 3" w:semiHidden="0" w:uiPriority="68" w:unhideWhenUsed="0"/>
+    <w:lsdException w:name="Medium Grid 3 Accent 3" w:semiHidden="0" w:uiPriority="69" w:unhideWhenUsed="0"/>
+    <w:lsdException w:name="Dark List Accent 3" w:semiHidden="0" w:uiPriority="70" w:unhideWhenUsed="0"/>
+    <w:lsdException w:name="Colorful Shading Accent 3" w:semiHidden="0" w:uiPriority="71" w:unhideWhenUsed="0"/>
+    <w:lsdException w:name="Colorful List Accent 3" w:semiHidden="0" w:uiPriority="72" w:unhideWhenUsed="0"/>
+    <w:lsdException w:name="Colorful Grid Accent 3" w:semiHidden="0" w:uiPriority="73" w:unhideWhenUsed="0"/>
+    <w:lsdException w:name="Light Shading Accent 4" w:semiHidden="0" w:uiPriority="60" w:unhideWhenUsed="0"/>
+    <w:lsdException w:name="Light List Accent 4" w:semiHidden="0" w:uiPriority="61" w:unhideWhenUsed="0"/>
+    <w:lsdException w:name="Light Grid Accent 4" w:semiHidden="0" w:uiPriority="62" w:unhideWhenUsed="0"/>
+    <w:lsdException w:name="Medium Shading 1 Accent 4" w:semiHidden="0" w:uiPriority="63" w:unhideWhenUsed="0"/>
+    <w:lsdException w:name="Medium Shading 2 Accent 4" w:semiHidden="0" w:uiPriority="64" w:unhideWhenUsed="0"/>
+    <w:lsdException w:name="Medium List 1 Accent 4" w:semiHidden="0" w:uiPriority="65" w:unhideWhenUsed="0"/>
+    <w:lsdException w:name="Medium List 2 Accent 4" w:semiHidden="0" w:uiPriority="66" w:unhideWhenUsed="0"/>
+    <w:lsdException w:name="Medium Grid 1 Accent 4" w:semiHidden="0" w:uiPriority="67" w:unhideWhenUsed="0"/>
+    <w:lsdException w:name="Medium Grid 2 Accent 4" w:semiHidden="0" w:uiPriority="68" w:unhideWhenUsed="0"/>
+    <w:lsdException w:name="Medium Grid 3 Accent 4" w:semiHidden="0" w:uiPriority="69" w:unhideWhenUsed="0"/>
+    <w:lsdException w:name="Dark List Accent 4" w:semiHidden="0" w:uiPriority="70" w:unhideWhenUsed="0"/>
+    <w:lsdException w:name="Colorful Shading Accent 4" w:semiHidden="0" w:uiPriority="71" w:unhideWhenUsed="0"/>
+    <w:lsdException w:name="Colorful List Accent 4" w:semiHidden="0" w:uiPriority="72" w:unhideWhenUsed="0"/>
+    <w:lsdException w:name="Colorful Grid Accent 4" w:semiHidden="0" w:uiPriority="73" w:unhideWhenUsed="0"/>
+    <w:lsdException w:name="Light Shading Accent 5" w:semiHidden="0" w:uiPriority="60" w:unhideWhenUsed="0"/>
+    <w:lsdException w:name="Light List Accent 5" w:semiHidden="0" w:uiPriority="61" w:unhideWhenUsed="0"/>
+    <w:lsdException w:name="Light Grid Accent 5" w:semiHidden="0" w:uiPriority="62" w:unhideWhenUsed="0"/>
+    <w:lsdException w:name="Medium Shading 1 Accent 5" w:semiHidden="0" w:uiPriority="63" w:unhideWhenUsed="0"/>
+    <w:lsdException w:name="Medium Shading 2 Accent 5" w:semiHidden="0" w:uiPriority="64" w:unhideWhenUsed="0"/>
+    <w:lsdException w:name="Medium List 1 Accent 5" w:semiHidden="0" w:uiPriority="65" w:unhideWhenUsed="0"/>
+    <w:lsdException w:name="Medium List 2 Accent 5" w:semiHidden="0" w:uiPriority="66" w:unhideWhenUsed="0"/>
+    <w:lsdException w:name="Medium Grid 1 Accent 5" w:semiHidden="0" w:uiPriority="67" w:unhideWhenUsed="0"/>
+    <w:lsdException w:name="Medium Grid 2 Accent 5" w:semiHidden="0" w:uiPriority="68" w:unhideWhenUsed="0"/>
+    <w:lsdException w:name="Medium Grid 3 Accent 5" w:semiHidden="0" w:uiPriority="69" w:unhideWhenUsed="0"/>
+    <w:lsdException w:name="Dark List Accent 5" w:semiHidden="0" w:uiPriority="70" w:unhideWhenUsed="0"/>
+    <w:lsdException w:name="Colorful Shading Accent 5" w:semiHidden="0" w:uiPriority="71" w:unhideWhenUsed="0"/>
+    <w:lsdException w:name="Colorful List Accent 5" w:semiHidden="0" w:uiPriority="72" w:unhideWhenUsed="0"/>
+    <w:lsdException w:name="Colorful Grid Accent 5" w:semiHidden="0" w:uiPriority="73" w:unhideWhenUsed="0"/>
+    <w:lsdException w:name="Light Shading Accent 6" w:semiHidden="0" w:uiPriority="60" w:unhideWhenUsed="0"/>
+    <w:lsdException w:name="Light List Accent 6" w:semiHidden="0" w:uiPriority="61" w:unhideWhenUsed="0"/>
+    <w:lsdException w:name="Light Grid Accent 6" w:semiHidden="0" w:uiPriority="62" w:unhideWhenUsed="0"/>
+    <w:lsdException w:name="Medium Shading 1 Accent 6" w:semiHidden="0" w:uiPriority="63" w:unhideWhenUsed="0"/>
+    <w:lsdException w:name="Medium Shading 2 Accent 6" w:semiHidden="0" w:uiPriority="64" w:unhideWhenUsed="0"/>
+    <w:lsdException w:name="Medium List 1 Accent 6" w:semiHidden="0" w:uiPriority="65" w:unhideWhenUsed="0"/>
+    <w:lsdException w:name="Medium List 2 Accent 6" w:semiHidden="0" w:uiPriority="66" w:unhideWhenUsed="0"/>
+    <w:lsdException w:name="Medium Grid 1 Accent 6" w:semiHidden="0" w:uiPriority="67" w:unhideWhenUsed="0"/>
+    <w:lsdException w:name="Medium Grid 2 Accent 6" w:semiHidden="0" w:uiPriority="68" w:unhideWhenUsed="0"/>
+    <w:lsdException w:name="Medium Grid 3 Accent 6" w:semiHidden="0" w:uiPriority="69" w:unhideWhenUsed="0"/>
+    <w:lsdException w:name="Dark List Accent 6" w:semiHidden="0" w:uiPriority="70" w:unhideWhenUsed="0"/>
+    <w:lsdException w:name="Colorful Shading Accent 6" w:semiHidden="0" w:uiPriority="71" w:unhideWhenUsed="0"/>
+    <w:lsdException w:name="Colorful List Accent 6" w:semiHidden="0" w:uiPriority="72" w:unhideWhenUsed="0"/>
+    <w:lsdException w:name="Colorful Grid Accent 6" w:semiHidden="0" w:uiPriority="73" w:unhideWhenUsed="0"/>
+    <w:lsdException w:name="Subtle Emphasis" w:semiHidden="0" w:uiPriority="19" w:unhideWhenUsed="0" w:qFormat="1"/>
+    <w:lsdException w:name="Intense Emphasis" w:semiHidden="0" w:uiPriority="21" w:unhideWhenUsed="0" w:qFormat="1"/>
+    <w:lsdException w:name="Subtle Reference" w:semiHidden="0" w:uiPriority="31" w:unhideWhenUsed="0" w:qFormat="1"/>
+    <w:lsdException w:name="Intense Reference" w:semiHidden="0" w:uiPriority="32" w:unhideWhenUsed="0" w:qFormat="1"/>
+    <w:lsdException w:name="Book Title" w:semiHidden="0" w:uiPriority="33" w:unhideWhenUsed="0" w:qFormat="1"/>
+    <w:lsdException w:name="Bibliography" w:uiPriority="37"/>
+    <w:lsdException w:name="TOC Heading" w:uiPriority="39" w:qFormat="1"/>
   </w:latentStyles>
   <w:style w:type="paragraph" w:default="1" w:styleId="Normal">
     <w:name w:val="Normal"/>
     <w:qFormat/>
   </w:style>
-  <w:style w:type="character" w:default="1" w:styleId="DefaultParagraphFont">
+  <w:style w:type="character" w:default="1" w:styleId="Tipodeletrapredefinidodopargrafo">
     <w:name w:val="Default Paragraph Font"/>
     <w:uiPriority w:val="1"/>
     <w:semiHidden/>
     <w:unhideWhenUsed/>
   </w:style>
-  <w:style w:type="table" w:default="1" w:styleId="TableNormal">
+  <w:style w:type="table" w:default="1" w:styleId="Tabelanormal">
     <w:name w:val="Normal Table"/>
     <w:uiPriority w:val="99"/>
     <w:semiHidden/>
@@ -15095,7 +16344,7 @@
       </w:tblCellMar>
     </w:tblPr>
   </w:style>
-  <w:style w:type="numbering" w:default="1" w:styleId="NoList">
+  <w:style w:type="numbering" w:default="1" w:styleId="Semlista">
     <w:name w:val="No List"/>
     <w:uiPriority w:val="99"/>
     <w:semiHidden/>
@@ -15117,7 +16366,7 @@
       <w:szCs w:val="24"/>
     </w:rPr>
   </w:style>
-  <w:style w:type="paragraph" w:styleId="ListParagraph">
+  <w:style w:type="paragraph" w:styleId="PargrafodaLista">
     <w:name w:val="List Paragraph"/>
     <w:basedOn w:val="Normal"/>
     <w:uiPriority w:val="34"/>
@@ -15128,10 +16377,10 @@
       <w:contextualSpacing/>
     </w:pPr>
   </w:style>
-  <w:style w:type="paragraph" w:styleId="BalloonText">
+  <w:style w:type="paragraph" w:styleId="Textodebalo">
     <w:name w:val="Balloon Text"/>
     <w:basedOn w:val="Normal"/>
-    <w:link w:val="BalloonTextChar"/>
+    <w:link w:val="TextodebaloCarcter"/>
     <w:uiPriority w:val="99"/>
     <w:semiHidden/>
     <w:unhideWhenUsed/>
@@ -15145,10 +16394,10 @@
       <w:szCs w:val="16"/>
     </w:rPr>
   </w:style>
-  <w:style w:type="character" w:customStyle="1" w:styleId="BalloonTextChar">
-    <w:name w:val="Balloon Text Char"/>
-    <w:basedOn w:val="DefaultParagraphFont"/>
-    <w:link w:val="BalloonText"/>
+  <w:style w:type="character" w:customStyle="1" w:styleId="TextodebaloCarcter">
+    <w:name w:val="Texto de balão Carácter"/>
+    <w:basedOn w:val="Tipodeletrapredefinidodopargrafo"/>
+    <w:link w:val="Textodebalo"/>
     <w:uiPriority w:val="99"/>
     <w:semiHidden/>
     <w:rsid w:val="009C53F7"/>
@@ -15158,11 +16407,11 @@
       <w:szCs w:val="16"/>
     </w:rPr>
   </w:style>
-  <w:style w:type="paragraph" w:styleId="Title">
+  <w:style w:type="paragraph" w:styleId="Ttulo">
     <w:name w:val="Title"/>
     <w:basedOn w:val="Normal"/>
     <w:next w:val="Normal"/>
-    <w:link w:val="TitleChar"/>
+    <w:link w:val="TtuloCarcter"/>
     <w:uiPriority w:val="10"/>
     <w:qFormat/>
     <w:rsid w:val="009C53F7"/>
@@ -15182,10 +16431,10 @@
       <w:szCs w:val="52"/>
     </w:rPr>
   </w:style>
-  <w:style w:type="character" w:customStyle="1" w:styleId="TitleChar">
-    <w:name w:val="Title Char"/>
-    <w:basedOn w:val="DefaultParagraphFont"/>
-    <w:link w:val="Title"/>
+  <w:style w:type="character" w:customStyle="1" w:styleId="TtuloCarcter">
+    <w:name w:val="Título Carácter"/>
+    <w:basedOn w:val="Tipodeletrapredefinidodopargrafo"/>
+    <w:link w:val="Ttulo"/>
     <w:uiPriority w:val="10"/>
     <w:rsid w:val="009C53F7"/>
     <w:rPr>
@@ -15197,9 +16446,9 @@
       <w:szCs w:val="52"/>
     </w:rPr>
   </w:style>
-  <w:style w:type="character" w:styleId="Emphasis">
+  <w:style w:type="character" w:styleId="nfase">
     <w:name w:val="Emphasis"/>
-    <w:basedOn w:val="DefaultParagraphFont"/>
+    <w:basedOn w:val="Tipodeletrapredefinidodopargrafo"/>
     <w:uiPriority w:val="20"/>
     <w:qFormat/>
     <w:rsid w:val="009C53F7"/>
@@ -15208,10 +16457,10 @@
       <w:iCs/>
     </w:rPr>
   </w:style>
-  <w:style w:type="paragraph" w:styleId="Header">
+  <w:style w:type="paragraph" w:styleId="Cabealho">
     <w:name w:val="header"/>
     <w:basedOn w:val="Normal"/>
-    <w:link w:val="HeaderChar"/>
+    <w:link w:val="CabealhoCarcter"/>
     <w:uiPriority w:val="99"/>
     <w:unhideWhenUsed/>
     <w:rsid w:val="009C53F7"/>
@@ -15223,17 +16472,17 @@
       <w:spacing w:after="0" w:line="240" w:lineRule="auto"/>
     </w:pPr>
   </w:style>
-  <w:style w:type="character" w:customStyle="1" w:styleId="HeaderChar">
-    <w:name w:val="Header Char"/>
-    <w:basedOn w:val="DefaultParagraphFont"/>
-    <w:link w:val="Header"/>
+  <w:style w:type="character" w:customStyle="1" w:styleId="CabealhoCarcter">
+    <w:name w:val="Cabeçalho Carácter"/>
+    <w:basedOn w:val="Tipodeletrapredefinidodopargrafo"/>
+    <w:link w:val="Cabealho"/>
     <w:uiPriority w:val="99"/>
     <w:rsid w:val="009C53F7"/>
   </w:style>
-  <w:style w:type="paragraph" w:styleId="Footer">
+  <w:style w:type="paragraph" w:styleId="Rodap">
     <w:name w:val="footer"/>
     <w:basedOn w:val="Normal"/>
-    <w:link w:val="FooterChar"/>
+    <w:link w:val="RodapCarcter"/>
     <w:uiPriority w:val="99"/>
     <w:unhideWhenUsed/>
     <w:rsid w:val="009C53F7"/>
@@ -15245,16 +16494,16 @@
       <w:spacing w:after="0" w:line="240" w:lineRule="auto"/>
     </w:pPr>
   </w:style>
-  <w:style w:type="character" w:customStyle="1" w:styleId="FooterChar">
-    <w:name w:val="Footer Char"/>
-    <w:basedOn w:val="DefaultParagraphFont"/>
-    <w:link w:val="Footer"/>
+  <w:style w:type="character" w:customStyle="1" w:styleId="RodapCarcter">
+    <w:name w:val="Rodapé Carácter"/>
+    <w:basedOn w:val="Tipodeletrapredefinidodopargrafo"/>
+    <w:link w:val="Rodap"/>
     <w:uiPriority w:val="99"/>
     <w:rsid w:val="009C53F7"/>
   </w:style>
-  <w:style w:type="character" w:styleId="PlaceholderText">
+  <w:style w:type="character" w:styleId="TextodoMarcadordePosio">
     <w:name w:val="Placeholder Text"/>
-    <w:basedOn w:val="DefaultParagraphFont"/>
+    <w:basedOn w:val="Tipodeletrapredefinidodopargrafo"/>
     <w:uiPriority w:val="99"/>
     <w:semiHidden/>
     <w:rsid w:val="00F64BF5"/>
@@ -15262,16 +16511,15 @@
       <w:color w:val="808080"/>
     </w:rPr>
   </w:style>
-  <w:style w:type="table" w:styleId="TableGrid">
+  <w:style w:type="table" w:styleId="Tabelacomgrelha">
     <w:name w:val="Table Grid"/>
-    <w:basedOn w:val="TableNormal"/>
+    <w:basedOn w:val="Tabelanormal"/>
     <w:uiPriority w:val="59"/>
     <w:rsid w:val="00AB4EC5"/>
     <w:pPr>
       <w:spacing w:after="0" w:line="240" w:lineRule="auto"/>
     </w:pPr>
     <w:tblPr>
-      <w:tblInd w:w="0" w:type="dxa"/>
       <w:tblBorders>
         <w:top w:val="single" w:sz="4" w:space="0" w:color="auto"/>
         <w:left w:val="single" w:sz="4" w:space="0" w:color="auto"/>
@@ -15280,529 +16528,178 @@
         <w:insideH w:val="single" w:sz="4" w:space="0" w:color="auto"/>
         <w:insideV w:val="single" w:sz="4" w:space="0" w:color="auto"/>
       </w:tblBorders>
-      <w:tblCellMar>
-        <w:top w:w="0" w:type="dxa"/>
-        <w:left w:w="108" w:type="dxa"/>
-        <w:bottom w:w="0" w:type="dxa"/>
-        <w:right w:w="108" w:type="dxa"/>
-      </w:tblCellMar>
     </w:tblPr>
   </w:style>
 </w:styles>
 </file>
 
-<file path=word/glossary/document.xml><?xml version="1.0" encoding="utf-8"?>
-<w:glossaryDocument xmlns:wpc="http://schemas.microsoft.com/office/word/2010/wordprocessingCanvas" xmlns:mc="http://schemas.openxmlformats.org/markup-compatibility/2006" xmlns:o="urn:schemas-microsoft-com:office:office" xmlns:r="http://schemas.openxmlformats.org/officeDocument/2006/relationships" xmlns:m="http://schemas.openxmlformats.org/officeDocument/2006/math" xmlns:v="urn:schemas-microsoft-com:vml" xmlns:wp14="http://schemas.microsoft.com/office/word/2010/wordprocessingDrawing" xmlns:wp="http://schemas.openxmlformats.org/drawingml/2006/wordprocessingDrawing" xmlns:w10="urn:schemas-microsoft-com:office:word" xmlns:w="http://schemas.openxmlformats.org/wordprocessingml/2006/main" xmlns:w14="http://schemas.microsoft.com/office/word/2010/wordml" xmlns:w15="http://schemas.microsoft.com/office/word/2012/wordml" xmlns:wpg="http://schemas.microsoft.com/office/word/2010/wordprocessingGroup" xmlns:wpi="http://schemas.microsoft.com/office/word/2010/wordprocessingInk" xmlns:wne="http://schemas.microsoft.com/office/word/2006/wordml" xmlns:wps="http://schemas.microsoft.com/office/word/2010/wordprocessingShape" mc:Ignorable="w14 w15 wp14"/>
-</file>
-
-<file path=word/glossary/fontTable.xml><?xml version="1.0" encoding="utf-8"?>
-<w:fonts xmlns:mc="http://schemas.openxmlformats.org/markup-compatibility/2006" xmlns:r="http://schemas.openxmlformats.org/officeDocument/2006/relationships" xmlns:w="http://schemas.openxmlformats.org/wordprocessingml/2006/main" xmlns:w14="http://schemas.microsoft.com/office/word/2010/wordml" xmlns:w15="http://schemas.microsoft.com/office/word/2012/wordml" mc:Ignorable="w14 w15">
-  <w:font w:name="Symbol">
-    <w:panose1 w:val="05050102010706020507"/>
-    <w:charset w:val="02"/>
-    <w:family w:val="roman"/>
-    <w:pitch w:val="variable"/>
-    <w:sig w:usb0="00000000" w:usb1="10000000" w:usb2="00000000" w:usb3="00000000" w:csb0="80000000" w:csb1="00000000"/>
-  </w:font>
-  <w:font w:name="Times New Roman">
-    <w:altName w:val="Times New Roman"/>
-    <w:panose1 w:val="02020603050405020304"/>
-    <w:charset w:val="00"/>
-    <w:family w:val="roman"/>
-    <w:pitch w:val="variable"/>
-    <w:sig w:usb0="E0002AFF" w:usb1="C0007841" w:usb2="00000009" w:usb3="00000000" w:csb0="000001FF" w:csb1="00000000"/>
-  </w:font>
-  <w:font w:name="Courier New">
-    <w:panose1 w:val="02070309020205020404"/>
-    <w:charset w:val="00"/>
-    <w:family w:val="modern"/>
-    <w:pitch w:val="fixed"/>
-    <w:sig w:usb0="E0002AFF" w:usb1="C0007843" w:usb2="00000009" w:usb3="00000000" w:csb0="000001FF" w:csb1="00000000"/>
-  </w:font>
-  <w:font w:name="Wingdings">
-    <w:panose1 w:val="05000000000000000000"/>
-    <w:charset w:val="02"/>
-    <w:family w:val="auto"/>
-    <w:pitch w:val="variable"/>
-    <w:sig w:usb0="00000000" w:usb1="10000000" w:usb2="00000000" w:usb3="00000000" w:csb0="80000000" w:csb1="00000000"/>
-  </w:font>
-  <w:font w:name="Calibri">
-    <w:panose1 w:val="020F0502020204030204"/>
-    <w:charset w:val="00"/>
-    <w:family w:val="swiss"/>
-    <w:pitch w:val="variable"/>
-    <w:sig w:usb0="E10002FF" w:usb1="4000ACFF" w:usb2="00000009" w:usb3="00000000" w:csb0="0000019F" w:csb1="00000000"/>
-  </w:font>
-  <w:font w:name="Tahoma">
-    <w:panose1 w:val="020B0604030504040204"/>
-    <w:charset w:val="00"/>
-    <w:family w:val="swiss"/>
-    <w:pitch w:val="variable"/>
-    <w:sig w:usb0="E1002EFF" w:usb1="C000605B" w:usb2="00000029" w:usb3="00000000" w:csb0="000101FF" w:csb1="00000000"/>
-  </w:font>
-  <w:font w:name="Cambria">
-    <w:panose1 w:val="02040503050406030204"/>
-    <w:charset w:val="00"/>
-    <w:family w:val="roman"/>
-    <w:pitch w:val="variable"/>
-    <w:sig w:usb0="E00002FF" w:usb1="400004FF" w:usb2="00000000" w:usb3="00000000" w:csb0="0000019F" w:csb1="00000000"/>
-  </w:font>
-  <w:font w:name="Cambria Math">
-    <w:panose1 w:val="02040503050406030204"/>
-    <w:charset w:val="00"/>
-    <w:family w:val="roman"/>
-    <w:pitch w:val="variable"/>
-    <w:sig w:usb0="E00002FF" w:usb1="420024FF" w:usb2="00000000" w:usb3="00000000" w:csb0="0000019F" w:csb1="00000000"/>
-  </w:font>
-  <w:font w:name="Calibri Light">
-    <w:panose1 w:val="020F0302020204030204"/>
-    <w:charset w:val="00"/>
-    <w:family w:val="swiss"/>
-    <w:pitch w:val="variable"/>
-    <w:sig w:usb0="A00002EF" w:usb1="4000207B" w:usb2="00000000" w:usb3="00000000" w:csb0="0000019F" w:csb1="00000000"/>
-  </w:font>
-</w:fonts>
-</file>
-
-<file path=word/glossary/settings.xml><?xml version="1.0" encoding="utf-8"?>
-<w:settings xmlns:mc="http://schemas.openxmlformats.org/markup-compatibility/2006" xmlns:o="urn:schemas-microsoft-com:office:office" xmlns:r="http://schemas.openxmlformats.org/officeDocument/2006/relationships" xmlns:m="http://schemas.openxmlformats.org/officeDocument/2006/math" xmlns:v="urn:schemas-microsoft-com:vml" xmlns:w10="urn:schemas-microsoft-com:office:word" xmlns:w="http://schemas.openxmlformats.org/wordprocessingml/2006/main" xmlns:w14="http://schemas.microsoft.com/office/word/2010/wordml" xmlns:w15="http://schemas.microsoft.com/office/word/2012/wordml" xmlns:sl="http://schemas.openxmlformats.org/schemaLibrary/2006/main" mc:Ignorable="w14 w15">
-  <w:view w:val="normal"/>
-  <w:defaultTabStop w:val="720"/>
-  <w:characterSpacingControl w:val="doNotCompress"/>
-  <w:compat>
-    <w:useFELayout/>
-    <w:compatSetting w:name="compatibilityMode" w:uri="http://schemas.microsoft.com/office/word" w:val="15"/>
-    <w:compatSetting w:name="overrideTableStyleFontSizeAndJustification" w:uri="http://schemas.microsoft.com/office/word" w:val="1"/>
-    <w:compatSetting w:name="enableOpenTypeFeatures" w:uri="http://schemas.microsoft.com/office/word" w:val="1"/>
-    <w:compatSetting w:name="doNotFlipMirrorIndents" w:uri="http://schemas.microsoft.com/office/word" w:val="1"/>
-    <w:compatSetting w:name="differentiateMultirowTableHeaders" w:uri="http://schemas.microsoft.com/office/word" w:val="1"/>
-  </w:compat>
-  <w:rsids>
-    <w:rsidRoot w:val="00A20E8B"/>
-    <w:rsid w:val="00A20E8B"/>
-  </w:rsids>
-  <m:mathPr>
-    <m:mathFont m:val="Cambria Math"/>
-    <m:brkBin m:val="before"/>
-    <m:brkBinSub m:val="--"/>
-    <m:smallFrac m:val="0"/>
-    <m:dispDef/>
-    <m:lMargin m:val="0"/>
-    <m:rMargin m:val="0"/>
-    <m:defJc m:val="centerGroup"/>
-    <m:wrapIndent m:val="1440"/>
-    <m:intLim m:val="subSup"/>
-    <m:naryLim m:val="undOvr"/>
-  </m:mathPr>
-  <w:themeFontLang w:val="en-US"/>
-  <w:clrSchemeMapping w:bg1="light1" w:t1="dark1" w:bg2="light2" w:t2="dark2" w:accent1="accent1" w:accent2="accent2" w:accent3="accent3" w:accent4="accent4" w:accent5="accent5" w:accent6="accent6" w:hyperlink="hyperlink" w:followedHyperlink="followedHyperlink"/>
-  <w:decimalSymbol w:val="."/>
-  <w:listSeparator w:val=";"/>
-  <w15:chartTrackingRefBased/>
-</w:settings>
-</file>
-
-<file path=word/glossary/styles.xml><?xml version="1.0" encoding="utf-8"?>
-<w:styles xmlns:mc="http://schemas.openxmlformats.org/markup-compatibility/2006" xmlns:r="http://schemas.openxmlformats.org/officeDocument/2006/relationships" xmlns:w="http://schemas.openxmlformats.org/wordprocessingml/2006/main" xmlns:w14="http://schemas.microsoft.com/office/word/2010/wordml" xmlns:w15="http://schemas.microsoft.com/office/word/2012/wordml" mc:Ignorable="w14 w15">
+<file path=word/stylesWithEffects.xml><?xml version="1.0" encoding="utf-8"?>
+<w:styles xmlns:wpc="http://schemas.microsoft.com/office/word/2010/wordprocessingCanvas" xmlns:mc="http://schemas.openxmlformats.org/markup-compatibility/2006" xmlns:o="urn:schemas-microsoft-com:office:office" xmlns:r="http://schemas.openxmlformats.org/officeDocument/2006/relationships" xmlns:m="http://schemas.openxmlformats.org/officeDocument/2006/math" xmlns:v="urn:schemas-microsoft-com:vml" xmlns:wp14="http://schemas.microsoft.com/office/word/2010/wordprocessingDrawing" xmlns:wp="http://schemas.openxmlformats.org/drawingml/2006/wordprocessingDrawing" xmlns:w10="urn:schemas-microsoft-com:office:word" xmlns:w="http://schemas.openxmlformats.org/wordprocessingml/2006/main" xmlns:w14="http://schemas.microsoft.com/office/word/2010/wordml" xmlns:wpg="http://schemas.microsoft.com/office/word/2010/wordprocessingGroup" xmlns:wpi="http://schemas.microsoft.com/office/word/2010/wordprocessingInk" xmlns:wne="http://schemas.microsoft.com/office/word/2006/wordml" xmlns:wps="http://schemas.microsoft.com/office/word/2010/wordprocessingShape" mc:Ignorable="w14 wp14">
   <w:docDefaults>
     <w:rPrDefault>
       <w:rPr>
-        <w:rFonts w:asciiTheme="minorHAnsi" w:eastAsiaTheme="minorEastAsia" w:hAnsiTheme="minorHAnsi" w:cstheme="minorBidi"/>
+        <w:rFonts w:asciiTheme="minorHAnsi" w:eastAsiaTheme="minorHAnsi" w:hAnsiTheme="minorHAnsi" w:cstheme="minorBidi"/>
         <w:sz w:val="22"/>
         <w:szCs w:val="22"/>
-        <w:lang w:val="en-US" w:eastAsia="en-US" w:bidi="ar-SA"/>
+        <w:lang w:val="pt-BR" w:eastAsia="en-US" w:bidi="ar-SA"/>
       </w:rPr>
     </w:rPrDefault>
     <w:pPrDefault>
       <w:pPr>
-        <w:spacing w:after="160" w:line="259" w:lineRule="auto"/>
+        <w:spacing w:after="200" w:line="276" w:lineRule="auto"/>
       </w:pPr>
     </w:pPrDefault>
   </w:docDefaults>
-  <w:latentStyles w:defLockedState="0" w:defUIPriority="99" w:defSemiHidden="0" w:defUnhideWhenUsed="0" w:defQFormat="0" w:count="371">
-    <w:lsdException w:name="Normal" w:uiPriority="0" w:qFormat="1"/>
-    <w:lsdException w:name="heading 1" w:uiPriority="9" w:qFormat="1"/>
-    <w:lsdException w:name="heading 2" w:semiHidden="1" w:uiPriority="9" w:unhideWhenUsed="1" w:qFormat="1"/>
-    <w:lsdException w:name="heading 3" w:semiHidden="1" w:uiPriority="9" w:unhideWhenUsed="1" w:qFormat="1"/>
-    <w:lsdException w:name="heading 4" w:semiHidden="1" w:uiPriority="9" w:unhideWhenUsed="1" w:qFormat="1"/>
-    <w:lsdException w:name="heading 5" w:semiHidden="1" w:uiPriority="9" w:unhideWhenUsed="1" w:qFormat="1"/>
-    <w:lsdException w:name="heading 6" w:semiHidden="1" w:uiPriority="9" w:unhideWhenUsed="1" w:qFormat="1"/>
-    <w:lsdException w:name="heading 7" w:semiHidden="1" w:uiPriority="9" w:unhideWhenUsed="1" w:qFormat="1"/>
-    <w:lsdException w:name="heading 8" w:semiHidden="1" w:uiPriority="9" w:unhideWhenUsed="1" w:qFormat="1"/>
-    <w:lsdException w:name="heading 9" w:semiHidden="1" w:uiPriority="9" w:unhideWhenUsed="1" w:qFormat="1"/>
-    <w:lsdException w:name="index 1" w:semiHidden="1" w:unhideWhenUsed="1"/>
-    <w:lsdException w:name="index 2" w:semiHidden="1" w:unhideWhenUsed="1"/>
-    <w:lsdException w:name="index 3" w:semiHidden="1" w:unhideWhenUsed="1"/>
-    <w:lsdException w:name="index 4" w:semiHidden="1" w:unhideWhenUsed="1"/>
-    <w:lsdException w:name="index 5" w:semiHidden="1" w:unhideWhenUsed="1"/>
-    <w:lsdException w:name="index 6" w:semiHidden="1" w:unhideWhenUsed="1"/>
-    <w:lsdException w:name="index 7" w:semiHidden="1" w:unhideWhenUsed="1"/>
-    <w:lsdException w:name="index 8" w:semiHidden="1" w:unhideWhenUsed="1"/>
-    <w:lsdException w:name="index 9" w:semiHidden="1" w:unhideWhenUsed="1"/>
-    <w:lsdException w:name="toc 1" w:semiHidden="1" w:uiPriority="39" w:unhideWhenUsed="1"/>
-    <w:lsdException w:name="toc 2" w:semiHidden="1" w:uiPriority="39" w:unhideWhenUsed="1"/>
-    <w:lsdException w:name="toc 3" w:semiHidden="1" w:uiPriority="39" w:unhideWhenUsed="1"/>
-    <w:lsdException w:name="toc 4" w:semiHidden="1" w:uiPriority="39" w:unhideWhenUsed="1"/>
-    <w:lsdException w:name="toc 5" w:semiHidden="1" w:uiPriority="39" w:unhideWhenUsed="1"/>
-    <w:lsdException w:name="toc 6" w:semiHidden="1" w:uiPriority="39" w:unhideWhenUsed="1"/>
-    <w:lsdException w:name="toc 7" w:semiHidden="1" w:uiPriority="39" w:unhideWhenUsed="1"/>
-    <w:lsdException w:name="toc 8" w:semiHidden="1" w:uiPriority="39" w:unhideWhenUsed="1"/>
-    <w:lsdException w:name="toc 9" w:semiHidden="1" w:uiPriority="39" w:unhideWhenUsed="1"/>
-    <w:lsdException w:name="Normal Indent" w:semiHidden="1" w:unhideWhenUsed="1"/>
-    <w:lsdException w:name="footnote text" w:semiHidden="1" w:unhideWhenUsed="1"/>
-    <w:lsdException w:name="annotation text" w:semiHidden="1" w:unhideWhenUsed="1"/>
-    <w:lsdException w:name="header" w:semiHidden="1" w:unhideWhenUsed="1"/>
-    <w:lsdException w:name="footer" w:semiHidden="1" w:unhideWhenUsed="1"/>
-    <w:lsdException w:name="index heading" w:semiHidden="1" w:unhideWhenUsed="1"/>
-    <w:lsdException w:name="caption" w:semiHidden="1" w:uiPriority="35" w:unhideWhenUsed="1" w:qFormat="1"/>
-    <w:lsdException w:name="table of figures" w:semiHidden="1" w:unhideWhenUsed="1"/>
-    <w:lsdException w:name="envelope address" w:semiHidden="1" w:unhideWhenUsed="1"/>
-    <w:lsdException w:name="envelope return" w:semiHidden="1" w:unhideWhenUsed="1"/>
-    <w:lsdException w:name="footnote reference" w:semiHidden="1" w:unhideWhenUsed="1"/>
-    <w:lsdException w:name="annotation reference" w:semiHidden="1" w:unhideWhenUsed="1"/>
-    <w:lsdException w:name="line number" w:semiHidden="1" w:unhideWhenUsed="1"/>
-    <w:lsdException w:name="page number" w:semiHidden="1" w:unhideWhenUsed="1"/>
-    <w:lsdException w:name="endnote reference" w:semiHidden="1" w:unhideWhenUsed="1"/>
-    <w:lsdException w:name="endnote text" w:semiHidden="1" w:unhideWhenUsed="1"/>
-    <w:lsdException w:name="table of authorities" w:semiHidden="1" w:unhideWhenUsed="1"/>
-    <w:lsdException w:name="macro" w:semiHidden="1" w:unhideWhenUsed="1"/>
-    <w:lsdException w:name="toa heading" w:semiHidden="1" w:unhideWhenUsed="1"/>
-    <w:lsdException w:name="List" w:semiHidden="1" w:unhideWhenUsed="1"/>
-    <w:lsdException w:name="List Bullet" w:semiHidden="1" w:unhideWhenUsed="1"/>
-    <w:lsdException w:name="List Number" w:semiHidden="1" w:unhideWhenUsed="1"/>
-    <w:lsdException w:name="List 2" w:semiHidden="1" w:unhideWhenUsed="1"/>
-    <w:lsdException w:name="List 3" w:semiHidden="1" w:unhideWhenUsed="1"/>
-    <w:lsdException w:name="List 4" w:semiHidden="1" w:unhideWhenUsed="1"/>
-    <w:lsdException w:name="List 5" w:semiHidden="1" w:unhideWhenUsed="1"/>
-    <w:lsdException w:name="List Bullet 2" w:semiHidden="1" w:unhideWhenUsed="1"/>
-    <w:lsdException w:name="List Bullet 3" w:semiHidden="1" w:unhideWhenUsed="1"/>
-    <w:lsdException w:name="List Bullet 4" w:semiHidden="1" w:unhideWhenUsed="1"/>
-    <w:lsdException w:name="List Bullet 5" w:semiHidden="1" w:unhideWhenUsed="1"/>
-    <w:lsdException w:name="List Number 2" w:semiHidden="1" w:unhideWhenUsed="1"/>
-    <w:lsdException w:name="List Number 3" w:semiHidden="1" w:unhideWhenUsed="1"/>
-    <w:lsdException w:name="List Number 4" w:semiHidden="1" w:unhideWhenUsed="1"/>
-    <w:lsdException w:name="List Number 5" w:semiHidden="1" w:unhideWhenUsed="1"/>
-    <w:lsdException w:name="Title" w:uiPriority="10" w:qFormat="1"/>
-    <w:lsdException w:name="Closing" w:semiHidden="1" w:unhideWhenUsed="1"/>
-    <w:lsdException w:name="Signature" w:semiHidden="1" w:unhideWhenUsed="1"/>
-    <w:lsdException w:name="Default Paragraph Font" w:semiHidden="1" w:uiPriority="1" w:unhideWhenUsed="1"/>
-    <w:lsdException w:name="Body Text" w:semiHidden="1" w:unhideWhenUsed="1"/>
-    <w:lsdException w:name="Body Text Indent" w:semiHidden="1" w:unhideWhenUsed="1"/>
-    <w:lsdException w:name="List Continue" w:semiHidden="1" w:unhideWhenUsed="1"/>
-    <w:lsdException w:name="List Continue 2" w:semiHidden="1" w:unhideWhenUsed="1"/>
-    <w:lsdException w:name="List Continue 3" w:semiHidden="1" w:unhideWhenUsed="1"/>
-    <w:lsdException w:name="List Continue 4" w:semiHidden="1" w:unhideWhenUsed="1"/>
-    <w:lsdException w:name="List Continue 5" w:semiHidden="1" w:unhideWhenUsed="1"/>
-    <w:lsdException w:name="Message Header" w:semiHidden="1" w:unhideWhenUsed="1"/>
-    <w:lsdException w:name="Subtitle" w:uiPriority="11" w:qFormat="1"/>
-    <w:lsdException w:name="Salutation" w:semiHidden="1" w:unhideWhenUsed="1"/>
-    <w:lsdException w:name="Date" w:semiHidden="1" w:unhideWhenUsed="1"/>
-    <w:lsdException w:name="Body Text First Indent" w:semiHidden="1" w:unhideWhenUsed="1"/>
-    <w:lsdException w:name="Body Text First Indent 2" w:semiHidden="1" w:unhideWhenUsed="1"/>
-    <w:lsdException w:name="Note Heading" w:semiHidden="1" w:unhideWhenUsed="1"/>
-    <w:lsdException w:name="Body Text 2" w:semiHidden="1" w:unhideWhenUsed="1"/>
-    <w:lsdException w:name="Body Text 3" w:semiHidden="1" w:unhideWhenUsed="1"/>
-    <w:lsdException w:name="Body Text Indent 2" w:semiHidden="1" w:unhideWhenUsed="1"/>
-    <w:lsdException w:name="Body Text Indent 3" w:semiHidden="1" w:unhideWhenUsed="1"/>
-    <w:lsdException w:name="Block Text" w:semiHidden="1" w:unhideWhenUsed="1"/>
-    <w:lsdException w:name="Hyperlink" w:semiHidden="1" w:unhideWhenUsed="1"/>
-    <w:lsdException w:name="FollowedHyperlink" w:semiHidden="1" w:unhideWhenUsed="1"/>
-    <w:lsdException w:name="Strong" w:uiPriority="22" w:qFormat="1"/>
-    <w:lsdException w:name="Emphasis" w:uiPriority="20" w:qFormat="1"/>
-    <w:lsdException w:name="Document Map" w:semiHidden="1" w:unhideWhenUsed="1"/>
-    <w:lsdException w:name="Plain Text" w:semiHidden="1" w:unhideWhenUsed="1"/>
-    <w:lsdException w:name="E-mail Signature" w:semiHidden="1" w:unhideWhenUsed="1"/>
-    <w:lsdException w:name="HTML Top of Form" w:semiHidden="1" w:unhideWhenUsed="1"/>
-    <w:lsdException w:name="HTML Bottom of Form" w:semiHidden="1" w:unhideWhenUsed="1"/>
-    <w:lsdException w:name="Normal (Web)" w:semiHidden="1" w:unhideWhenUsed="1"/>
-    <w:lsdException w:name="HTML Acronym" w:semiHidden="1" w:unhideWhenUsed="1"/>
-    <w:lsdException w:name="HTML Address" w:semiHidden="1" w:unhideWhenUsed="1"/>
-    <w:lsdException w:name="HTML Cite" w:semiHidden="1" w:unhideWhenUsed="1"/>
-    <w:lsdException w:name="HTML Code" w:semiHidden="1" w:unhideWhenUsed="1"/>
-    <w:lsdException w:name="HTML Definition" w:semiHidden="1" w:unhideWhenUsed="1"/>
-    <w:lsdException w:name="HTML Keyboard" w:semiHidden="1" w:unhideWhenUsed="1"/>
-    <w:lsdException w:name="HTML Preformatted" w:semiHidden="1" w:unhideWhenUsed="1"/>
-    <w:lsdException w:name="HTML Sample" w:semiHidden="1" w:unhideWhenUsed="1"/>
-    <w:lsdException w:name="HTML Typewriter" w:semiHidden="1" w:unhideWhenUsed="1"/>
-    <w:lsdException w:name="HTML Variable" w:semiHidden="1" w:unhideWhenUsed="1"/>
-    <w:lsdException w:name="Normal Table" w:semiHidden="1" w:unhideWhenUsed="1"/>
-    <w:lsdException w:name="annotation subject" w:semiHidden="1" w:unhideWhenUsed="1"/>
-    <w:lsdException w:name="No List" w:semiHidden="1" w:unhideWhenUsed="1"/>
-    <w:lsdException w:name="Outline List 1" w:semiHidden="1" w:unhideWhenUsed="1"/>
-    <w:lsdException w:name="Outline List 2" w:semiHidden="1" w:unhideWhenUsed="1"/>
-    <w:lsdException w:name="Outline List 3" w:semiHidden="1" w:unhideWhenUsed="1"/>
-    <w:lsdException w:name="Table Simple 1" w:semiHidden="1" w:unhideWhenUsed="1"/>
-    <w:lsdException w:name="Table Simple 2" w:semiHidden="1" w:unhideWhenUsed="1"/>
-    <w:lsdException w:name="Table Simple 3" w:semiHidden="1" w:unhideWhenUsed="1"/>
-    <w:lsdException w:name="Table Classic 1" w:semiHidden="1" w:unhideWhenUsed="1"/>
-    <w:lsdException w:name="Table Classic 2" w:semiHidden="1" w:unhideWhenUsed="1"/>
-    <w:lsdException w:name="Table Classic 3" w:semiHidden="1" w:unhideWhenUsed="1"/>
-    <w:lsdException w:name="Table Classic 4" w:semiHidden="1" w:unhideWhenUsed="1"/>
-    <w:lsdException w:name="Table Colorful 1" w:semiHidden="1" w:unhideWhenUsed="1"/>
-    <w:lsdException w:name="Table Colorful 2" w:semiHidden="1" w:unhideWhenUsed="1"/>
-    <w:lsdException w:name="Table Colorful 3" w:semiHidden="1" w:unhideWhenUsed="1"/>
-    <w:lsdException w:name="Table Columns 1" w:semiHidden="1" w:unhideWhenUsed="1"/>
-    <w:lsdException w:name="Table Columns 2" w:semiHidden="1" w:unhideWhenUsed="1"/>
-    <w:lsdException w:name="Table Columns 3" w:semiHidden="1" w:unhideWhenUsed="1"/>
-    <w:lsdException w:name="Table Columns 4" w:semiHidden="1" w:unhideWhenUsed="1"/>
-    <w:lsdException w:name="Table Columns 5" w:semiHidden="1" w:unhideWhenUsed="1"/>
-    <w:lsdException w:name="Table Grid 1" w:semiHidden="1" w:unhideWhenUsed="1"/>
-    <w:lsdException w:name="Table Grid 2" w:semiHidden="1" w:unhideWhenUsed="1"/>
-    <w:lsdException w:name="Table Grid 3" w:semiHidden="1" w:unhideWhenUsed="1"/>
-    <w:lsdException w:name="Table Grid 4" w:semiHidden="1" w:unhideWhenUsed="1"/>
-    <w:lsdException w:name="Table Grid 5" w:semiHidden="1" w:unhideWhenUsed="1"/>
-    <w:lsdException w:name="Table Grid 6" w:semiHidden="1" w:unhideWhenUsed="1"/>
-    <w:lsdException w:name="Table Grid 7" w:semiHidden="1" w:unhideWhenUsed="1"/>
-    <w:lsdException w:name="Table Grid 8" w:semiHidden="1" w:unhideWhenUsed="1"/>
-    <w:lsdException w:name="Table List 1" w:semiHidden="1" w:unhideWhenUsed="1"/>
-    <w:lsdException w:name="Table List 2" w:semiHidden="1" w:unhideWhenUsed="1"/>
-    <w:lsdException w:name="Table List 3" w:semiHidden="1" w:unhideWhenUsed="1"/>
-    <w:lsdException w:name="Table List 4" w:semiHidden="1" w:unhideWhenUsed="1"/>
-    <w:lsdException w:name="Table List 5" w:semiHidden="1" w:unhideWhenUsed="1"/>
-    <w:lsdException w:name="Table List 6" w:semiHidden="1" w:unhideWhenUsed="1"/>
-    <w:lsdException w:name="Table List 7" w:semiHidden="1" w:unhideWhenUsed="1"/>
-    <w:lsdException w:name="Table List 8" w:semiHidden="1" w:unhideWhenUsed="1"/>
-    <w:lsdException w:name="Table 3D effects 1" w:semiHidden="1" w:unhideWhenUsed="1"/>
-    <w:lsdException w:name="Table 3D effects 2" w:semiHidden="1" w:unhideWhenUsed="1"/>
-    <w:lsdException w:name="Table 3D effects 3" w:semiHidden="1" w:unhideWhenUsed="1"/>
-    <w:lsdException w:name="Table Contemporary" w:semiHidden="1" w:unhideWhenUsed="1"/>
-    <w:lsdException w:name="Table Elegant" w:semiHidden="1" w:unhideWhenUsed="1"/>
-    <w:lsdException w:name="Table Professional" w:semiHidden="1" w:unhideWhenUsed="1"/>
-    <w:lsdException w:name="Table Subtle 1" w:semiHidden="1" w:unhideWhenUsed="1"/>
-    <w:lsdException w:name="Table Subtle 2" w:semiHidden="1" w:unhideWhenUsed="1"/>
-    <w:lsdException w:name="Table Web 1" w:semiHidden="1" w:unhideWhenUsed="1"/>
-    <w:lsdException w:name="Table Web 2" w:semiHidden="1" w:unhideWhenUsed="1"/>
-    <w:lsdException w:name="Table Web 3" w:semiHidden="1" w:unhideWhenUsed="1"/>
-    <w:lsdException w:name="Balloon Text" w:semiHidden="1" w:unhideWhenUsed="1"/>
-    <w:lsdException w:name="Table Grid" w:uiPriority="39"/>
-    <w:lsdException w:name="Table Theme" w:semiHidden="1" w:unhideWhenUsed="1"/>
-    <w:lsdException w:name="Placeholder Text" w:semiHidden="1"/>
-    <w:lsdException w:name="No Spacing" w:uiPriority="1" w:qFormat="1"/>
-    <w:lsdException w:name="Light Shading" w:uiPriority="60"/>
-    <w:lsdException w:name="Light List" w:uiPriority="61"/>
-    <w:lsdException w:name="Light Grid" w:uiPriority="62"/>
-    <w:lsdException w:name="Medium Shading 1" w:uiPriority="63"/>
-    <w:lsdException w:name="Medium Shading 2" w:uiPriority="64"/>
-    <w:lsdException w:name="Medium List 1" w:uiPriority="65"/>
-    <w:lsdException w:name="Medium List 2" w:uiPriority="66"/>
-    <w:lsdException w:name="Medium Grid 1" w:uiPriority="67"/>
-    <w:lsdException w:name="Medium Grid 2" w:uiPriority="68"/>
-    <w:lsdException w:name="Medium Grid 3" w:uiPriority="69"/>
-    <w:lsdException w:name="Dark List" w:uiPriority="70"/>
-    <w:lsdException w:name="Colorful Shading" w:uiPriority="71"/>
-    <w:lsdException w:name="Colorful List" w:uiPriority="72"/>
-    <w:lsdException w:name="Colorful Grid" w:uiPriority="73"/>
-    <w:lsdException w:name="Light Shading Accent 1" w:uiPriority="60"/>
-    <w:lsdException w:name="Light List Accent 1" w:uiPriority="61"/>
-    <w:lsdException w:name="Light Grid Accent 1" w:uiPriority="62"/>
-    <w:lsdException w:name="Medium Shading 1 Accent 1" w:uiPriority="63"/>
-    <w:lsdException w:name="Medium Shading 2 Accent 1" w:uiPriority="64"/>
-    <w:lsdException w:name="Medium List 1 Accent 1" w:uiPriority="65"/>
-    <w:lsdException w:name="Revision" w:semiHidden="1"/>
-    <w:lsdException w:name="List Paragraph" w:uiPriority="34" w:qFormat="1"/>
-    <w:lsdException w:name="Quote" w:uiPriority="29" w:qFormat="1"/>
-    <w:lsdException w:name="Intense Quote" w:uiPriority="30" w:qFormat="1"/>
-    <w:lsdException w:name="Medium List 2 Accent 1" w:uiPriority="66"/>
-    <w:lsdException w:name="Medium Grid 1 Accent 1" w:uiPriority="67"/>
-    <w:lsdException w:name="Medium Grid 2 Accent 1" w:uiPriority="68"/>
-    <w:lsdException w:name="Medium Grid 3 Accent 1" w:uiPriority="69"/>
-    <w:lsdException w:name="Dark List Accent 1" w:uiPriority="70"/>
-    <w:lsdException w:name="Colorful Shading Accent 1" w:uiPriority="71"/>
-    <w:lsdException w:name="Colorful List Accent 1" w:uiPriority="72"/>
-    <w:lsdException w:name="Colorful Grid Accent 1" w:uiPriority="73"/>
-    <w:lsdException w:name="Light Shading Accent 2" w:uiPriority="60"/>
-    <w:lsdException w:name="Light List Accent 2" w:uiPriority="61"/>
-    <w:lsdException w:name="Light Grid Accent 2" w:uiPriority="62"/>
-    <w:lsdException w:name="Medium Shading 1 Accent 2" w:uiPriority="63"/>
-    <w:lsdException w:name="Medium Shading 2 Accent 2" w:uiPriority="64"/>
-    <w:lsdException w:name="Medium List 1 Accent 2" w:uiPriority="65"/>
-    <w:lsdException w:name="Medium List 2 Accent 2" w:uiPriority="66"/>
-    <w:lsdException w:name="Medium Grid 1 Accent 2" w:uiPriority="67"/>
-    <w:lsdException w:name="Medium Grid 2 Accent 2" w:uiPriority="68"/>
-    <w:lsdException w:name="Medium Grid 3 Accent 2" w:uiPriority="69"/>
-    <w:lsdException w:name="Dark List Accent 2" w:uiPriority="70"/>
-    <w:lsdException w:name="Colorful Shading Accent 2" w:uiPriority="71"/>
-    <w:lsdException w:name="Colorful List Accent 2" w:uiPriority="72"/>
-    <w:lsdException w:name="Colorful Grid Accent 2" w:uiPriority="73"/>
-    <w:lsdException w:name="Light Shading Accent 3" w:uiPriority="60"/>
-    <w:lsdException w:name="Light List Accent 3" w:uiPriority="61"/>
-    <w:lsdException w:name="Light Grid Accent 3" w:uiPriority="62"/>
-    <w:lsdException w:name="Medium Shading 1 Accent 3" w:uiPriority="63"/>
-    <w:lsdException w:name="Medium Shading 2 Accent 3" w:uiPriority="64"/>
-    <w:lsdException w:name="Medium List 1 Accent 3" w:uiPriority="65"/>
-    <w:lsdException w:name="Medium List 2 Accent 3" w:uiPriority="66"/>
-    <w:lsdException w:name="Medium Grid 1 Accent 3" w:uiPriority="67"/>
-    <w:lsdException w:name="Medium Grid 2 Accent 3" w:uiPriority="68"/>
-    <w:lsdException w:name="Medium Grid 3 Accent 3" w:uiPriority="69"/>
-    <w:lsdException w:name="Dark List Accent 3" w:uiPriority="70"/>
-    <w:lsdException w:name="Colorful Shading Accent 3" w:uiPriority="71"/>
-    <w:lsdException w:name="Colorful List Accent 3" w:uiPriority="72"/>
-    <w:lsdException w:name="Colorful Grid Accent 3" w:uiPriority="73"/>
-    <w:lsdException w:name="Light Shading Accent 4" w:uiPriority="60"/>
-    <w:lsdException w:name="Light List Accent 4" w:uiPriority="61"/>
-    <w:lsdException w:name="Light Grid Accent 4" w:uiPriority="62"/>
-    <w:lsdException w:name="Medium Shading 1 Accent 4" w:uiPriority="63"/>
-    <w:lsdException w:name="Medium Shading 2 Accent 4" w:uiPriority="64"/>
-    <w:lsdException w:name="Medium List 1 Accent 4" w:uiPriority="65"/>
-    <w:lsdException w:name="Medium List 2 Accent 4" w:uiPriority="66"/>
-    <w:lsdException w:name="Medium Grid 1 Accent 4" w:uiPriority="67"/>
-    <w:lsdException w:name="Medium Grid 2 Accent 4" w:uiPriority="68"/>
-    <w:lsdException w:name="Medium Grid 3 Accent 4" w:uiPriority="69"/>
-    <w:lsdException w:name="Dark List Accent 4" w:uiPriority="70"/>
-    <w:lsdException w:name="Colorful Shading Accent 4" w:uiPriority="71"/>
-    <w:lsdException w:name="Colorful List Accent 4" w:uiPriority="72"/>
-    <w:lsdException w:name="Colorful Grid Accent 4" w:uiPriority="73"/>
-    <w:lsdException w:name="Light Shading Accent 5" w:uiPriority="60"/>
-    <w:lsdException w:name="Light List Accent 5" w:uiPriority="61"/>
-    <w:lsdException w:name="Light Grid Accent 5" w:uiPriority="62"/>
-    <w:lsdException w:name="Medium Shading 1 Accent 5" w:uiPriority="63"/>
-    <w:lsdException w:name="Medium Shading 2 Accent 5" w:uiPriority="64"/>
-    <w:lsdException w:name="Medium List 1 Accent 5" w:uiPriority="65"/>
-    <w:lsdException w:name="Medium List 2 Accent 5" w:uiPriority="66"/>
-    <w:lsdException w:name="Medium Grid 1 Accent 5" w:uiPriority="67"/>
-    <w:lsdException w:name="Medium Grid 2 Accent 5" w:uiPriority="68"/>
-    <w:lsdException w:name="Medium Grid 3 Accent 5" w:uiPriority="69"/>
-    <w:lsdException w:name="Dark List Accent 5" w:uiPriority="70"/>
-    <w:lsdException w:name="Colorful Shading Accent 5" w:uiPriority="71"/>
-    <w:lsdException w:name="Colorful List Accent 5" w:uiPriority="72"/>
-    <w:lsdException w:name="Colorful Grid Accent 5" w:uiPriority="73"/>
-    <w:lsdException w:name="Light Shading Accent 6" w:uiPriority="60"/>
-    <w:lsdException w:name="Light List Accent 6" w:uiPriority="61"/>
-    <w:lsdException w:name="Light Grid Accent 6" w:uiPriority="62"/>
-    <w:lsdException w:name="Medium Shading 1 Accent 6" w:uiPriority="63"/>
-    <w:lsdException w:name="Medium Shading 2 Accent 6" w:uiPriority="64"/>
-    <w:lsdException w:name="Medium List 1 Accent 6" w:uiPriority="65"/>
-    <w:lsdException w:name="Medium List 2 Accent 6" w:uiPriority="66"/>
-    <w:lsdException w:name="Medium Grid 1 Accent 6" w:uiPriority="67"/>
-    <w:lsdException w:name="Medium Grid 2 Accent 6" w:uiPriority="68"/>
-    <w:lsdException w:name="Medium Grid 3 Accent 6" w:uiPriority="69"/>
-    <w:lsdException w:name="Dark List Accent 6" w:uiPriority="70"/>
-    <w:lsdException w:name="Colorful Shading Accent 6" w:uiPriority="71"/>
-    <w:lsdException w:name="Colorful List Accent 6" w:uiPriority="72"/>
-    <w:lsdException w:name="Colorful Grid Accent 6" w:uiPriority="73"/>
-    <w:lsdException w:name="Subtle Emphasis" w:uiPriority="19" w:qFormat="1"/>
-    <w:lsdException w:name="Intense Emphasis" w:uiPriority="21" w:qFormat="1"/>
-    <w:lsdException w:name="Subtle Reference" w:uiPriority="31" w:qFormat="1"/>
-    <w:lsdException w:name="Intense Reference" w:uiPriority="32" w:qFormat="1"/>
-    <w:lsdException w:name="Book Title" w:uiPriority="33" w:qFormat="1"/>
-    <w:lsdException w:name="Bibliography" w:semiHidden="1" w:uiPriority="37" w:unhideWhenUsed="1"/>
-    <w:lsdException w:name="TOC Heading" w:semiHidden="1" w:uiPriority="39" w:unhideWhenUsed="1" w:qFormat="1"/>
-    <w:lsdException w:name="Plain Table 1" w:uiPriority="41"/>
-    <w:lsdException w:name="Plain Table 2" w:uiPriority="42"/>
-    <w:lsdException w:name="Plain Table 3" w:uiPriority="43"/>
-    <w:lsdException w:name="Plain Table 4" w:uiPriority="44"/>
-    <w:lsdException w:name="Plain Table 5" w:uiPriority="45"/>
-    <w:lsdException w:name="Grid Table Light" w:uiPriority="40"/>
-    <w:lsdException w:name="Grid Table 1 Light" w:uiPriority="46"/>
-    <w:lsdException w:name="Grid Table 2" w:uiPriority="47"/>
-    <w:lsdException w:name="Grid Table 3" w:uiPriority="48"/>
-    <w:lsdException w:name="Grid Table 4" w:uiPriority="49"/>
-    <w:lsdException w:name="Grid Table 5 Dark" w:uiPriority="50"/>
-    <w:lsdException w:name="Grid Table 6 Colorful" w:uiPriority="51"/>
-    <w:lsdException w:name="Grid Table 7 Colorful" w:uiPriority="52"/>
-    <w:lsdException w:name="Grid Table 1 Light Accent 1" w:uiPriority="46"/>
-    <w:lsdException w:name="Grid Table 2 Accent 1" w:uiPriority="47"/>
-    <w:lsdException w:name="Grid Table 3 Accent 1" w:uiPriority="48"/>
-    <w:lsdException w:name="Grid Table 4 Accent 1" w:uiPriority="49"/>
-    <w:lsdException w:name="Grid Table 5 Dark Accent 1" w:uiPriority="50"/>
-    <w:lsdException w:name="Grid Table 6 Colorful Accent 1" w:uiPriority="51"/>
-    <w:lsdException w:name="Grid Table 7 Colorful Accent 1" w:uiPriority="52"/>
-    <w:lsdException w:name="Grid Table 1 Light Accent 2" w:uiPriority="46"/>
-    <w:lsdException w:name="Grid Table 2 Accent 2" w:uiPriority="47"/>
-    <w:lsdException w:name="Grid Table 3 Accent 2" w:uiPriority="48"/>
-    <w:lsdException w:name="Grid Table 4 Accent 2" w:uiPriority="49"/>
-    <w:lsdException w:name="Grid Table 5 Dark Accent 2" w:uiPriority="50"/>
-    <w:lsdException w:name="Grid Table 6 Colorful Accent 2" w:uiPriority="51"/>
-    <w:lsdException w:name="Grid Table 7 Colorful Accent 2" w:uiPriority="52"/>
-    <w:lsdException w:name="Grid Table 1 Light Accent 3" w:uiPriority="46"/>
-    <w:lsdException w:name="Grid Table 2 Accent 3" w:uiPriority="47"/>
-    <w:lsdException w:name="Grid Table 3 Accent 3" w:uiPriority="48"/>
-    <w:lsdException w:name="Grid Table 4 Accent 3" w:uiPriority="49"/>
-    <w:lsdException w:name="Grid Table 5 Dark Accent 3" w:uiPriority="50"/>
-    <w:lsdException w:name="Grid Table 6 Colorful Accent 3" w:uiPriority="51"/>
-    <w:lsdException w:name="Grid Table 7 Colorful Accent 3" w:uiPriority="52"/>
-    <w:lsdException w:name="Grid Table 1 Light Accent 4" w:uiPriority="46"/>
-    <w:lsdException w:name="Grid Table 2 Accent 4" w:uiPriority="47"/>
-    <w:lsdException w:name="Grid Table 3 Accent 4" w:uiPriority="48"/>
-    <w:lsdException w:name="Grid Table 4 Accent 4" w:uiPriority="49"/>
-    <w:lsdException w:name="Grid Table 5 Dark Accent 4" w:uiPriority="50"/>
-    <w:lsdException w:name="Grid Table 6 Colorful Accent 4" w:uiPriority="51"/>
-    <w:lsdException w:name="Grid Table 7 Colorful Accent 4" w:uiPriority="52"/>
-    <w:lsdException w:name="Grid Table 1 Light Accent 5" w:uiPriority="46"/>
-    <w:lsdException w:name="Grid Table 2 Accent 5" w:uiPriority="47"/>
-    <w:lsdException w:name="Grid Table 3 Accent 5" w:uiPriority="48"/>
-    <w:lsdException w:name="Grid Table 4 Accent 5" w:uiPriority="49"/>
-    <w:lsdException w:name="Grid Table 5 Dark Accent 5" w:uiPriority="50"/>
-    <w:lsdException w:name="Grid Table 6 Colorful Accent 5" w:uiPriority="51"/>
-    <w:lsdException w:name="Grid Table 7 Colorful Accent 5" w:uiPriority="52"/>
-    <w:lsdException w:name="Grid Table 1 Light Accent 6" w:uiPriority="46"/>
-    <w:lsdException w:name="Grid Table 2 Accent 6" w:uiPriority="47"/>
-    <w:lsdException w:name="Grid Table 3 Accent 6" w:uiPriority="48"/>
-    <w:lsdException w:name="Grid Table 4 Accent 6" w:uiPriority="49"/>
-    <w:lsdException w:name="Grid Table 5 Dark Accent 6" w:uiPriority="50"/>
-    <w:lsdException w:name="Grid Table 6 Colorful Accent 6" w:uiPriority="51"/>
-    <w:lsdException w:name="Grid Table 7 Colorful Accent 6" w:uiPriority="52"/>
-    <w:lsdException w:name="List Table 1 Light" w:uiPriority="46"/>
-    <w:lsdException w:name="List Table 2" w:uiPriority="47"/>
-    <w:lsdException w:name="List Table 3" w:uiPriority="48"/>
-    <w:lsdException w:name="List Table 4" w:uiPriority="49"/>
-    <w:lsdException w:name="List Table 5 Dark" w:uiPriority="50"/>
-    <w:lsdException w:name="List Table 6 Colorful" w:uiPriority="51"/>
-    <w:lsdException w:name="List Table 7 Colorful" w:uiPriority="52"/>
-    <w:lsdException w:name="List Table 1 Light Accent 1" w:uiPriority="46"/>
-    <w:lsdException w:name="List Table 2 Accent 1" w:uiPriority="47"/>
-    <w:lsdException w:name="List Table 3 Accent 1" w:uiPriority="48"/>
-    <w:lsdException w:name="List Table 4 Accent 1" w:uiPriority="49"/>
-    <w:lsdException w:name="List Table 5 Dark Accent 1" w:uiPriority="50"/>
-    <w:lsdException w:name="List Table 6 Colorful Accent 1" w:uiPriority="51"/>
-    <w:lsdException w:name="List Table 7 Colorful Accent 1" w:uiPriority="52"/>
-    <w:lsdException w:name="List Table 1 Light Accent 2" w:uiPriority="46"/>
-    <w:lsdException w:name="List Table 2 Accent 2" w:uiPriority="47"/>
-    <w:lsdException w:name="List Table 3 Accent 2" w:uiPriority="48"/>
-    <w:lsdException w:name="List Table 4 Accent 2" w:uiPriority="49"/>
-    <w:lsdException w:name="List Table 5 Dark Accent 2" w:uiPriority="50"/>
-    <w:lsdException w:name="List Table 6 Colorful Accent 2" w:uiPriority="51"/>
-    <w:lsdException w:name="List Table 7 Colorful Accent 2" w:uiPriority="52"/>
-    <w:lsdException w:name="List Table 1 Light Accent 3" w:uiPriority="46"/>
-    <w:lsdException w:name="List Table 2 Accent 3" w:uiPriority="47"/>
-    <w:lsdException w:name="List Table 3 Accent 3" w:uiPriority="48"/>
-    <w:lsdException w:name="List Table 4 Accent 3" w:uiPriority="49"/>
-    <w:lsdException w:name="List Table 5 Dark Accent 3" w:uiPriority="50"/>
-    <w:lsdException w:name="List Table 6 Colorful Accent 3" w:uiPriority="51"/>
-    <w:lsdException w:name="List Table 7 Colorful Accent 3" w:uiPriority="52"/>
-    <w:lsdException w:name="List Table 1 Light Accent 4" w:uiPriority="46"/>
-    <w:lsdException w:name="List Table 2 Accent 4" w:uiPriority="47"/>
-    <w:lsdException w:name="List Table 3 Accent 4" w:uiPriority="48"/>
-    <w:lsdException w:name="List Table 4 Accent 4" w:uiPriority="49"/>
-    <w:lsdException w:name="List Table 5 Dark Accent 4" w:uiPriority="50"/>
-    <w:lsdException w:name="List Table 6 Colorful Accent 4" w:uiPriority="51"/>
-    <w:lsdException w:name="List Table 7 Colorful Accent 4" w:uiPriority="52"/>
-    <w:lsdException w:name="List Table 1 Light Accent 5" w:uiPriority="46"/>
-    <w:lsdException w:name="List Table 2 Accent 5" w:uiPriority="47"/>
-    <w:lsdException w:name="List Table 3 Accent 5" w:uiPriority="48"/>
-    <w:lsdException w:name="List Table 4 Accent 5" w:uiPriority="49"/>
-    <w:lsdException w:name="List Table 5 Dark Accent 5" w:uiPriority="50"/>
-    <w:lsdException w:name="List Table 6 Colorful Accent 5" w:uiPriority="51"/>
-    <w:lsdException w:name="List Table 7 Colorful Accent 5" w:uiPriority="52"/>
-    <w:lsdException w:name="List Table 1 Light Accent 6" w:uiPriority="46"/>
-    <w:lsdException w:name="List Table 2 Accent 6" w:uiPriority="47"/>
-    <w:lsdException w:name="List Table 3 Accent 6" w:uiPriority="48"/>
-    <w:lsdException w:name="List Table 4 Accent 6" w:uiPriority="49"/>
-    <w:lsdException w:name="List Table 5 Dark Accent 6" w:uiPriority="50"/>
-    <w:lsdException w:name="List Table 6 Colorful Accent 6" w:uiPriority="51"/>
-    <w:lsdException w:name="List Table 7 Colorful Accent 6" w:uiPriority="52"/>
+  <w:latentStyles w:defLockedState="0" w:defUIPriority="99" w:defSemiHidden="1" w:defUnhideWhenUsed="1" w:defQFormat="0" w:count="267">
+    <w:lsdException w:name="Normal" w:semiHidden="0" w:uiPriority="0" w:unhideWhenUsed="0" w:qFormat="1"/>
+    <w:lsdException w:name="heading 1" w:semiHidden="0" w:uiPriority="9" w:unhideWhenUsed="0" w:qFormat="1"/>
+    <w:lsdException w:name="heading 2" w:uiPriority="9" w:qFormat="1"/>
+    <w:lsdException w:name="heading 3" w:uiPriority="9" w:qFormat="1"/>
+    <w:lsdException w:name="heading 4" w:uiPriority="9" w:qFormat="1"/>
+    <w:lsdException w:name="heading 5" w:uiPriority="9" w:qFormat="1"/>
+    <w:lsdException w:name="heading 6" w:uiPriority="9" w:qFormat="1"/>
+    <w:lsdException w:name="heading 7" w:uiPriority="9" w:qFormat="1"/>
+    <w:lsdException w:name="heading 8" w:uiPriority="9" w:qFormat="1"/>
+    <w:lsdException w:name="heading 9" w:uiPriority="9" w:qFormat="1"/>
+    <w:lsdException w:name="toc 1" w:uiPriority="39"/>
+    <w:lsdException w:name="toc 2" w:uiPriority="39"/>
+    <w:lsdException w:name="toc 3" w:uiPriority="39"/>
+    <w:lsdException w:name="toc 4" w:uiPriority="39"/>
+    <w:lsdException w:name="toc 5" w:uiPriority="39"/>
+    <w:lsdException w:name="toc 6" w:uiPriority="39"/>
+    <w:lsdException w:name="toc 7" w:uiPriority="39"/>
+    <w:lsdException w:name="toc 8" w:uiPriority="39"/>
+    <w:lsdException w:name="toc 9" w:uiPriority="39"/>
+    <w:lsdException w:name="caption" w:uiPriority="35" w:qFormat="1"/>
+    <w:lsdException w:name="Title" w:semiHidden="0" w:uiPriority="10" w:unhideWhenUsed="0" w:qFormat="1"/>
+    <w:lsdException w:name="Default Paragraph Font" w:uiPriority="1"/>
+    <w:lsdException w:name="Subtitle" w:semiHidden="0" w:uiPriority="11" w:unhideWhenUsed="0" w:qFormat="1"/>
+    <w:lsdException w:name="Strong" w:semiHidden="0" w:uiPriority="22" w:unhideWhenUsed="0" w:qFormat="1"/>
+    <w:lsdException w:name="Emphasis" w:semiHidden="0" w:uiPriority="20" w:unhideWhenUsed="0" w:qFormat="1"/>
+    <w:lsdException w:name="Table Grid" w:semiHidden="0" w:uiPriority="59" w:unhideWhenUsed="0"/>
+    <w:lsdException w:name="Placeholder Text" w:unhideWhenUsed="0"/>
+    <w:lsdException w:name="No Spacing" w:semiHidden="0" w:uiPriority="1" w:unhideWhenUsed="0" w:qFormat="1"/>
+    <w:lsdException w:name="Light Shading" w:semiHidden="0" w:uiPriority="60" w:unhideWhenUsed="0"/>
+    <w:lsdException w:name="Light List" w:semiHidden="0" w:uiPriority="61" w:unhideWhenUsed="0"/>
+    <w:lsdException w:name="Light Grid" w:semiHidden="0" w:uiPriority="62" w:unhideWhenUsed="0"/>
+    <w:lsdException w:name="Medium Shading 1" w:semiHidden="0" w:uiPriority="63" w:unhideWhenUsed="0"/>
+    <w:lsdException w:name="Medium Shading 2" w:semiHidden="0" w:uiPriority="64" w:unhideWhenUsed="0"/>
+    <w:lsdException w:name="Medium List 1" w:semiHidden="0" w:uiPriority="65" w:unhideWhenUsed="0"/>
+    <w:lsdException w:name="Medium List 2" w:semiHidden="0" w:uiPriority="66" w:unhideWhenUsed="0"/>
+    <w:lsdException w:name="Medium Grid 1" w:semiHidden="0" w:uiPriority="67" w:unhideWhenUsed="0"/>
+    <w:lsdException w:name="Medium Grid 2" w:semiHidden="0" w:uiPriority="68" w:unhideWhenUsed="0"/>
+    <w:lsdException w:name="Medium Grid 3" w:semiHidden="0" w:uiPriority="69" w:unhideWhenUsed="0"/>
+    <w:lsdException w:name="Dark List" w:semiHidden="0" w:uiPriority="70" w:unhideWhenUsed="0"/>
+    <w:lsdException w:name="Colorful Shading" w:semiHidden="0" w:uiPriority="71" w:unhideWhenUsed="0"/>
+    <w:lsdException w:name="Colorful List" w:semiHidden="0" w:uiPriority="72" w:unhideWhenUsed="0"/>
+    <w:lsdException w:name="Colorful Grid" w:semiHidden="0" w:uiPriority="73" w:unhideWhenUsed="0"/>
+    <w:lsdException w:name="Light Shading Accent 1" w:semiHidden="0" w:uiPriority="60" w:unhideWhenUsed="0"/>
+    <w:lsdException w:name="Light List Accent 1" w:semiHidden="0" w:uiPriority="61" w:unhideWhenUsed="0"/>
+    <w:lsdException w:name="Light Grid Accent 1" w:semiHidden="0" w:uiPriority="62" w:unhideWhenUsed="0"/>
+    <w:lsdException w:name="Medium Shading 1 Accent 1" w:semiHidden="0" w:uiPriority="63" w:unhideWhenUsed="0"/>
+    <w:lsdException w:name="Medium Shading 2 Accent 1" w:semiHidden="0" w:uiPriority="64" w:unhideWhenUsed="0"/>
+    <w:lsdException w:name="Medium List 1 Accent 1" w:semiHidden="0" w:uiPriority="65" w:unhideWhenUsed="0"/>
+    <w:lsdException w:name="Revision" w:unhideWhenUsed="0"/>
+    <w:lsdException w:name="List Paragraph" w:semiHidden="0" w:uiPriority="34" w:unhideWhenUsed="0" w:qFormat="1"/>
+    <w:lsdException w:name="Quote" w:semiHidden="0" w:uiPriority="29" w:unhideWhenUsed="0" w:qFormat="1"/>
+    <w:lsdException w:name="Intense Quote" w:semiHidden="0" w:uiPriority="30" w:unhideWhenUsed="0" w:qFormat="1"/>
+    <w:lsdException w:name="Medium List 2 Accent 1" w:semiHidden="0" w:uiPriority="66" w:unhideWhenUsed="0"/>
+    <w:lsdException w:name="Medium Grid 1 Accent 1" w:semiHidden="0" w:uiPriority="67" w:unhideWhenUsed="0"/>
+    <w:lsdException w:name="Medium Grid 2 Accent 1" w:semiHidden="0" w:uiPriority="68" w:unhideWhenUsed="0"/>
+    <w:lsdException w:name="Medium Grid 3 Accent 1" w:semiHidden="0" w:uiPriority="69" w:unhideWhenUsed="0"/>
+    <w:lsdException w:name="Dark List Accent 1" w:semiHidden="0" w:uiPriority="70" w:unhideWhenUsed="0"/>
+    <w:lsdException w:name="Colorful Shading Accent 1" w:semiHidden="0" w:uiPriority="71" w:unhideWhenUsed="0"/>
+    <w:lsdException w:name="Colorful List Accent 1" w:semiHidden="0" w:uiPriority="72" w:unhideWhenUsed="0"/>
+    <w:lsdException w:name="Colorful Grid Accent 1" w:semiHidden="0" w:uiPriority="73" w:unhideWhenUsed="0"/>
+    <w:lsdException w:name="Light Shading Accent 2" w:semiHidden="0" w:uiPriority="60" w:unhideWhenUsed="0"/>
+    <w:lsdException w:name="Light List Accent 2" w:semiHidden="0" w:uiPriority="61" w:unhideWhenUsed="0"/>
+    <w:lsdException w:name="Light Grid Accent 2" w:semiHidden="0" w:uiPriority="62" w:unhideWhenUsed="0"/>
+    <w:lsdException w:name="Medium Shading 1 Accent 2" w:semiHidden="0" w:uiPriority="63" w:unhideWhenUsed="0"/>
+    <w:lsdException w:name="Medium Shading 2 Accent 2" w:semiHidden="0" w:uiPriority="64" w:unhideWhenUsed="0"/>
+    <w:lsdException w:name="Medium List 1 Accent 2" w:semiHidden="0" w:uiPriority="65" w:unhideWhenUsed="0"/>
+    <w:lsdException w:name="Medium List 2 Accent 2" w:semiHidden="0" w:uiPriority="66" w:unhideWhenUsed="0"/>
+    <w:lsdException w:name="Medium Grid 1 Accent 2" w:semiHidden="0" w:uiPriority="67" w:unhideWhenUsed="0"/>
+    <w:lsdException w:name="Medium Grid 2 Accent 2" w:semiHidden="0" w:uiPriority="68" w:unhideWhenUsed="0"/>
+    <w:lsdException w:name="Medium Grid 3 Accent 2" w:semiHidden="0" w:uiPriority="69" w:unhideWhenUsed="0"/>
+    <w:lsdException w:name="Dark List Accent 2" w:semiHidden="0" w:uiPriority="70" w:unhideWhenUsed="0"/>
+    <w:lsdException w:name="Colorful Shading Accent 2" w:semiHidden="0" w:uiPriority="71" w:unhideWhenUsed="0"/>
+    <w:lsdException w:name="Colorful List Accent 2" w:semiHidden="0" w:uiPriority="72" w:unhideWhenUsed="0"/>
+    <w:lsdException w:name="Colorful Grid Accent 2" w:semiHidden="0" w:uiPriority="73" w:unhideWhenUsed="0"/>
+    <w:lsdException w:name="Light Shading Accent 3" w:semiHidden="0" w:uiPriority="60" w:unhideWhenUsed="0"/>
+    <w:lsdException w:name="Light List Accent 3" w:semiHidden="0" w:uiPriority="61" w:unhideWhenUsed="0"/>
+    <w:lsdException w:name="Light Grid Accent 3" w:semiHidden="0" w:uiPriority="62" w:unhideWhenUsed="0"/>
+    <w:lsdException w:name="Medium Shading 1 Accent 3" w:semiHidden="0" w:uiPriority="63" w:unhideWhenUsed="0"/>
+    <w:lsdException w:name="Medium Shading 2 Accent 3" w:semiHidden="0" w:uiPriority="64" w:unhideWhenUsed="0"/>
+    <w:lsdException w:name="Medium List 1 Accent 3" w:semiHidden="0" w:uiPriority="65" w:unhideWhenUsed="0"/>
+    <w:lsdException w:name="Medium List 2 Accent 3" w:semiHidden="0" w:uiPriority="66" w:unhideWhenUsed="0"/>
+    <w:lsdException w:name="Medium Grid 1 Accent 3" w:semiHidden="0" w:uiPriority="67" w:unhideWhenUsed="0"/>
+    <w:lsdException w:name="Medium Grid 2 Accent 3" w:semiHidden="0" w:uiPriority="68" w:unhideWhenUsed="0"/>
+    <w:lsdException w:name="Medium Grid 3 Accent 3" w:semiHidden="0" w:uiPriority="69" w:unhideWhenUsed="0"/>
+    <w:lsdException w:name="Dark List Accent 3" w:semiHidden="0" w:uiPriority="70" w:unhideWhenUsed="0"/>
+    <w:lsdException w:name="Colorful Shading Accent 3" w:semiHidden="0" w:uiPriority="71" w:unhideWhenUsed="0"/>
+    <w:lsdException w:name="Colorful List Accent 3" w:semiHidden="0" w:uiPriority="72" w:unhideWhenUsed="0"/>
+    <w:lsdException w:name="Colorful Grid Accent 3" w:semiHidden="0" w:uiPriority="73" w:unhideWhenUsed="0"/>
+    <w:lsdException w:name="Light Shading Accent 4" w:semiHidden="0" w:uiPriority="60" w:unhideWhenUsed="0"/>
+    <w:lsdException w:name="Light List Accent 4" w:semiHidden="0" w:uiPriority="61" w:unhideWhenUsed="0"/>
+    <w:lsdException w:name="Light Grid Accent 4" w:semiHidden="0" w:uiPriority="62" w:unhideWhenUsed="0"/>
+    <w:lsdException w:name="Medium Shading 1 Accent 4" w:semiHidden="0" w:uiPriority="63" w:unhideWhenUsed="0"/>
+    <w:lsdException w:name="Medium Shading 2 Accent 4" w:semiHidden="0" w:uiPriority="64" w:unhideWhenUsed="0"/>
+    <w:lsdException w:name="Medium List 1 Accent 4" w:semiHidden="0" w:uiPriority="65" w:unhideWhenUsed="0"/>
+    <w:lsdException w:name="Medium List 2 Accent 4" w:semiHidden="0" w:uiPriority="66" w:unhideWhenUsed="0"/>
+    <w:lsdException w:name="Medium Grid 1 Accent 4" w:semiHidden="0" w:uiPriority="67" w:unhideWhenUsed="0"/>
+    <w:lsdException w:name="Medium Grid 2 Accent 4" w:semiHidden="0" w:uiPriority="68" w:unhideWhenUsed="0"/>
+    <w:lsdException w:name="Medium Grid 3 Accent 4" w:semiHidden="0" w:uiPriority="69" w:unhideWhenUsed="0"/>
+    <w:lsdException w:name="Dark List Accent 4" w:semiHidden="0" w:uiPriority="70" w:unhideWhenUsed="0"/>
+    <w:lsdException w:name="Colorful Shading Accent 4" w:semiHidden="0" w:uiPriority="71" w:unhideWhenUsed="0"/>
+    <w:lsdException w:name="Colorful List Accent 4" w:semiHidden="0" w:uiPriority="72" w:unhideWhenUsed="0"/>
+    <w:lsdException w:name="Colorful Grid Accent 4" w:semiHidden="0" w:uiPriority="73" w:unhideWhenUsed="0"/>
+    <w:lsdException w:name="Light Shading Accent 5" w:semiHidden="0" w:uiPriority="60" w:unhideWhenUsed="0"/>
+    <w:lsdException w:name="Light List Accent 5" w:semiHidden="0" w:uiPriority="61" w:unhideWhenUsed="0"/>
+    <w:lsdException w:name="Light Grid Accent 5" w:semiHidden="0" w:uiPriority="62" w:unhideWhenUsed="0"/>
+    <w:lsdException w:name="Medium Shading 1 Accent 5" w:semiHidden="0" w:uiPriority="63" w:unhideWhenUsed="0"/>
+    <w:lsdException w:name="Medium Shading 2 Accent 5" w:semiHidden="0" w:uiPriority="64" w:unhideWhenUsed="0"/>
+    <w:lsdException w:name="Medium List 1 Accent 5" w:semiHidden="0" w:uiPriority="65" w:unhideWhenUsed="0"/>
+    <w:lsdException w:name="Medium List 2 Accent 5" w:semiHidden="0" w:uiPriority="66" w:unhideWhenUsed="0"/>
+    <w:lsdException w:name="Medium Grid 1 Accent 5" w:semiHidden="0" w:uiPriority="67" w:unhideWhenUsed="0"/>
+    <w:lsdException w:name="Medium Grid 2 Accent 5" w:semiHidden="0" w:uiPriority="68" w:unhideWhenUsed="0"/>
+    <w:lsdException w:name="Medium Grid 3 Accent 5" w:semiHidden="0" w:uiPriority="69" w:unhideWhenUsed="0"/>
+    <w:lsdException w:name="Dark List Accent 5" w:semiHidden="0" w:uiPriority="70" w:unhideWhenUsed="0"/>
+    <w:lsdException w:name="Colorful Shading Accent 5" w:semiHidden="0" w:uiPriority="71" w:unhideWhenUsed="0"/>
+    <w:lsdException w:name="Colorful List Accent 5" w:semiHidden="0" w:uiPriority="72" w:unhideWhenUsed="0"/>
+    <w:lsdException w:name="Colorful Grid Accent 5" w:semiHidden="0" w:uiPriority="73" w:unhideWhenUsed="0"/>
+    <w:lsdException w:name="Light Shading Accent 6" w:semiHidden="0" w:uiPriority="60" w:unhideWhenUsed="0"/>
+    <w:lsdException w:name="Light List Accent 6" w:semiHidden="0" w:uiPriority="61" w:unhideWhenUsed="0"/>
+    <w:lsdException w:name="Light Grid Accent 6" w:semiHidden="0" w:uiPriority="62" w:unhideWhenUsed="0"/>
+    <w:lsdException w:name="Medium Shading 1 Accent 6" w:semiHidden="0" w:uiPriority="63" w:unhideWhenUsed="0"/>
+    <w:lsdException w:name="Medium Shading 2 Accent 6" w:semiHidden="0" w:uiPriority="64" w:unhideWhenUsed="0"/>
+    <w:lsdException w:name="Medium List 1 Accent 6" w:semiHidden="0" w:uiPriority="65" w:unhideWhenUsed="0"/>
+    <w:lsdException w:name="Medium List 2 Accent 6" w:semiHidden="0" w:uiPriority="66" w:unhideWhenUsed="0"/>
+    <w:lsdException w:name="Medium Grid 1 Accent 6" w:semiHidden="0" w:uiPriority="67" w:unhideWhenUsed="0"/>
+    <w:lsdException w:name="Medium Grid 2 Accent 6" w:semiHidden="0" w:uiPriority="68" w:unhideWhenUsed="0"/>
+    <w:lsdException w:name="Medium Grid 3 Accent 6" w:semiHidden="0" w:uiPriority="69" w:unhideWhenUsed="0"/>
+    <w:lsdException w:name="Dark List Accent 6" w:semiHidden="0" w:uiPriority="70" w:unhideWhenUsed="0"/>
+    <w:lsdException w:name="Colorful Shading Accent 6" w:semiHidden="0" w:uiPriority="71" w:unhideWhenUsed="0"/>
+    <w:lsdException w:name="Colorful List Accent 6" w:semiHidden="0" w:uiPriority="72" w:unhideWhenUsed="0"/>
+    <w:lsdException w:name="Colorful Grid Accent 6" w:semiHidden="0" w:uiPriority="73" w:unhideWhenUsed="0"/>
+    <w:lsdException w:name="Subtle Emphasis" w:semiHidden="0" w:uiPriority="19" w:unhideWhenUsed="0" w:qFormat="1"/>
+    <w:lsdException w:name="Intense Emphasis" w:semiHidden="0" w:uiPriority="21" w:unhideWhenUsed="0" w:qFormat="1"/>
+    <w:lsdException w:name="Subtle Reference" w:semiHidden="0" w:uiPriority="31" w:unhideWhenUsed="0" w:qFormat="1"/>
+    <w:lsdException w:name="Intense Reference" w:semiHidden="0" w:uiPriority="32" w:unhideWhenUsed="0" w:qFormat="1"/>
+    <w:lsdException w:name="Book Title" w:semiHidden="0" w:uiPriority="33" w:unhideWhenUsed="0" w:qFormat="1"/>
+    <w:lsdException w:name="Bibliography" w:uiPriority="37"/>
+    <w:lsdException w:name="TOC Heading" w:uiPriority="39" w:qFormat="1"/>
   </w:latentStyles>
   <w:style w:type="paragraph" w:default="1" w:styleId="Normal">
     <w:name w:val="Normal"/>
     <w:qFormat/>
   </w:style>
-  <w:style w:type="character" w:default="1" w:styleId="DefaultParagraphFont">
+  <w:style w:type="character" w:default="1" w:styleId="Tipodeletrapredefinidodopargrafo">
     <w:name w:val="Default Paragraph Font"/>
     <w:uiPriority w:val="1"/>
     <w:semiHidden/>
     <w:unhideWhenUsed/>
   </w:style>
-  <w:style w:type="table" w:default="1" w:styleId="TableNormal">
+  <w:style w:type="table" w:default="1" w:styleId="Tabelanormal">
     <w:name w:val="Normal Table"/>
     <w:uiPriority w:val="99"/>
     <w:semiHidden/>
@@ -15817,30 +16714,193 @@
       </w:tblCellMar>
     </w:tblPr>
   </w:style>
-  <w:style w:type="numbering" w:default="1" w:styleId="NoList">
+  <w:style w:type="numbering" w:default="1" w:styleId="Semlista">
     <w:name w:val="No List"/>
     <w:uiPriority w:val="99"/>
     <w:semiHidden/>
     <w:unhideWhenUsed/>
   </w:style>
-  <w:style w:type="character" w:styleId="PlaceholderText">
-    <w:name w:val="Placeholder Text"/>
-    <w:basedOn w:val="DefaultParagraphFont"/>
+  <w:style w:type="paragraph" w:customStyle="1" w:styleId="Default">
+    <w:name w:val="Default"/>
+    <w:rsid w:val="009C53F7"/>
+    <w:pPr>
+      <w:autoSpaceDE w:val="0"/>
+      <w:autoSpaceDN w:val="0"/>
+      <w:adjustRightInd w:val="0"/>
+      <w:spacing w:after="0" w:line="240" w:lineRule="auto"/>
+    </w:pPr>
+    <w:rPr>
+      <w:rFonts w:ascii="Times New Roman" w:hAnsi="Times New Roman" w:cs="Times New Roman"/>
+      <w:color w:val="000000"/>
+      <w:sz w:val="24"/>
+      <w:szCs w:val="24"/>
+    </w:rPr>
+  </w:style>
+  <w:style w:type="paragraph" w:styleId="PargrafodaLista">
+    <w:name w:val="List Paragraph"/>
+    <w:basedOn w:val="Normal"/>
+    <w:uiPriority w:val="34"/>
+    <w:qFormat/>
+    <w:rsid w:val="009C53F7"/>
+    <w:pPr>
+      <w:ind w:left="720"/>
+      <w:contextualSpacing/>
+    </w:pPr>
+  </w:style>
+  <w:style w:type="paragraph" w:styleId="Textodebalo">
+    <w:name w:val="Balloon Text"/>
+    <w:basedOn w:val="Normal"/>
+    <w:link w:val="TextodebaloCarcter"/>
     <w:uiPriority w:val="99"/>
     <w:semiHidden/>
-    <w:rsid w:val="00A20E8B"/>
+    <w:unhideWhenUsed/>
+    <w:rsid w:val="009C53F7"/>
+    <w:pPr>
+      <w:spacing w:after="0" w:line="240" w:lineRule="auto"/>
+    </w:pPr>
+    <w:rPr>
+      <w:rFonts w:ascii="Tahoma" w:hAnsi="Tahoma" w:cs="Tahoma"/>
+      <w:sz w:val="16"/>
+      <w:szCs w:val="16"/>
+    </w:rPr>
+  </w:style>
+  <w:style w:type="character" w:customStyle="1" w:styleId="TextodebaloCarcter">
+    <w:name w:val="Texto de balão Carácter"/>
+    <w:basedOn w:val="Tipodeletrapredefinidodopargrafo"/>
+    <w:link w:val="Textodebalo"/>
+    <w:uiPriority w:val="99"/>
+    <w:semiHidden/>
+    <w:rsid w:val="009C53F7"/>
+    <w:rPr>
+      <w:rFonts w:ascii="Tahoma" w:hAnsi="Tahoma" w:cs="Tahoma"/>
+      <w:sz w:val="16"/>
+      <w:szCs w:val="16"/>
+    </w:rPr>
+  </w:style>
+  <w:style w:type="paragraph" w:styleId="Ttulo">
+    <w:name w:val="Title"/>
+    <w:basedOn w:val="Normal"/>
+    <w:next w:val="Normal"/>
+    <w:link w:val="TtuloCarcter"/>
+    <w:uiPriority w:val="10"/>
+    <w:qFormat/>
+    <w:rsid w:val="009C53F7"/>
+    <w:pPr>
+      <w:pBdr>
+        <w:bottom w:val="single" w:sz="8" w:space="4" w:color="4F81BD" w:themeColor="accent1"/>
+      </w:pBdr>
+      <w:spacing w:after="300" w:line="240" w:lineRule="auto"/>
+      <w:contextualSpacing/>
+    </w:pPr>
+    <w:rPr>
+      <w:rFonts w:asciiTheme="majorHAnsi" w:eastAsiaTheme="majorEastAsia" w:hAnsiTheme="majorHAnsi" w:cstheme="majorBidi"/>
+      <w:color w:val="17365D" w:themeColor="text2" w:themeShade="BF"/>
+      <w:spacing w:val="5"/>
+      <w:kern w:val="28"/>
+      <w:sz w:val="52"/>
+      <w:szCs w:val="52"/>
+    </w:rPr>
+  </w:style>
+  <w:style w:type="character" w:customStyle="1" w:styleId="TtuloCarcter">
+    <w:name w:val="Título Carácter"/>
+    <w:basedOn w:val="Tipodeletrapredefinidodopargrafo"/>
+    <w:link w:val="Ttulo"/>
+    <w:uiPriority w:val="10"/>
+    <w:rsid w:val="009C53F7"/>
+    <w:rPr>
+      <w:rFonts w:asciiTheme="majorHAnsi" w:eastAsiaTheme="majorEastAsia" w:hAnsiTheme="majorHAnsi" w:cstheme="majorBidi"/>
+      <w:color w:val="17365D" w:themeColor="text2" w:themeShade="BF"/>
+      <w:spacing w:val="5"/>
+      <w:kern w:val="28"/>
+      <w:sz w:val="52"/>
+      <w:szCs w:val="52"/>
+    </w:rPr>
+  </w:style>
+  <w:style w:type="character" w:styleId="nfase">
+    <w:name w:val="Emphasis"/>
+    <w:basedOn w:val="Tipodeletrapredefinidodopargrafo"/>
+    <w:uiPriority w:val="20"/>
+    <w:qFormat/>
+    <w:rsid w:val="009C53F7"/>
+    <w:rPr>
+      <w:i/>
+      <w:iCs/>
+    </w:rPr>
+  </w:style>
+  <w:style w:type="paragraph" w:styleId="Cabealho">
+    <w:name w:val="header"/>
+    <w:basedOn w:val="Normal"/>
+    <w:link w:val="CabealhoCarcter"/>
+    <w:uiPriority w:val="99"/>
+    <w:unhideWhenUsed/>
+    <w:rsid w:val="009C53F7"/>
+    <w:pPr>
+      <w:tabs>
+        <w:tab w:val="center" w:pos="4252"/>
+        <w:tab w:val="right" w:pos="8504"/>
+      </w:tabs>
+      <w:spacing w:after="0" w:line="240" w:lineRule="auto"/>
+    </w:pPr>
+  </w:style>
+  <w:style w:type="character" w:customStyle="1" w:styleId="CabealhoCarcter">
+    <w:name w:val="Cabeçalho Carácter"/>
+    <w:basedOn w:val="Tipodeletrapredefinidodopargrafo"/>
+    <w:link w:val="Cabealho"/>
+    <w:uiPriority w:val="99"/>
+    <w:rsid w:val="009C53F7"/>
+  </w:style>
+  <w:style w:type="paragraph" w:styleId="Rodap">
+    <w:name w:val="footer"/>
+    <w:basedOn w:val="Normal"/>
+    <w:link w:val="RodapCarcter"/>
+    <w:uiPriority w:val="99"/>
+    <w:unhideWhenUsed/>
+    <w:rsid w:val="009C53F7"/>
+    <w:pPr>
+      <w:tabs>
+        <w:tab w:val="center" w:pos="4252"/>
+        <w:tab w:val="right" w:pos="8504"/>
+      </w:tabs>
+      <w:spacing w:after="0" w:line="240" w:lineRule="auto"/>
+    </w:pPr>
+  </w:style>
+  <w:style w:type="character" w:customStyle="1" w:styleId="RodapCarcter">
+    <w:name w:val="Rodapé Carácter"/>
+    <w:basedOn w:val="Tipodeletrapredefinidodopargrafo"/>
+    <w:link w:val="Rodap"/>
+    <w:uiPriority w:val="99"/>
+    <w:rsid w:val="009C53F7"/>
+  </w:style>
+  <w:style w:type="character" w:styleId="TextodoMarcadordePosio">
+    <w:name w:val="Placeholder Text"/>
+    <w:basedOn w:val="Tipodeletrapredefinidodopargrafo"/>
+    <w:uiPriority w:val="99"/>
+    <w:semiHidden/>
+    <w:rsid w:val="00F64BF5"/>
     <w:rPr>
       <w:color w:val="808080"/>
     </w:rPr>
   </w:style>
+  <w:style w:type="table" w:styleId="Tabelacomgrelha">
+    <w:name w:val="Table Grid"/>
+    <w:basedOn w:val="Tabelanormal"/>
+    <w:uiPriority w:val="59"/>
+    <w:rsid w:val="00AB4EC5"/>
+    <w:pPr>
+      <w:spacing w:after="0" w:line="240" w:lineRule="auto"/>
+    </w:pPr>
+    <w:tblPr>
+      <w:tblBorders>
+        <w:top w:val="single" w:sz="4" w:space="0" w:color="auto"/>
+        <w:left w:val="single" w:sz="4" w:space="0" w:color="auto"/>
+        <w:bottom w:val="single" w:sz="4" w:space="0" w:color="auto"/>
+        <w:right w:val="single" w:sz="4" w:space="0" w:color="auto"/>
+        <w:insideH w:val="single" w:sz="4" w:space="0" w:color="auto"/>
+        <w:insideV w:val="single" w:sz="4" w:space="0" w:color="auto"/>
+      </w:tblBorders>
+    </w:tblPr>
+  </w:style>
 </w:styles>
-</file>
-
-<file path=word/glossary/webSettings.xml><?xml version="1.0" encoding="utf-8"?>
-<w:webSettings xmlns:mc="http://schemas.openxmlformats.org/markup-compatibility/2006" xmlns:r="http://schemas.openxmlformats.org/officeDocument/2006/relationships" xmlns:w="http://schemas.openxmlformats.org/wordprocessingml/2006/main" xmlns:w14="http://schemas.microsoft.com/office/word/2010/wordml" xmlns:w15="http://schemas.microsoft.com/office/word/2012/wordml" mc:Ignorable="w14 w15">
-  <w:optimizeForBrowser/>
-  <w:allowPNG/>
-</w:webSettings>
 </file>
 
 <file path=word/theme/theme1.xml><?xml version="1.0" encoding="utf-8"?>
@@ -16133,7 +17193,7 @@
 </file>
 
 <file path=customXml/itemProps1.xml><?xml version="1.0" encoding="utf-8"?>
-<ds:datastoreItem xmlns:ds="http://schemas.openxmlformats.org/officeDocument/2006/customXml" ds:itemID="{62B23050-F350-4A9F-924D-565EF942CEA0}">
+<ds:datastoreItem xmlns:ds="http://schemas.openxmlformats.org/officeDocument/2006/customXml" ds:itemID="{52E64B93-AF10-460F-B367-F9105E61C5C1}">
   <ds:schemaRefs>
     <ds:schemaRef ds:uri="http://schemas.openxmlformats.org/officeDocument/2006/bibliography"/>
   </ds:schemaRefs>

</xml_diff>